<commit_message>
update terra nova docx
</commit_message>
<xml_diff>
--- a/app/assets/Terra_Nova_testing/Terra_Nova_Template.docx
+++ b/app/assets/Terra_Nova_testing/Terra_Nova_Template.docx
@@ -30,7 +30,6 @@
         </w:rPr>
         <w:t xml:space="preserve">Dear Parents of </w:t>
       </w:r>
-      <w:proofErr w:type="spellStart"/>
       <w:r>
         <w:rPr>
           <w:rFonts w:asciiTheme="majorHAnsi" w:hAnsiTheme="majorHAnsi"/>
@@ -41,7 +40,6 @@
         </w:rPr>
         <w:t>child_name_full</w:t>
       </w:r>
-      <w:proofErr w:type="spellEnd"/>
       <w:r>
         <w:rPr>
           <w:rFonts w:asciiTheme="majorHAnsi" w:hAnsiTheme="majorHAnsi"/>
@@ -77,7 +75,6 @@
         </w:rPr>
         <w:t xml:space="preserve">Your child has just taken the </w:t>
       </w:r>
-      <w:proofErr w:type="spellStart"/>
       <w:r>
         <w:rPr>
           <w:rFonts w:asciiTheme="majorHAnsi" w:eastAsia="Times New Roman" w:hAnsiTheme="majorHAnsi" w:cs="Times New Roman"/>
@@ -85,17 +82,7 @@
           <w:sz w:val="20"/>
           <w:szCs w:val="20"/>
         </w:rPr>
-        <w:t>TerraNova</w:t>
-      </w:r>
-      <w:proofErr w:type="spellEnd"/>
-      <w:r>
-        <w:rPr>
-          <w:rFonts w:asciiTheme="majorHAnsi" w:eastAsia="Times New Roman" w:hAnsiTheme="majorHAnsi" w:cs="Times New Roman"/>
-          <w:i/>
-          <w:sz w:val="20"/>
-          <w:szCs w:val="20"/>
-        </w:rPr>
-        <w:t xml:space="preserve"> Third Edition</w:t>
+        <w:t>TerraNova Third Edition</w:t>
       </w:r>
       <w:r>
         <w:rPr>
@@ -158,7 +145,6 @@
         </w:rPr>
         <w:t xml:space="preserve"> Scale Score: </w:t>
       </w:r>
-      <w:proofErr w:type="spellStart"/>
       <w:r>
         <w:rPr>
           <w:rFonts w:asciiTheme="majorHAnsi" w:hAnsiTheme="majorHAnsi"/>
@@ -167,15 +153,34 @@
           <w:szCs w:val="20"/>
           <w:highlight w:val="yellow"/>
         </w:rPr>
-        <w:t>scaled_score</w:t>
-      </w:r>
-      <w:proofErr w:type="spellEnd"/>
+        <w:t>reading_s</w:t>
+      </w:r>
       <w:r>
         <w:rPr>
           <w:rFonts w:asciiTheme="majorHAnsi" w:hAnsiTheme="majorHAnsi"/>
           <w:b/>
           <w:sz w:val="20"/>
           <w:szCs w:val="20"/>
+          <w:highlight w:val="yellow"/>
+        </w:rPr>
+        <w:t>cale</w:t>
+      </w:r>
+      <w:r>
+        <w:rPr>
+          <w:rFonts w:asciiTheme="majorHAnsi" w:hAnsiTheme="majorHAnsi"/>
+          <w:b/>
+          <w:sz w:val="20"/>
+          <w:szCs w:val="20"/>
+          <w:highlight w:val="yellow"/>
+        </w:rPr>
+        <w:t>_score</w:t>
+      </w:r>
+      <w:r>
+        <w:rPr>
+          <w:rFonts w:asciiTheme="majorHAnsi" w:hAnsiTheme="majorHAnsi"/>
+          <w:b/>
+          <w:sz w:val="20"/>
+          <w:szCs w:val="20"/>
         </w:rPr>
         <w:t xml:space="preserve"> (National Percentile Rank: </w:t>
       </w:r>
@@ -187,7 +192,7 @@
           <w:szCs w:val="20"/>
           <w:highlight w:val="yellow"/>
         </w:rPr>
-        <w:t>94</w:t>
+        <w:t>reading_national_percentile</w:t>
       </w:r>
       <w:r>
         <w:rPr>
@@ -346,6 +351,9 @@
         </w:tc>
       </w:tr>
       <w:tr>
+        <w:trPr>
+          <w:trHeight w:val="206"/>
+        </w:trPr>
         <w:tc>
           <w:tcPr>
             <w:tcW w:w="2095" w:type="dxa"/>
@@ -392,7 +400,7 @@
                 <w:szCs w:val="20"/>
                 <w:highlight w:val="yellow"/>
               </w:rPr>
-              <w:t>93</w:t>
+              <w:t>oc_opi</w:t>
             </w:r>
           </w:p>
         </w:tc>
@@ -418,7 +426,7 @@
                 <w:szCs w:val="20"/>
                 <w:highlight w:val="yellow"/>
               </w:rPr>
-              <w:t>79</w:t>
+              <w:t>oc_national_opi</w:t>
             </w:r>
           </w:p>
         </w:tc>
@@ -444,7 +452,7 @@
                 <w:szCs w:val="20"/>
                 <w:highlight w:val="yellow"/>
               </w:rPr>
-              <w:t>63-84</w:t>
+              <w:t>oc_range</w:t>
             </w:r>
           </w:p>
         </w:tc>
@@ -470,7 +478,7 @@
                 <w:szCs w:val="20"/>
                 <w:highlight w:val="yellow"/>
               </w:rPr>
-              <w:t>High Mastery</w:t>
+              <w:t>oc_mastery</w:t>
             </w:r>
           </w:p>
         </w:tc>
@@ -522,7 +530,7 @@
                 <w:szCs w:val="20"/>
                 <w:highlight w:val="yellow"/>
               </w:rPr>
-              <w:t>99</w:t>
+              <w:t>bu_opi</w:t>
             </w:r>
           </w:p>
         </w:tc>
@@ -548,7 +556,7 @@
                 <w:szCs w:val="20"/>
                 <w:highlight w:val="yellow"/>
               </w:rPr>
-              <w:t>70</w:t>
+              <w:t>bu_national_opi</w:t>
             </w:r>
           </w:p>
         </w:tc>
@@ -574,7 +582,7 @@
                 <w:szCs w:val="20"/>
                 <w:highlight w:val="yellow"/>
               </w:rPr>
-              <w:t>40-80</w:t>
+              <w:t>bu_range</w:t>
             </w:r>
           </w:p>
         </w:tc>
@@ -600,7 +608,7 @@
                 <w:szCs w:val="20"/>
                 <w:highlight w:val="yellow"/>
               </w:rPr>
-              <w:t>High Mastery</w:t>
+              <w:t>bu_mastery</w:t>
             </w:r>
           </w:p>
         </w:tc>
@@ -655,7 +663,7 @@
                 <w:szCs w:val="20"/>
                 <w:highlight w:val="yellow"/>
               </w:rPr>
-              <w:t>97</w:t>
+              <w:t>ip_opi</w:t>
             </w:r>
           </w:p>
         </w:tc>
@@ -681,7 +689,7 @@
                 <w:szCs w:val="20"/>
                 <w:highlight w:val="yellow"/>
               </w:rPr>
-              <w:t>80</w:t>
+              <w:t>ip_national_opi</w:t>
             </w:r>
           </w:p>
         </w:tc>
@@ -707,7 +715,7 @@
                 <w:szCs w:val="20"/>
                 <w:highlight w:val="yellow"/>
               </w:rPr>
-              <w:t>61-86</w:t>
+              <w:t>ip_range</w:t>
             </w:r>
           </w:p>
         </w:tc>
@@ -733,7 +741,7 @@
                 <w:szCs w:val="20"/>
                 <w:highlight w:val="yellow"/>
               </w:rPr>
-              <w:t>High Mastery</w:t>
+              <w:t>ip_mastery</w:t>
             </w:r>
           </w:p>
         </w:tc>
@@ -784,7 +792,7 @@
           <w:szCs w:val="20"/>
           <w:highlight w:val="yellow"/>
         </w:rPr>
-        <w:t>508</w:t>
+        <w:t>math_scale</w:t>
       </w:r>
       <w:r>
         <w:rPr>
@@ -792,6 +800,16 @@
           <w:b/>
           <w:sz w:val="20"/>
           <w:szCs w:val="20"/>
+          <w:highlight w:val="yellow"/>
+        </w:rPr>
+        <w:t>_score</w:t>
+      </w:r>
+      <w:r>
+        <w:rPr>
+          <w:rFonts w:asciiTheme="majorHAnsi" w:hAnsiTheme="majorHAnsi"/>
+          <w:b/>
+          <w:sz w:val="20"/>
+          <w:szCs w:val="20"/>
         </w:rPr>
         <w:t xml:space="preserve"> (National Percentile Rank: </w:t>
       </w:r>
@@ -803,7 +821,7 @@
           <w:szCs w:val="20"/>
           <w:highlight w:val="yellow"/>
         </w:rPr>
-        <w:t>76</w:t>
+        <w:t>math_national_percentile</w:t>
       </w:r>
       <w:r>
         <w:rPr>
@@ -823,16 +841,16 @@
         <w:tblLook w:val="04A0" w:firstRow="1" w:lastRow="0" w:firstColumn="1" w:lastColumn="0" w:noHBand="0" w:noVBand="1"/>
       </w:tblPr>
       <w:tblGrid>
-        <w:gridCol w:w="2250"/>
-        <w:gridCol w:w="2048"/>
-        <w:gridCol w:w="2203"/>
-        <w:gridCol w:w="2203"/>
-        <w:gridCol w:w="2096"/>
+        <w:gridCol w:w="2158"/>
+        <w:gridCol w:w="2586"/>
+        <w:gridCol w:w="2085"/>
+        <w:gridCol w:w="2093"/>
+        <w:gridCol w:w="1986"/>
       </w:tblGrid>
       <w:tr>
         <w:tc>
           <w:tcPr>
-            <w:tcW w:w="2250" w:type="dxa"/>
+            <w:tcW w:w="2158" w:type="dxa"/>
             <w:vAlign w:val="center"/>
           </w:tcPr>
           <w:p>
@@ -858,7 +876,7 @@
         </w:tc>
         <w:tc>
           <w:tcPr>
-            <w:tcW w:w="2048" w:type="dxa"/>
+            <w:tcW w:w="2586" w:type="dxa"/>
             <w:vAlign w:val="center"/>
           </w:tcPr>
           <w:p>
@@ -884,7 +902,7 @@
         </w:tc>
         <w:tc>
           <w:tcPr>
-            <w:tcW w:w="2203" w:type="dxa"/>
+            <w:tcW w:w="2085" w:type="dxa"/>
             <w:vAlign w:val="center"/>
           </w:tcPr>
           <w:p>
@@ -910,7 +928,7 @@
         </w:tc>
         <w:tc>
           <w:tcPr>
-            <w:tcW w:w="2203" w:type="dxa"/>
+            <w:tcW w:w="2093" w:type="dxa"/>
             <w:vAlign w:val="center"/>
           </w:tcPr>
           <w:p>
@@ -936,7 +954,7 @@
         </w:tc>
         <w:tc>
           <w:tcPr>
-            <w:tcW w:w="2096" w:type="dxa"/>
+            <w:tcW w:w="1986" w:type="dxa"/>
             <w:vAlign w:val="center"/>
           </w:tcPr>
           <w:p>
@@ -964,7 +982,7 @@
       <w:tr>
         <w:tc>
           <w:tcPr>
-            <w:tcW w:w="2250" w:type="dxa"/>
+            <w:tcW w:w="2158" w:type="dxa"/>
             <w:vAlign w:val="center"/>
           </w:tcPr>
           <w:p>
@@ -988,7 +1006,7 @@
         </w:tc>
         <w:tc>
           <w:tcPr>
-            <w:tcW w:w="2048" w:type="dxa"/>
+            <w:tcW w:w="2586" w:type="dxa"/>
             <w:vAlign w:val="center"/>
           </w:tcPr>
           <w:p>
@@ -1008,13 +1026,22 @@
                 <w:szCs w:val="20"/>
                 <w:highlight w:val="yellow"/>
               </w:rPr>
-              <w:t>81</w:t>
+              <w:t>nn</w:t>
+            </w:r>
+            <w:r>
+              <w:rPr>
+                <w:rFonts w:asciiTheme="majorHAnsi" w:hAnsiTheme="majorHAnsi"/>
+                <w:sz w:val="16"/>
+                <w:szCs w:val="20"/>
+                <w:highlight w:val="yellow"/>
+              </w:rPr>
+              <w:t>_opi</w:t>
             </w:r>
           </w:p>
         </w:tc>
         <w:tc>
           <w:tcPr>
-            <w:tcW w:w="2203" w:type="dxa"/>
+            <w:tcW w:w="2085" w:type="dxa"/>
             <w:vAlign w:val="center"/>
           </w:tcPr>
           <w:p>
@@ -1034,13 +1061,22 @@
                 <w:szCs w:val="20"/>
                 <w:highlight w:val="yellow"/>
               </w:rPr>
-              <w:t>69</w:t>
+              <w:t>nn_national</w:t>
+            </w:r>
+            <w:r>
+              <w:rPr>
+                <w:rFonts w:asciiTheme="majorHAnsi" w:hAnsiTheme="majorHAnsi"/>
+                <w:sz w:val="16"/>
+                <w:szCs w:val="20"/>
+                <w:highlight w:val="yellow"/>
+              </w:rPr>
+              <w:t>_opi</w:t>
             </w:r>
           </w:p>
         </w:tc>
         <w:tc>
           <w:tcPr>
-            <w:tcW w:w="2203" w:type="dxa"/>
+            <w:tcW w:w="2093" w:type="dxa"/>
             <w:vAlign w:val="center"/>
           </w:tcPr>
           <w:p>
@@ -1060,13 +1096,32 @@
                 <w:szCs w:val="20"/>
                 <w:highlight w:val="yellow"/>
               </w:rPr>
-              <w:t>44-75</w:t>
+              <w:t>nn</w:t>
+            </w:r>
+            <w:r>
+              <w:rPr>
+                <w:rFonts w:asciiTheme="majorHAnsi" w:hAnsiTheme="majorHAnsi"/>
+                <w:sz w:val="16"/>
+                <w:szCs w:val="20"/>
+                <w:highlight w:val="yellow"/>
+              </w:rPr>
+              <w:t>_</w:t>
+            </w:r>
+            <w:r>
+              <w:rPr>
+                <w:rFonts w:asciiTheme="majorHAnsi" w:hAnsiTheme="majorHAnsi"/>
+                <w:sz w:val="16"/>
+                <w:szCs w:val="20"/>
+                <w:highlight w:val="yellow"/>
+              </w:rPr>
+              <w:t>range</w:t>
             </w:r>
           </w:p>
         </w:tc>
         <w:tc>
           <w:tcPr>
-            <w:tcW w:w="2096" w:type="dxa"/>
+            <w:tcW w:w="1986" w:type="dxa"/>
+            <w:vAlign w:val="center"/>
           </w:tcPr>
           <w:p>
             <w:pPr>
@@ -1085,7 +1140,25 @@
                 <w:szCs w:val="20"/>
                 <w:highlight w:val="yellow"/>
               </w:rPr>
-              <w:t>High Mastery</w:t>
+              <w:t>nn</w:t>
+            </w:r>
+            <w:r>
+              <w:rPr>
+                <w:rFonts w:asciiTheme="majorHAnsi" w:hAnsiTheme="majorHAnsi"/>
+                <w:sz w:val="16"/>
+                <w:szCs w:val="20"/>
+                <w:highlight w:val="yellow"/>
+              </w:rPr>
+              <w:t>_</w:t>
+            </w:r>
+            <w:r>
+              <w:rPr>
+                <w:rFonts w:asciiTheme="majorHAnsi" w:hAnsiTheme="majorHAnsi"/>
+                <w:sz w:val="16"/>
+                <w:szCs w:val="20"/>
+                <w:highlight w:val="yellow"/>
+              </w:rPr>
+              <w:t>mastery</w:t>
             </w:r>
           </w:p>
         </w:tc>
@@ -1093,7 +1166,7 @@
       <w:tr>
         <w:tc>
           <w:tcPr>
-            <w:tcW w:w="2250" w:type="dxa"/>
+            <w:tcW w:w="2158" w:type="dxa"/>
             <w:vAlign w:val="center"/>
           </w:tcPr>
           <w:p>
@@ -1117,7 +1190,7 @@
         </w:tc>
         <w:tc>
           <w:tcPr>
-            <w:tcW w:w="2048" w:type="dxa"/>
+            <w:tcW w:w="2586" w:type="dxa"/>
             <w:vAlign w:val="center"/>
           </w:tcPr>
           <w:p>
@@ -1137,13 +1210,22 @@
                 <w:szCs w:val="20"/>
                 <w:highlight w:val="yellow"/>
               </w:rPr>
-              <w:t>82</w:t>
+              <w:t>me</w:t>
+            </w:r>
+            <w:r>
+              <w:rPr>
+                <w:rFonts w:asciiTheme="majorHAnsi" w:hAnsiTheme="majorHAnsi"/>
+                <w:sz w:val="16"/>
+                <w:szCs w:val="20"/>
+                <w:highlight w:val="yellow"/>
+              </w:rPr>
+              <w:t>_opi</w:t>
             </w:r>
           </w:p>
         </w:tc>
         <w:tc>
           <w:tcPr>
-            <w:tcW w:w="2203" w:type="dxa"/>
+            <w:tcW w:w="2085" w:type="dxa"/>
             <w:vAlign w:val="center"/>
           </w:tcPr>
           <w:p>
@@ -1163,13 +1245,40 @@
                 <w:szCs w:val="20"/>
                 <w:highlight w:val="yellow"/>
               </w:rPr>
-              <w:t>69</w:t>
+              <w:t>me</w:t>
+            </w:r>
+            <w:r>
+              <w:rPr>
+                <w:rFonts w:asciiTheme="majorHAnsi" w:hAnsiTheme="majorHAnsi"/>
+                <w:sz w:val="16"/>
+                <w:szCs w:val="20"/>
+                <w:highlight w:val="yellow"/>
+              </w:rPr>
+              <w:t>_</w:t>
+            </w:r>
+            <w:r>
+              <w:rPr>
+                <w:rFonts w:asciiTheme="majorHAnsi" w:hAnsiTheme="majorHAnsi"/>
+                <w:sz w:val="16"/>
+                <w:szCs w:val="20"/>
+                <w:highlight w:val="yellow"/>
+              </w:rPr>
+              <w:t>national_</w:t>
+            </w:r>
+            <w:r>
+              <w:rPr>
+                <w:rFonts w:asciiTheme="majorHAnsi" w:hAnsiTheme="majorHAnsi"/>
+                <w:sz w:val="16"/>
+                <w:szCs w:val="20"/>
+                <w:highlight w:val="yellow"/>
+              </w:rPr>
+              <w:t>opi</w:t>
             </w:r>
           </w:p>
         </w:tc>
         <w:tc>
           <w:tcPr>
-            <w:tcW w:w="2203" w:type="dxa"/>
+            <w:tcW w:w="2093" w:type="dxa"/>
             <w:vAlign w:val="center"/>
           </w:tcPr>
           <w:p>
@@ -1189,40 +1298,31 @@
                 <w:szCs w:val="20"/>
                 <w:highlight w:val="yellow"/>
               </w:rPr>
-              <w:t>41-76</w:t>
+              <w:t>me</w:t>
+            </w:r>
+            <w:r>
+              <w:rPr>
+                <w:rFonts w:asciiTheme="majorHAnsi" w:hAnsiTheme="majorHAnsi"/>
+                <w:sz w:val="16"/>
+                <w:szCs w:val="20"/>
+                <w:highlight w:val="yellow"/>
+              </w:rPr>
+              <w:t>_</w:t>
+            </w:r>
+            <w:r>
+              <w:rPr>
+                <w:rFonts w:asciiTheme="majorHAnsi" w:hAnsiTheme="majorHAnsi"/>
+                <w:sz w:val="16"/>
+                <w:szCs w:val="20"/>
+                <w:highlight w:val="yellow"/>
+              </w:rPr>
+              <w:t>range</w:t>
             </w:r>
           </w:p>
         </w:tc>
         <w:tc>
           <w:tcPr>
-            <w:tcW w:w="2096" w:type="dxa"/>
-          </w:tcPr>
-          <w:p>
-            <w:pPr>
-              <w:jc w:val="center"/>
-              <w:rPr>
-                <w:rFonts w:asciiTheme="majorHAnsi" w:hAnsiTheme="majorHAnsi"/>
-                <w:sz w:val="16"/>
-                <w:szCs w:val="20"/>
-                <w:highlight w:val="yellow"/>
-              </w:rPr>
-            </w:pPr>
-            <w:r>
-              <w:rPr>
-                <w:rFonts w:asciiTheme="majorHAnsi" w:hAnsiTheme="majorHAnsi"/>
-                <w:sz w:val="16"/>
-                <w:szCs w:val="20"/>
-                <w:highlight w:val="yellow"/>
-              </w:rPr>
-              <w:t>High Mastery</w:t>
-            </w:r>
-          </w:p>
-        </w:tc>
-      </w:tr>
-      <w:tr>
-        <w:tc>
-          <w:tcPr>
-            <w:tcW w:w="2250" w:type="dxa"/>
+            <w:tcW w:w="1986" w:type="dxa"/>
             <w:vAlign w:val="center"/>
           </w:tcPr>
           <w:p>
@@ -1232,6 +1332,7 @@
                 <w:rFonts w:asciiTheme="majorHAnsi" w:hAnsiTheme="majorHAnsi"/>
                 <w:sz w:val="16"/>
                 <w:szCs w:val="20"/>
+                <w:highlight w:val="yellow"/>
               </w:rPr>
             </w:pPr>
             <w:r>
@@ -1239,14 +1340,38 @@
                 <w:rFonts w:asciiTheme="majorHAnsi" w:hAnsiTheme="majorHAnsi"/>
                 <w:sz w:val="16"/>
                 <w:szCs w:val="20"/>
-              </w:rPr>
-              <w:t>Geometry and Spatial Sense</w:t>
+                <w:highlight w:val="yellow"/>
+              </w:rPr>
+              <w:t>me</w:t>
+            </w:r>
+            <w:r>
+              <w:rPr>
+                <w:rFonts w:asciiTheme="majorHAnsi" w:hAnsiTheme="majorHAnsi"/>
+                <w:sz w:val="16"/>
+                <w:szCs w:val="20"/>
+                <w:highlight w:val="yellow"/>
+              </w:rPr>
+              <w:t>_</w:t>
+            </w:r>
+            <w:r>
+              <w:rPr>
+                <w:rFonts w:asciiTheme="majorHAnsi" w:hAnsiTheme="majorHAnsi"/>
+                <w:sz w:val="16"/>
+                <w:szCs w:val="20"/>
+                <w:highlight w:val="yellow"/>
+              </w:rPr>
+              <w:t>mastery</w:t>
             </w:r>
           </w:p>
         </w:tc>
+      </w:tr>
+      <w:tr>
+        <w:trPr>
+          <w:trHeight w:val="224"/>
+        </w:trPr>
         <w:tc>
           <w:tcPr>
-            <w:tcW w:w="2048" w:type="dxa"/>
+            <w:tcW w:w="2158" w:type="dxa"/>
             <w:vAlign w:val="center"/>
           </w:tcPr>
           <w:p>
@@ -1256,7 +1381,6 @@
                 <w:rFonts w:asciiTheme="majorHAnsi" w:hAnsiTheme="majorHAnsi"/>
                 <w:sz w:val="16"/>
                 <w:szCs w:val="20"/>
-                <w:highlight w:val="yellow"/>
               </w:rPr>
             </w:pPr>
             <w:r>
@@ -1264,15 +1388,14 @@
                 <w:rFonts w:asciiTheme="majorHAnsi" w:hAnsiTheme="majorHAnsi"/>
                 <w:sz w:val="16"/>
                 <w:szCs w:val="20"/>
-                <w:highlight w:val="yellow"/>
-              </w:rPr>
-              <w:t>95</w:t>
+              </w:rPr>
+              <w:t>Geometry and Spatial Sense</w:t>
             </w:r>
           </w:p>
         </w:tc>
         <w:tc>
           <w:tcPr>
-            <w:tcW w:w="2203" w:type="dxa"/>
+            <w:tcW w:w="2586" w:type="dxa"/>
             <w:vAlign w:val="center"/>
           </w:tcPr>
           <w:p>
@@ -1292,13 +1415,22 @@
                 <w:szCs w:val="20"/>
                 <w:highlight w:val="yellow"/>
               </w:rPr>
-              <w:t>86</w:t>
+              <w:t>gs</w:t>
+            </w:r>
+            <w:r>
+              <w:rPr>
+                <w:rFonts w:asciiTheme="majorHAnsi" w:hAnsiTheme="majorHAnsi"/>
+                <w:sz w:val="16"/>
+                <w:szCs w:val="20"/>
+                <w:highlight w:val="yellow"/>
+              </w:rPr>
+              <w:t>_opi</w:t>
             </w:r>
           </w:p>
         </w:tc>
         <w:tc>
           <w:tcPr>
-            <w:tcW w:w="2203" w:type="dxa"/>
+            <w:tcW w:w="2085" w:type="dxa"/>
             <w:vAlign w:val="center"/>
           </w:tcPr>
           <w:p>
@@ -1318,40 +1450,40 @@
                 <w:szCs w:val="20"/>
                 <w:highlight w:val="yellow"/>
               </w:rPr>
-              <w:t>66-91</w:t>
+              <w:t>gs</w:t>
+            </w:r>
+            <w:r>
+              <w:rPr>
+                <w:rFonts w:asciiTheme="majorHAnsi" w:hAnsiTheme="majorHAnsi"/>
+                <w:sz w:val="16"/>
+                <w:szCs w:val="20"/>
+                <w:highlight w:val="yellow"/>
+              </w:rPr>
+              <w:t>_</w:t>
+            </w:r>
+            <w:r>
+              <w:rPr>
+                <w:rFonts w:asciiTheme="majorHAnsi" w:hAnsiTheme="majorHAnsi"/>
+                <w:sz w:val="16"/>
+                <w:szCs w:val="20"/>
+                <w:highlight w:val="yellow"/>
+              </w:rPr>
+              <w:t>national_</w:t>
+            </w:r>
+            <w:r>
+              <w:rPr>
+                <w:rFonts w:asciiTheme="majorHAnsi" w:hAnsiTheme="majorHAnsi"/>
+                <w:sz w:val="16"/>
+                <w:szCs w:val="20"/>
+                <w:highlight w:val="yellow"/>
+              </w:rPr>
+              <w:t>opi</w:t>
             </w:r>
           </w:p>
         </w:tc>
         <w:tc>
           <w:tcPr>
-            <w:tcW w:w="2096" w:type="dxa"/>
-          </w:tcPr>
-          <w:p>
-            <w:pPr>
-              <w:jc w:val="center"/>
-              <w:rPr>
-                <w:rFonts w:asciiTheme="majorHAnsi" w:hAnsiTheme="majorHAnsi"/>
-                <w:sz w:val="16"/>
-                <w:szCs w:val="20"/>
-                <w:highlight w:val="yellow"/>
-              </w:rPr>
-            </w:pPr>
-            <w:r>
-              <w:rPr>
-                <w:rFonts w:asciiTheme="majorHAnsi" w:hAnsiTheme="majorHAnsi"/>
-                <w:sz w:val="16"/>
-                <w:szCs w:val="20"/>
-                <w:highlight w:val="yellow"/>
-              </w:rPr>
-              <w:t>High Mastery</w:t>
-            </w:r>
-          </w:p>
-        </w:tc>
-      </w:tr>
-      <w:tr>
-        <w:tc>
-          <w:tcPr>
-            <w:tcW w:w="2250" w:type="dxa"/>
+            <w:tcW w:w="2093" w:type="dxa"/>
             <w:vAlign w:val="center"/>
           </w:tcPr>
           <w:p>
@@ -1361,6 +1493,7 @@
                 <w:rFonts w:asciiTheme="majorHAnsi" w:hAnsiTheme="majorHAnsi"/>
                 <w:sz w:val="16"/>
                 <w:szCs w:val="20"/>
+                <w:highlight w:val="yellow"/>
               </w:rPr>
             </w:pPr>
             <w:r>
@@ -1368,14 +1501,33 @@
                 <w:rFonts w:asciiTheme="majorHAnsi" w:hAnsiTheme="majorHAnsi"/>
                 <w:sz w:val="16"/>
                 <w:szCs w:val="20"/>
-              </w:rPr>
-              <w:t>Data, Stats, and Probability</w:t>
+                <w:highlight w:val="yellow"/>
+              </w:rPr>
+              <w:t>gs</w:t>
+            </w:r>
+            <w:r>
+              <w:rPr>
+                <w:rFonts w:asciiTheme="majorHAnsi" w:hAnsiTheme="majorHAnsi"/>
+                <w:sz w:val="16"/>
+                <w:szCs w:val="20"/>
+                <w:highlight w:val="yellow"/>
+              </w:rPr>
+              <w:t>_</w:t>
+            </w:r>
+            <w:r>
+              <w:rPr>
+                <w:rFonts w:asciiTheme="majorHAnsi" w:hAnsiTheme="majorHAnsi"/>
+                <w:sz w:val="16"/>
+                <w:szCs w:val="20"/>
+                <w:highlight w:val="yellow"/>
+              </w:rPr>
+              <w:t>range</w:t>
             </w:r>
           </w:p>
         </w:tc>
         <w:tc>
           <w:tcPr>
-            <w:tcW w:w="2048" w:type="dxa"/>
+            <w:tcW w:w="1986" w:type="dxa"/>
             <w:vAlign w:val="center"/>
           </w:tcPr>
           <w:p>
@@ -1395,13 +1547,36 @@
                 <w:szCs w:val="20"/>
                 <w:highlight w:val="yellow"/>
               </w:rPr>
-              <w:t>67</w:t>
+              <w:t>gs</w:t>
+            </w:r>
+            <w:r>
+              <w:rPr>
+                <w:rFonts w:asciiTheme="majorHAnsi" w:hAnsiTheme="majorHAnsi"/>
+                <w:sz w:val="16"/>
+                <w:szCs w:val="20"/>
+                <w:highlight w:val="yellow"/>
+              </w:rPr>
+              <w:t>_</w:t>
+            </w:r>
+            <w:r>
+              <w:rPr>
+                <w:rFonts w:asciiTheme="majorHAnsi" w:hAnsiTheme="majorHAnsi"/>
+                <w:sz w:val="16"/>
+                <w:szCs w:val="20"/>
+                <w:highlight w:val="yellow"/>
+              </w:rPr>
+              <w:t>mastery</w:t>
             </w:r>
           </w:p>
         </w:tc>
+      </w:tr>
+      <w:tr>
+        <w:trPr>
+          <w:trHeight w:val="188"/>
+        </w:trPr>
         <w:tc>
           <w:tcPr>
-            <w:tcW w:w="2203" w:type="dxa"/>
+            <w:tcW w:w="2158" w:type="dxa"/>
             <w:vAlign w:val="center"/>
           </w:tcPr>
           <w:p>
@@ -1411,7 +1586,6 @@
                 <w:rFonts w:asciiTheme="majorHAnsi" w:hAnsiTheme="majorHAnsi"/>
                 <w:sz w:val="16"/>
                 <w:szCs w:val="20"/>
-                <w:highlight w:val="yellow"/>
               </w:rPr>
             </w:pPr>
             <w:r>
@@ -1419,15 +1593,14 @@
                 <w:rFonts w:asciiTheme="majorHAnsi" w:hAnsiTheme="majorHAnsi"/>
                 <w:sz w:val="16"/>
                 <w:szCs w:val="20"/>
-                <w:highlight w:val="yellow"/>
-              </w:rPr>
-              <w:t>53</w:t>
+              </w:rPr>
+              <w:t>Data, Stats, and Probability</w:t>
             </w:r>
           </w:p>
         </w:tc>
         <w:tc>
           <w:tcPr>
-            <w:tcW w:w="2203" w:type="dxa"/>
+            <w:tcW w:w="2586" w:type="dxa"/>
             <w:vAlign w:val="center"/>
           </w:tcPr>
           <w:p>
@@ -1447,13 +1620,23 @@
                 <w:szCs w:val="20"/>
                 <w:highlight w:val="yellow"/>
               </w:rPr>
-              <w:t>26-58</w:t>
+              <w:t>dp</w:t>
+            </w:r>
+            <w:r>
+              <w:rPr>
+                <w:rFonts w:asciiTheme="majorHAnsi" w:hAnsiTheme="majorHAnsi"/>
+                <w:sz w:val="16"/>
+                <w:szCs w:val="20"/>
+                <w:highlight w:val="yellow"/>
+              </w:rPr>
+              <w:t>_opi</w:t>
             </w:r>
           </w:p>
         </w:tc>
         <w:tc>
           <w:tcPr>
-            <w:tcW w:w="2096" w:type="dxa"/>
+            <w:tcW w:w="2085" w:type="dxa"/>
+            <w:vAlign w:val="center"/>
           </w:tcPr>
           <w:p>
             <w:pPr>
@@ -1472,8 +1655,125 @@
                 <w:szCs w:val="20"/>
                 <w:highlight w:val="yellow"/>
               </w:rPr>
-              <w:t>High Mastery</w:t>
-            </w:r>
+              <w:t>dp</w:t>
+            </w:r>
+            <w:r>
+              <w:rPr>
+                <w:rFonts w:asciiTheme="majorHAnsi" w:hAnsiTheme="majorHAnsi"/>
+                <w:sz w:val="16"/>
+                <w:szCs w:val="20"/>
+                <w:highlight w:val="yellow"/>
+              </w:rPr>
+              <w:t>_</w:t>
+            </w:r>
+            <w:r>
+              <w:rPr>
+                <w:rFonts w:asciiTheme="majorHAnsi" w:hAnsiTheme="majorHAnsi"/>
+                <w:sz w:val="16"/>
+                <w:szCs w:val="20"/>
+                <w:highlight w:val="yellow"/>
+              </w:rPr>
+              <w:t>national_</w:t>
+            </w:r>
+            <w:r>
+              <w:rPr>
+                <w:rFonts w:asciiTheme="majorHAnsi" w:hAnsiTheme="majorHAnsi"/>
+                <w:sz w:val="16"/>
+                <w:szCs w:val="20"/>
+                <w:highlight w:val="yellow"/>
+              </w:rPr>
+              <w:t>opi</w:t>
+            </w:r>
+          </w:p>
+        </w:tc>
+        <w:tc>
+          <w:tcPr>
+            <w:tcW w:w="2093" w:type="dxa"/>
+            <w:vAlign w:val="center"/>
+          </w:tcPr>
+          <w:p>
+            <w:pPr>
+              <w:jc w:val="center"/>
+              <w:rPr>
+                <w:rFonts w:asciiTheme="majorHAnsi" w:hAnsiTheme="majorHAnsi"/>
+                <w:sz w:val="16"/>
+                <w:szCs w:val="20"/>
+                <w:highlight w:val="yellow"/>
+              </w:rPr>
+            </w:pPr>
+            <w:r>
+              <w:rPr>
+                <w:rFonts w:asciiTheme="majorHAnsi" w:hAnsiTheme="majorHAnsi"/>
+                <w:sz w:val="16"/>
+                <w:szCs w:val="20"/>
+                <w:highlight w:val="yellow"/>
+              </w:rPr>
+              <w:t>dp</w:t>
+            </w:r>
+            <w:r>
+              <w:rPr>
+                <w:rFonts w:asciiTheme="majorHAnsi" w:hAnsiTheme="majorHAnsi"/>
+                <w:sz w:val="16"/>
+                <w:szCs w:val="20"/>
+                <w:highlight w:val="yellow"/>
+              </w:rPr>
+              <w:t>_</w:t>
+            </w:r>
+            <w:r>
+              <w:rPr>
+                <w:rFonts w:asciiTheme="majorHAnsi" w:hAnsiTheme="majorHAnsi"/>
+                <w:sz w:val="16"/>
+                <w:szCs w:val="20"/>
+                <w:highlight w:val="yellow"/>
+              </w:rPr>
+              <w:t>range</w:t>
+            </w:r>
+          </w:p>
+        </w:tc>
+        <w:tc>
+          <w:tcPr>
+            <w:tcW w:w="1986" w:type="dxa"/>
+            <w:vAlign w:val="center"/>
+          </w:tcPr>
+          <w:p>
+            <w:pPr>
+              <w:jc w:val="center"/>
+              <w:rPr>
+                <w:rFonts w:asciiTheme="majorHAnsi" w:hAnsiTheme="majorHAnsi"/>
+                <w:sz w:val="16"/>
+                <w:szCs w:val="20"/>
+                <w:highlight w:val="yellow"/>
+              </w:rPr>
+            </w:pPr>
+            <w:r>
+              <w:rPr>
+                <w:rFonts w:asciiTheme="majorHAnsi" w:hAnsiTheme="majorHAnsi"/>
+                <w:sz w:val="16"/>
+                <w:szCs w:val="20"/>
+                <w:highlight w:val="yellow"/>
+              </w:rPr>
+              <w:t>dp</w:t>
+            </w:r>
+            <w:r>
+              <w:rPr>
+                <w:rFonts w:asciiTheme="majorHAnsi" w:hAnsiTheme="majorHAnsi"/>
+                <w:sz w:val="16"/>
+                <w:szCs w:val="20"/>
+                <w:highlight w:val="yellow"/>
+              </w:rPr>
+              <w:t>_</w:t>
+            </w:r>
+            <w:r>
+              <w:rPr>
+                <w:rFonts w:asciiTheme="majorHAnsi" w:hAnsiTheme="majorHAnsi"/>
+                <w:sz w:val="16"/>
+                <w:szCs w:val="20"/>
+                <w:highlight w:val="yellow"/>
+              </w:rPr>
+              <w:t>mastery</w:t>
+            </w:r>
+            <w:bookmarkStart w:id="0" w:name="_GoBack"/>
+            <w:bookmarkEnd w:id="0"/>
           </w:p>
         </w:tc>
       </w:tr>
@@ -1553,18 +1853,7 @@
           <w:sz w:val="20"/>
           <w:szCs w:val="20"/>
         </w:rPr>
-        <w:t xml:space="preserve"> range in value from approximately 100 to 900. The Scale Score describes achievement on a continuum that in most cases spans the complete range of Kindergarten th</w:t>
-      </w:r>
-      <w:bookmarkStart w:id="0" w:name="_GoBack"/>
-      <w:bookmarkEnd w:id="0"/>
-      <w:r>
-        <w:rPr>
-          <w:rFonts w:asciiTheme="majorHAnsi" w:hAnsiTheme="majorHAnsi"/>
-          <w:i/>
-          <w:sz w:val="20"/>
-          <w:szCs w:val="20"/>
-        </w:rPr>
-        <w:t>rough Grade 12.</w:t>
+        <w:t xml:space="preserve"> range in value from approximately 100 to 900. The Scale Score describes achievement on a continuum that in most cases spans the complete range of Kindergarten through Grade 12.</w:t>
       </w:r>
     </w:p>
     <w:p>
@@ -1613,7 +1902,6 @@
         </w:rPr>
         <w:t xml:space="preserve">eading </w:t>
       </w:r>
-      <w:proofErr w:type="spellStart"/>
       <w:r>
         <w:rPr>
           <w:rFonts w:asciiTheme="majorHAnsi" w:hAnsiTheme="majorHAnsi"/>
@@ -1634,7 +1922,6 @@
         </w:rPr>
         <w:t>name</w:t>
       </w:r>
-      <w:proofErr w:type="spellEnd"/>
       <w:r>
         <w:rPr>
           <w:rFonts w:asciiTheme="majorHAnsi" w:hAnsiTheme="majorHAnsi"/>
@@ -1661,7 +1948,7 @@
           <w:szCs w:val="20"/>
           <w:highlight w:val="yellow"/>
         </w:rPr>
-        <w:t>94</w:t>
+        <w:t>reading_national_percentile</w:t>
       </w:r>
       <w:r>
         <w:rPr>
@@ -1729,7 +2016,7 @@
           <w:szCs w:val="20"/>
           <w:highlight w:val="yellow"/>
         </w:rPr>
-        <w:t>94</w:t>
+        <w:t>reading_national_percentile</w:t>
       </w:r>
       <w:r>
         <w:rPr>
@@ -1946,7 +2233,6 @@
         </w:rPr>
         <w:t xml:space="preserve">The above graph gives a visual example of how </w:t>
       </w:r>
-      <w:proofErr w:type="spellStart"/>
       <w:r>
         <w:rPr>
           <w:rFonts w:asciiTheme="majorHAnsi" w:hAnsiTheme="majorHAnsi"/>
@@ -1965,7 +2251,6 @@
         </w:rPr>
         <w:t>name</w:t>
       </w:r>
-      <w:proofErr w:type="spellEnd"/>
       <w:r>
         <w:rPr>
           <w:rFonts w:asciiTheme="majorHAnsi" w:hAnsiTheme="majorHAnsi"/>
@@ -2460,14 +2745,14 @@
             </wp:anchor>
           </w:drawing>
         </mc:Choice>
-        <mc:Fallback xmlns:cx="http://schemas.microsoft.com/office/drawing/2014/chartex" xmlns:cx1="http://schemas.microsoft.com/office/drawing/2015/9/8/chartex" xmlns:cx2="http://schemas.microsoft.com/office/drawing/2015/10/21/chartex" xmlns:w16se="http://schemas.microsoft.com/office/word/2015/wordml/symex">
+        <mc:Fallback>
           <w:pict>
-            <v:group w14:anchorId="74C12973" id="Group 4" o:spid="_x0000_s1026" style="position:absolute;margin-left:66pt;margin-top:-18.5pt;width:399pt;height:32.5pt;z-index:251657216" coordorigin="3501,945" coordsize="7380,1230" o:gfxdata="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">
-              <v:shapetype id="_x0000_t202" coordsize="21600,21600" o:spt="202" path="m,l,21600r21600,l21600,xe">
+            <v:group w14:anchorId="74C12973" id="Group 4" o:spid="_x0000_s1026" style="position:absolute;margin-left:66pt;margin-top:-18.45pt;width:399pt;height:32.5pt;z-index:251657216" coordorigin="3501,945" coordsize="7380,1230" o:gfxdata="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">
+              <v:shapetype id="_x0000_t202" coordsize="21600,21600" o:spt="202" path="m0,0l0,21600,21600,21600,21600,0xe">
                 <v:stroke joinstyle="miter"/>
                 <v:path gradientshapeok="t" o:connecttype="rect"/>
               </v:shapetype>
-              <v:shape id="Text Box 2" o:spid="_x0000_s1027" type="#_x0000_t202" style="position:absolute;left:3573;top:1020;width:7128;height:1097;visibility:visible;mso-wrap-style:square;v-text-anchor:top" o:gfxdata="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" stroked="f">
+              <v:shape id="Text Box 2" o:spid="_x0000_s1027" type="#_x0000_t202" style="position:absolute;left:3573;top:1020;width:7128;height:1097;visibility:visible;mso-wrap-style:square;v-text-anchor:top" o:gfxdata="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" stroked="f">
                 <v:textbox>
                   <w:txbxContent>
                     <w:p>
@@ -2511,11 +2796,11 @@
                   </w:txbxContent>
                 </v:textbox>
               </v:shape>
-              <v:group id="Group 3" o:spid="_x0000_s1028" style="position:absolute;left:3501;top:945;width:7380;height:1230" coordorigin="3501,945" coordsize="7380,1230" o:gfxdata="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">
-                <v:line id="Line 4" o:spid="_x0000_s1029" style="position:absolute;visibility:visible;mso-wrap-style:square" from="3501,2175" to="10881,2175" o:connectortype="straight" o:gfxdata="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" strokecolor="maroon" strokeweight="4pt">
+              <v:group id="Group 3" o:spid="_x0000_s1028" style="position:absolute;left:3501;top:945;width:7380;height:1230" coordorigin="3501,945" coordsize="7380,1230" o:gfxdata="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">
+                <v:line id="Line 4" o:spid="_x0000_s1029" style="position:absolute;visibility:visible;mso-wrap-style:square" from="3501,2175" to="10881,2175" o:connectortype="straight" o:gfxdata="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" strokecolor="maroon" strokeweight="4pt">
                   <v:stroke linestyle="thinThick"/>
                 </v:line>
-                <v:line id="Line 5" o:spid="_x0000_s1030" style="position:absolute;visibility:visible;mso-wrap-style:square" from="3501,945" to="10881,945" o:connectortype="straight" o:gfxdata="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" strokecolor="maroon" strokeweight="4pt">
+                <v:line id="Line 5" o:spid="_x0000_s1030" style="position:absolute;visibility:visible;mso-wrap-style:square" from="3501,945" to="10881,945" o:connectortype="straight" o:gfxdata="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" strokecolor="maroon" strokeweight="4pt">
                   <v:stroke linestyle="thickThin"/>
                 </v:line>
               </v:group>
@@ -3276,8 +3561,8 @@
         </c:dLbls>
         <c:gapWidth val="75"/>
         <c:overlap val="-25"/>
-        <c:axId val="1961800624"/>
-        <c:axId val="2035706832"/>
+        <c:axId val="1991803280"/>
+        <c:axId val="2042697104"/>
       </c:barChart>
       <c:lineChart>
         <c:grouping val="standard"/>
@@ -3360,11 +3645,11 @@
         </c:dLbls>
         <c:marker val="1"/>
         <c:smooth val="0"/>
-        <c:axId val="1961800624"/>
-        <c:axId val="2035706832"/>
+        <c:axId val="1991803280"/>
+        <c:axId val="2042697104"/>
       </c:lineChart>
       <c:catAx>
-        <c:axId val="1961800624"/>
+        <c:axId val="1991803280"/>
         <c:scaling>
           <c:orientation val="minMax"/>
         </c:scaling>
@@ -3407,7 +3692,7 @@
             <a:endParaRPr lang="en-US"/>
           </a:p>
         </c:txPr>
-        <c:crossAx val="2035706832"/>
+        <c:crossAx val="2042697104"/>
         <c:crosses val="autoZero"/>
         <c:auto val="1"/>
         <c:lblAlgn val="ctr"/>
@@ -3415,7 +3700,7 @@
         <c:noMultiLvlLbl val="0"/>
       </c:catAx>
       <c:valAx>
-        <c:axId val="2035706832"/>
+        <c:axId val="2042697104"/>
         <c:scaling>
           <c:orientation val="minMax"/>
           <c:max val="100.0"/>
@@ -3467,7 +3752,7 @@
             <a:endParaRPr lang="en-US"/>
           </a:p>
         </c:txPr>
-        <c:crossAx val="1961800624"/>
+        <c:crossAx val="1991803280"/>
         <c:crosses val="autoZero"/>
         <c:crossBetween val="between"/>
         <c:majorUnit val="25.0"/>
@@ -3728,8 +4013,8 @@
         </c:dLbls>
         <c:gapWidth val="75"/>
         <c:overlap val="-25"/>
-        <c:axId val="2031599456"/>
-        <c:axId val="1959079664"/>
+        <c:axId val="2037727200"/>
+        <c:axId val="2041156960"/>
       </c:barChart>
       <c:lineChart>
         <c:grouping val="standard"/>
@@ -3830,11 +4115,11 @@
         </c:dLbls>
         <c:marker val="1"/>
         <c:smooth val="0"/>
-        <c:axId val="2031599456"/>
-        <c:axId val="1959079664"/>
+        <c:axId val="2037727200"/>
+        <c:axId val="2041156960"/>
       </c:lineChart>
       <c:catAx>
-        <c:axId val="2031599456"/>
+        <c:axId val="2037727200"/>
         <c:scaling>
           <c:orientation val="minMax"/>
         </c:scaling>
@@ -3877,7 +4162,7 @@
             <a:endParaRPr lang="en-US"/>
           </a:p>
         </c:txPr>
-        <c:crossAx val="1959079664"/>
+        <c:crossAx val="2041156960"/>
         <c:crosses val="autoZero"/>
         <c:auto val="1"/>
         <c:lblAlgn val="ctr"/>
@@ -3885,7 +4170,7 @@
         <c:noMultiLvlLbl val="0"/>
       </c:catAx>
       <c:valAx>
-        <c:axId val="1959079664"/>
+        <c:axId val="2041156960"/>
         <c:scaling>
           <c:orientation val="minMax"/>
         </c:scaling>
@@ -3936,7 +4221,7 @@
             <a:endParaRPr lang="en-US"/>
           </a:p>
         </c:txPr>
-        <c:crossAx val="2031599456"/>
+        <c:crossAx val="2037727200"/>
         <c:crosses val="autoZero"/>
         <c:crossBetween val="between"/>
         <c:majorUnit val="25.0"/>

</xml_diff>

<commit_message>
enable gender selection in terra nova
</commit_message>
<xml_diff>
--- a/app/assets/Terra_Nova_testing/Terra_Nova_Template.docx
+++ b/app/assets/Terra_Nova_testing/Terra_Nova_Template.docx
@@ -30,6 +30,7 @@
         </w:rPr>
         <w:t xml:space="preserve">Dear Parents of </w:t>
       </w:r>
+      <w:proofErr w:type="spellStart"/>
       <w:r>
         <w:rPr>
           <w:rFonts w:asciiTheme="majorHAnsi" w:hAnsiTheme="majorHAnsi"/>
@@ -40,6 +41,7 @@
         </w:rPr>
         <w:t>child_name_full</w:t>
       </w:r>
+      <w:proofErr w:type="spellEnd"/>
       <w:r>
         <w:rPr>
           <w:rFonts w:asciiTheme="majorHAnsi" w:hAnsiTheme="majorHAnsi"/>
@@ -75,6 +77,7 @@
         </w:rPr>
         <w:t xml:space="preserve">Your child has just taken the </w:t>
       </w:r>
+      <w:proofErr w:type="spellStart"/>
       <w:r>
         <w:rPr>
           <w:rFonts w:asciiTheme="majorHAnsi" w:eastAsia="Times New Roman" w:hAnsiTheme="majorHAnsi" w:cs="Times New Roman"/>
@@ -82,11 +85,21 @@
           <w:sz w:val="20"/>
           <w:szCs w:val="20"/>
         </w:rPr>
-        <w:t>TerraNova Third Edition</w:t>
-      </w:r>
+        <w:t>TerraNova</w:t>
+      </w:r>
+      <w:proofErr w:type="spellEnd"/>
       <w:r>
         <w:rPr>
           <w:rFonts w:asciiTheme="majorHAnsi" w:eastAsia="Times New Roman" w:hAnsiTheme="majorHAnsi" w:cs="Times New Roman"/>
+          <w:i/>
+          <w:sz w:val="20"/>
+          <w:szCs w:val="20"/>
+        </w:rPr>
+        <w:t xml:space="preserve"> Third Edition</w:t>
+      </w:r>
+      <w:r>
+        <w:rPr>
+          <w:rFonts w:asciiTheme="majorHAnsi" w:eastAsia="Times New Roman" w:hAnsiTheme="majorHAnsi" w:cs="Times New Roman"/>
           <w:sz w:val="20"/>
           <w:szCs w:val="20"/>
         </w:rPr>
@@ -106,7 +119,25 @@
           <w:sz w:val="20"/>
           <w:szCs w:val="20"/>
         </w:rPr>
-        <w:t xml:space="preserve"> of math and reading concepts through seven subgroups. So you can better understand your child’s educational journey, this report will summarize your child’s scores on the assessment. Together with classroom assessments and classwork, this information can be used to identify potential strengths and needs in the following areas. </w:t>
+        <w:t xml:space="preserve"> of math and reading concepts through seven subgroups. </w:t>
+      </w:r>
+      <w:proofErr w:type="gramStart"/>
+      <w:r>
+        <w:rPr>
+          <w:rFonts w:asciiTheme="majorHAnsi" w:eastAsia="Times New Roman" w:hAnsiTheme="majorHAnsi" w:cs="Times New Roman"/>
+          <w:sz w:val="20"/>
+          <w:szCs w:val="20"/>
+        </w:rPr>
+        <w:t>So</w:t>
+      </w:r>
+      <w:proofErr w:type="gramEnd"/>
+      <w:r>
+        <w:rPr>
+          <w:rFonts w:asciiTheme="majorHAnsi" w:eastAsia="Times New Roman" w:hAnsiTheme="majorHAnsi" w:cs="Times New Roman"/>
+          <w:sz w:val="20"/>
+          <w:szCs w:val="20"/>
+        </w:rPr>
+        <w:t xml:space="preserve"> you can better understand your child’s educational journey, this report will summarize your child’s scores on the assessment. Together with classroom assessments and classwork, this information can be used to identify potential strengths and needs in the following areas. </w:t>
       </w:r>
     </w:p>
     <w:p>
@@ -145,6 +176,7 @@
         </w:rPr>
         <w:t xml:space="preserve"> Scale Score: </w:t>
       </w:r>
+      <w:proofErr w:type="spellStart"/>
       <w:r>
         <w:rPr>
           <w:rFonts w:asciiTheme="majorHAnsi" w:hAnsiTheme="majorHAnsi"/>
@@ -175,6 +207,7 @@
         </w:rPr>
         <w:t>_score</w:t>
       </w:r>
+      <w:proofErr w:type="spellEnd"/>
       <w:r>
         <w:rPr>
           <w:rFonts w:asciiTheme="majorHAnsi" w:hAnsiTheme="majorHAnsi"/>
@@ -184,6 +217,7 @@
         </w:rPr>
         <w:t xml:space="preserve"> (National Percentile Rank: </w:t>
       </w:r>
+      <w:proofErr w:type="spellStart"/>
       <w:r>
         <w:rPr>
           <w:rFonts w:asciiTheme="majorHAnsi" w:hAnsiTheme="majorHAnsi"/>
@@ -194,6 +228,7 @@
         </w:rPr>
         <w:t>reading_national_percentile</w:t>
       </w:r>
+      <w:proofErr w:type="spellEnd"/>
       <w:r>
         <w:rPr>
           <w:rFonts w:asciiTheme="majorHAnsi" w:hAnsiTheme="majorHAnsi"/>
@@ -393,6 +428,7 @@
                 <w:highlight w:val="yellow"/>
               </w:rPr>
             </w:pPr>
+            <w:proofErr w:type="spellStart"/>
             <w:r>
               <w:rPr>
                 <w:rFonts w:asciiTheme="majorHAnsi" w:hAnsiTheme="majorHAnsi"/>
@@ -402,6 +438,7 @@
               </w:rPr>
               <w:t>oc_opi</w:t>
             </w:r>
+            <w:proofErr w:type="spellEnd"/>
           </w:p>
         </w:tc>
         <w:tc>
@@ -419,6 +456,7 @@
                 <w:highlight w:val="yellow"/>
               </w:rPr>
             </w:pPr>
+            <w:proofErr w:type="spellStart"/>
             <w:r>
               <w:rPr>
                 <w:rFonts w:asciiTheme="majorHAnsi" w:hAnsiTheme="majorHAnsi"/>
@@ -428,6 +466,7 @@
               </w:rPr>
               <w:t>oc_national_opi</w:t>
             </w:r>
+            <w:proofErr w:type="spellEnd"/>
           </w:p>
         </w:tc>
         <w:tc>
@@ -445,6 +484,7 @@
                 <w:highlight w:val="yellow"/>
               </w:rPr>
             </w:pPr>
+            <w:proofErr w:type="spellStart"/>
             <w:r>
               <w:rPr>
                 <w:rFonts w:asciiTheme="majorHAnsi" w:hAnsiTheme="majorHAnsi"/>
@@ -454,6 +494,7 @@
               </w:rPr>
               <w:t>oc_range</w:t>
             </w:r>
+            <w:proofErr w:type="spellEnd"/>
           </w:p>
         </w:tc>
         <w:tc>
@@ -471,6 +512,7 @@
                 <w:highlight w:val="yellow"/>
               </w:rPr>
             </w:pPr>
+            <w:proofErr w:type="spellStart"/>
             <w:r>
               <w:rPr>
                 <w:rFonts w:asciiTheme="majorHAnsi" w:hAnsiTheme="majorHAnsi"/>
@@ -480,6 +522,7 @@
               </w:rPr>
               <w:t>oc_mastery</w:t>
             </w:r>
+            <w:proofErr w:type="spellEnd"/>
           </w:p>
         </w:tc>
       </w:tr>
@@ -523,6 +566,7 @@
                 <w:highlight w:val="yellow"/>
               </w:rPr>
             </w:pPr>
+            <w:proofErr w:type="spellStart"/>
             <w:r>
               <w:rPr>
                 <w:rFonts w:asciiTheme="majorHAnsi" w:hAnsiTheme="majorHAnsi"/>
@@ -532,6 +576,7 @@
               </w:rPr>
               <w:t>bu_opi</w:t>
             </w:r>
+            <w:proofErr w:type="spellEnd"/>
           </w:p>
         </w:tc>
         <w:tc>
@@ -549,6 +594,7 @@
                 <w:highlight w:val="yellow"/>
               </w:rPr>
             </w:pPr>
+            <w:proofErr w:type="spellStart"/>
             <w:r>
               <w:rPr>
                 <w:rFonts w:asciiTheme="majorHAnsi" w:hAnsiTheme="majorHAnsi"/>
@@ -558,6 +604,7 @@
               </w:rPr>
               <w:t>bu_national_opi</w:t>
             </w:r>
+            <w:proofErr w:type="spellEnd"/>
           </w:p>
         </w:tc>
         <w:tc>
@@ -575,6 +622,7 @@
                 <w:highlight w:val="yellow"/>
               </w:rPr>
             </w:pPr>
+            <w:proofErr w:type="spellStart"/>
             <w:r>
               <w:rPr>
                 <w:rFonts w:asciiTheme="majorHAnsi" w:hAnsiTheme="majorHAnsi"/>
@@ -584,6 +632,7 @@
               </w:rPr>
               <w:t>bu_range</w:t>
             </w:r>
+            <w:proofErr w:type="spellEnd"/>
           </w:p>
         </w:tc>
         <w:tc>
@@ -601,6 +650,7 @@
                 <w:highlight w:val="yellow"/>
               </w:rPr>
             </w:pPr>
+            <w:proofErr w:type="spellStart"/>
             <w:r>
               <w:rPr>
                 <w:rFonts w:asciiTheme="majorHAnsi" w:hAnsiTheme="majorHAnsi"/>
@@ -610,6 +660,7 @@
               </w:rPr>
               <w:t>bu_mastery</w:t>
             </w:r>
+            <w:proofErr w:type="spellEnd"/>
           </w:p>
         </w:tc>
       </w:tr>
@@ -656,6 +707,7 @@
                 <w:highlight w:val="yellow"/>
               </w:rPr>
             </w:pPr>
+            <w:proofErr w:type="spellStart"/>
             <w:r>
               <w:rPr>
                 <w:rFonts w:asciiTheme="majorHAnsi" w:hAnsiTheme="majorHAnsi"/>
@@ -665,6 +717,7 @@
               </w:rPr>
               <w:t>ip_opi</w:t>
             </w:r>
+            <w:proofErr w:type="spellEnd"/>
           </w:p>
         </w:tc>
         <w:tc>
@@ -682,6 +735,7 @@
                 <w:highlight w:val="yellow"/>
               </w:rPr>
             </w:pPr>
+            <w:proofErr w:type="spellStart"/>
             <w:r>
               <w:rPr>
                 <w:rFonts w:asciiTheme="majorHAnsi" w:hAnsiTheme="majorHAnsi"/>
@@ -691,6 +745,7 @@
               </w:rPr>
               <w:t>ip_national_opi</w:t>
             </w:r>
+            <w:proofErr w:type="spellEnd"/>
           </w:p>
         </w:tc>
         <w:tc>
@@ -708,6 +763,7 @@
                 <w:highlight w:val="yellow"/>
               </w:rPr>
             </w:pPr>
+            <w:proofErr w:type="spellStart"/>
             <w:r>
               <w:rPr>
                 <w:rFonts w:asciiTheme="majorHAnsi" w:hAnsiTheme="majorHAnsi"/>
@@ -717,6 +773,7 @@
               </w:rPr>
               <w:t>ip_range</w:t>
             </w:r>
+            <w:proofErr w:type="spellEnd"/>
           </w:p>
         </w:tc>
         <w:tc>
@@ -734,6 +791,7 @@
                 <w:highlight w:val="yellow"/>
               </w:rPr>
             </w:pPr>
+            <w:proofErr w:type="spellStart"/>
             <w:r>
               <w:rPr>
                 <w:rFonts w:asciiTheme="majorHAnsi" w:hAnsiTheme="majorHAnsi"/>
@@ -743,6 +801,7 @@
               </w:rPr>
               <w:t>ip_mastery</w:t>
             </w:r>
+            <w:proofErr w:type="spellEnd"/>
           </w:p>
         </w:tc>
       </w:tr>
@@ -784,6 +843,7 @@
         </w:rPr>
         <w:t xml:space="preserve">, Scale Score: </w:t>
       </w:r>
+      <w:proofErr w:type="spellStart"/>
       <w:r>
         <w:rPr>
           <w:rFonts w:asciiTheme="majorHAnsi" w:hAnsiTheme="majorHAnsi"/>
@@ -804,6 +864,7 @@
         </w:rPr>
         <w:t>_score</w:t>
       </w:r>
+      <w:proofErr w:type="spellEnd"/>
       <w:r>
         <w:rPr>
           <w:rFonts w:asciiTheme="majorHAnsi" w:hAnsiTheme="majorHAnsi"/>
@@ -813,6 +874,7 @@
         </w:rPr>
         <w:t xml:space="preserve"> (National Percentile Rank: </w:t>
       </w:r>
+      <w:proofErr w:type="spellStart"/>
       <w:r>
         <w:rPr>
           <w:rFonts w:asciiTheme="majorHAnsi" w:hAnsiTheme="majorHAnsi"/>
@@ -823,6 +885,7 @@
         </w:rPr>
         <w:t>math_national_percentile</w:t>
       </w:r>
+      <w:proofErr w:type="spellEnd"/>
       <w:r>
         <w:rPr>
           <w:rFonts w:asciiTheme="majorHAnsi" w:hAnsiTheme="majorHAnsi"/>
@@ -841,8 +904,8 @@
         <w:tblLook w:val="04A0" w:firstRow="1" w:lastRow="0" w:firstColumn="1" w:lastColumn="0" w:noHBand="0" w:noVBand="1"/>
       </w:tblPr>
       <w:tblGrid>
-        <w:gridCol w:w="2158"/>
-        <w:gridCol w:w="2586"/>
+        <w:gridCol w:w="2245"/>
+        <w:gridCol w:w="2499"/>
         <w:gridCol w:w="2085"/>
         <w:gridCol w:w="2093"/>
         <w:gridCol w:w="1986"/>
@@ -850,7 +913,7 @@
       <w:tr>
         <w:tc>
           <w:tcPr>
-            <w:tcW w:w="2158" w:type="dxa"/>
+            <w:tcW w:w="2245" w:type="dxa"/>
             <w:vAlign w:val="center"/>
           </w:tcPr>
           <w:p>
@@ -876,7 +939,7 @@
         </w:tc>
         <w:tc>
           <w:tcPr>
-            <w:tcW w:w="2586" w:type="dxa"/>
+            <w:tcW w:w="2499" w:type="dxa"/>
             <w:vAlign w:val="center"/>
           </w:tcPr>
           <w:p>
@@ -980,9 +1043,12 @@
         </w:tc>
       </w:tr>
       <w:tr>
+        <w:trPr>
+          <w:trHeight w:val="260"/>
+        </w:trPr>
         <w:tc>
           <w:tcPr>
-            <w:tcW w:w="2158" w:type="dxa"/>
+            <w:tcW w:w="2245" w:type="dxa"/>
             <w:vAlign w:val="center"/>
           </w:tcPr>
           <w:p>
@@ -1006,7 +1072,7 @@
         </w:tc>
         <w:tc>
           <w:tcPr>
-            <w:tcW w:w="2586" w:type="dxa"/>
+            <w:tcW w:w="2499" w:type="dxa"/>
             <w:vAlign w:val="center"/>
           </w:tcPr>
           <w:p>
@@ -1019,6 +1085,7 @@
                 <w:highlight w:val="yellow"/>
               </w:rPr>
             </w:pPr>
+            <w:proofErr w:type="spellStart"/>
             <w:r>
               <w:rPr>
                 <w:rFonts w:asciiTheme="majorHAnsi" w:hAnsiTheme="majorHAnsi"/>
@@ -1037,6 +1104,7 @@
               </w:rPr>
               <w:t>_opi</w:t>
             </w:r>
+            <w:proofErr w:type="spellEnd"/>
           </w:p>
         </w:tc>
         <w:tc>
@@ -1054,6 +1122,7 @@
                 <w:highlight w:val="yellow"/>
               </w:rPr>
             </w:pPr>
+            <w:proofErr w:type="spellStart"/>
             <w:r>
               <w:rPr>
                 <w:rFonts w:asciiTheme="majorHAnsi" w:hAnsiTheme="majorHAnsi"/>
@@ -1072,6 +1141,7 @@
               </w:rPr>
               <w:t>_opi</w:t>
             </w:r>
+            <w:proofErr w:type="spellEnd"/>
           </w:p>
         </w:tc>
         <w:tc>
@@ -1089,6 +1159,7 @@
                 <w:highlight w:val="yellow"/>
               </w:rPr>
             </w:pPr>
+            <w:proofErr w:type="spellStart"/>
             <w:r>
               <w:rPr>
                 <w:rFonts w:asciiTheme="majorHAnsi" w:hAnsiTheme="majorHAnsi"/>
@@ -1116,6 +1187,7 @@
               </w:rPr>
               <w:t>range</w:t>
             </w:r>
+            <w:proofErr w:type="spellEnd"/>
           </w:p>
         </w:tc>
         <w:tc>
@@ -1133,6 +1205,7 @@
                 <w:highlight w:val="yellow"/>
               </w:rPr>
             </w:pPr>
+            <w:proofErr w:type="spellStart"/>
             <w:r>
               <w:rPr>
                 <w:rFonts w:asciiTheme="majorHAnsi" w:hAnsiTheme="majorHAnsi"/>
@@ -1160,13 +1233,14 @@
               </w:rPr>
               <w:t>mastery</w:t>
             </w:r>
+            <w:proofErr w:type="spellEnd"/>
           </w:p>
         </w:tc>
       </w:tr>
       <w:tr>
         <w:tc>
           <w:tcPr>
-            <w:tcW w:w="2158" w:type="dxa"/>
+            <w:tcW w:w="2245" w:type="dxa"/>
             <w:vAlign w:val="center"/>
           </w:tcPr>
           <w:p>
@@ -1186,11 +1260,13 @@
               </w:rPr>
               <w:t>Measurement</w:t>
             </w:r>
+            <w:bookmarkStart w:id="0" w:name="_GoBack"/>
+            <w:bookmarkEnd w:id="0"/>
           </w:p>
         </w:tc>
         <w:tc>
           <w:tcPr>
-            <w:tcW w:w="2586" w:type="dxa"/>
+            <w:tcW w:w="2499" w:type="dxa"/>
             <w:vAlign w:val="center"/>
           </w:tcPr>
           <w:p>
@@ -1203,6 +1279,7 @@
                 <w:highlight w:val="yellow"/>
               </w:rPr>
             </w:pPr>
+            <w:proofErr w:type="spellStart"/>
             <w:r>
               <w:rPr>
                 <w:rFonts w:asciiTheme="majorHAnsi" w:hAnsiTheme="majorHAnsi"/>
@@ -1221,6 +1298,7 @@
               </w:rPr>
               <w:t>_opi</w:t>
             </w:r>
+            <w:proofErr w:type="spellEnd"/>
           </w:p>
         </w:tc>
         <w:tc>
@@ -1238,6 +1316,7 @@
                 <w:highlight w:val="yellow"/>
               </w:rPr>
             </w:pPr>
+            <w:proofErr w:type="spellStart"/>
             <w:r>
               <w:rPr>
                 <w:rFonts w:asciiTheme="majorHAnsi" w:hAnsiTheme="majorHAnsi"/>
@@ -1274,6 +1353,7 @@
               </w:rPr>
               <w:t>opi</w:t>
             </w:r>
+            <w:proofErr w:type="spellEnd"/>
           </w:p>
         </w:tc>
         <w:tc>
@@ -1291,6 +1371,7 @@
                 <w:highlight w:val="yellow"/>
               </w:rPr>
             </w:pPr>
+            <w:proofErr w:type="spellStart"/>
             <w:r>
               <w:rPr>
                 <w:rFonts w:asciiTheme="majorHAnsi" w:hAnsiTheme="majorHAnsi"/>
@@ -1318,6 +1399,7 @@
               </w:rPr>
               <w:t>range</w:t>
             </w:r>
+            <w:proofErr w:type="spellEnd"/>
           </w:p>
         </w:tc>
         <w:tc>
@@ -1335,6 +1417,7 @@
                 <w:highlight w:val="yellow"/>
               </w:rPr>
             </w:pPr>
+            <w:proofErr w:type="spellStart"/>
             <w:r>
               <w:rPr>
                 <w:rFonts w:asciiTheme="majorHAnsi" w:hAnsiTheme="majorHAnsi"/>
@@ -1362,6 +1445,7 @@
               </w:rPr>
               <w:t>mastery</w:t>
             </w:r>
+            <w:proofErr w:type="spellEnd"/>
           </w:p>
         </w:tc>
       </w:tr>
@@ -1371,7 +1455,7 @@
         </w:trPr>
         <w:tc>
           <w:tcPr>
-            <w:tcW w:w="2158" w:type="dxa"/>
+            <w:tcW w:w="2245" w:type="dxa"/>
             <w:vAlign w:val="center"/>
           </w:tcPr>
           <w:p>
@@ -1395,7 +1479,7 @@
         </w:tc>
         <w:tc>
           <w:tcPr>
-            <w:tcW w:w="2586" w:type="dxa"/>
+            <w:tcW w:w="2499" w:type="dxa"/>
             <w:vAlign w:val="center"/>
           </w:tcPr>
           <w:p>
@@ -1408,6 +1492,7 @@
                 <w:highlight w:val="yellow"/>
               </w:rPr>
             </w:pPr>
+            <w:proofErr w:type="spellStart"/>
             <w:r>
               <w:rPr>
                 <w:rFonts w:asciiTheme="majorHAnsi" w:hAnsiTheme="majorHAnsi"/>
@@ -1426,6 +1511,7 @@
               </w:rPr>
               <w:t>_opi</w:t>
             </w:r>
+            <w:proofErr w:type="spellEnd"/>
           </w:p>
         </w:tc>
         <w:tc>
@@ -1443,6 +1529,7 @@
                 <w:highlight w:val="yellow"/>
               </w:rPr>
             </w:pPr>
+            <w:proofErr w:type="spellStart"/>
             <w:r>
               <w:rPr>
                 <w:rFonts w:asciiTheme="majorHAnsi" w:hAnsiTheme="majorHAnsi"/>
@@ -1479,6 +1566,7 @@
               </w:rPr>
               <w:t>opi</w:t>
             </w:r>
+            <w:proofErr w:type="spellEnd"/>
           </w:p>
         </w:tc>
         <w:tc>
@@ -1496,6 +1584,7 @@
                 <w:highlight w:val="yellow"/>
               </w:rPr>
             </w:pPr>
+            <w:proofErr w:type="spellStart"/>
             <w:r>
               <w:rPr>
                 <w:rFonts w:asciiTheme="majorHAnsi" w:hAnsiTheme="majorHAnsi"/>
@@ -1523,6 +1612,7 @@
               </w:rPr>
               <w:t>range</w:t>
             </w:r>
+            <w:proofErr w:type="spellEnd"/>
           </w:p>
         </w:tc>
         <w:tc>
@@ -1540,6 +1630,7 @@
                 <w:highlight w:val="yellow"/>
               </w:rPr>
             </w:pPr>
+            <w:proofErr w:type="spellStart"/>
             <w:r>
               <w:rPr>
                 <w:rFonts w:asciiTheme="majorHAnsi" w:hAnsiTheme="majorHAnsi"/>
@@ -1567,6 +1658,7 @@
               </w:rPr>
               <w:t>mastery</w:t>
             </w:r>
+            <w:proofErr w:type="spellEnd"/>
           </w:p>
         </w:tc>
       </w:tr>
@@ -1576,7 +1668,7 @@
         </w:trPr>
         <w:tc>
           <w:tcPr>
-            <w:tcW w:w="2158" w:type="dxa"/>
+            <w:tcW w:w="2245" w:type="dxa"/>
             <w:vAlign w:val="center"/>
           </w:tcPr>
           <w:p>
@@ -1600,7 +1692,7 @@
         </w:tc>
         <w:tc>
           <w:tcPr>
-            <w:tcW w:w="2586" w:type="dxa"/>
+            <w:tcW w:w="2499" w:type="dxa"/>
             <w:vAlign w:val="center"/>
           </w:tcPr>
           <w:p>
@@ -1613,6 +1705,7 @@
                 <w:highlight w:val="yellow"/>
               </w:rPr>
             </w:pPr>
+            <w:proofErr w:type="spellStart"/>
             <w:r>
               <w:rPr>
                 <w:rFonts w:asciiTheme="majorHAnsi" w:hAnsiTheme="majorHAnsi"/>
@@ -1631,6 +1724,7 @@
               </w:rPr>
               <w:t>_opi</w:t>
             </w:r>
+            <w:proofErr w:type="spellEnd"/>
           </w:p>
         </w:tc>
         <w:tc>
@@ -1648,6 +1742,7 @@
                 <w:highlight w:val="yellow"/>
               </w:rPr>
             </w:pPr>
+            <w:proofErr w:type="spellStart"/>
             <w:r>
               <w:rPr>
                 <w:rFonts w:asciiTheme="majorHAnsi" w:hAnsiTheme="majorHAnsi"/>
@@ -1684,6 +1779,7 @@
               </w:rPr>
               <w:t>opi</w:t>
             </w:r>
+            <w:proofErr w:type="spellEnd"/>
           </w:p>
         </w:tc>
         <w:tc>
@@ -1701,6 +1797,7 @@
                 <w:highlight w:val="yellow"/>
               </w:rPr>
             </w:pPr>
+            <w:proofErr w:type="spellStart"/>
             <w:r>
               <w:rPr>
                 <w:rFonts w:asciiTheme="majorHAnsi" w:hAnsiTheme="majorHAnsi"/>
@@ -1728,6 +1825,7 @@
               </w:rPr>
               <w:t>range</w:t>
             </w:r>
+            <w:proofErr w:type="spellEnd"/>
           </w:p>
         </w:tc>
         <w:tc>
@@ -1745,6 +1843,7 @@
                 <w:highlight w:val="yellow"/>
               </w:rPr>
             </w:pPr>
+            <w:proofErr w:type="spellStart"/>
             <w:r>
               <w:rPr>
                 <w:rFonts w:asciiTheme="majorHAnsi" w:hAnsiTheme="majorHAnsi"/>
@@ -1772,8 +1871,7 @@
               </w:rPr>
               <w:t>mastery</w:t>
             </w:r>
-            <w:bookmarkStart w:id="0" w:name="_GoBack"/>
-            <w:bookmarkEnd w:id="0"/>
+            <w:proofErr w:type="spellEnd"/>
           </w:p>
         </w:tc>
       </w:tr>
@@ -1902,6 +2000,7 @@
         </w:rPr>
         <w:t xml:space="preserve">eading </w:t>
       </w:r>
+      <w:proofErr w:type="spellStart"/>
       <w:r>
         <w:rPr>
           <w:rFonts w:asciiTheme="majorHAnsi" w:hAnsiTheme="majorHAnsi"/>
@@ -1922,6 +2021,7 @@
         </w:rPr>
         <w:t>name</w:t>
       </w:r>
+      <w:proofErr w:type="spellEnd"/>
       <w:r>
         <w:rPr>
           <w:rFonts w:asciiTheme="majorHAnsi" w:hAnsiTheme="majorHAnsi"/>
@@ -1940,6 +2040,7 @@
         </w:rPr>
         <w:t xml:space="preserve">scored in the </w:t>
       </w:r>
+      <w:proofErr w:type="spellStart"/>
       <w:r>
         <w:rPr>
           <w:rFonts w:asciiTheme="majorHAnsi" w:hAnsiTheme="majorHAnsi"/>
@@ -1961,6 +2062,7 @@
         </w:rPr>
         <w:t>th</w:t>
       </w:r>
+      <w:proofErr w:type="spellEnd"/>
       <w:r>
         <w:rPr>
           <w:rFonts w:asciiTheme="majorHAnsi" w:hAnsiTheme="majorHAnsi"/>
@@ -1970,6 +2072,7 @@
         </w:rPr>
         <w:t xml:space="preserve"> percentile. This means </w:t>
       </w:r>
+      <w:proofErr w:type="spellStart"/>
       <w:r>
         <w:rPr>
           <w:rFonts w:asciiTheme="majorHAnsi" w:hAnsiTheme="majorHAnsi"/>
@@ -1978,7 +2081,7 @@
           <w:szCs w:val="20"/>
           <w:highlight w:val="yellow"/>
         </w:rPr>
-        <w:t>she</w:t>
+        <w:t>he_</w:t>
       </w:r>
       <w:r>
         <w:rPr>
@@ -1986,6 +2089,27 @@
           <w:i/>
           <w:sz w:val="20"/>
           <w:szCs w:val="20"/>
+          <w:highlight w:val="yellow"/>
+        </w:rPr>
+        <w:t>s</w:t>
+      </w:r>
+      <w:r>
+        <w:rPr>
+          <w:rFonts w:asciiTheme="majorHAnsi" w:hAnsiTheme="majorHAnsi"/>
+          <w:i/>
+          <w:sz w:val="20"/>
+          <w:szCs w:val="20"/>
+          <w:highlight w:val="yellow"/>
+        </w:rPr>
+        <w:t>he</w:t>
+      </w:r>
+      <w:proofErr w:type="spellEnd"/>
+      <w:r>
+        <w:rPr>
+          <w:rFonts w:asciiTheme="majorHAnsi" w:hAnsiTheme="majorHAnsi"/>
+          <w:i/>
+          <w:sz w:val="20"/>
+          <w:szCs w:val="20"/>
         </w:rPr>
         <w:t xml:space="preserve"> scored </w:t>
       </w:r>
@@ -2008,6 +2132,7 @@
         </w:rPr>
         <w:t xml:space="preserve"> </w:t>
       </w:r>
+      <w:proofErr w:type="spellStart"/>
       <w:r>
         <w:rPr>
           <w:rFonts w:asciiTheme="majorHAnsi" w:hAnsiTheme="majorHAnsi"/>
@@ -2018,6 +2143,7 @@
         </w:rPr>
         <w:t>reading_national_percentile</w:t>
       </w:r>
+      <w:proofErr w:type="spellEnd"/>
       <w:r>
         <w:rPr>
           <w:rFonts w:asciiTheme="majorHAnsi" w:hAnsiTheme="majorHAnsi"/>
@@ -2233,6 +2359,7 @@
         </w:rPr>
         <w:t xml:space="preserve">The above graph gives a visual example of how </w:t>
       </w:r>
+      <w:proofErr w:type="spellStart"/>
       <w:r>
         <w:rPr>
           <w:rFonts w:asciiTheme="majorHAnsi" w:hAnsiTheme="majorHAnsi"/>
@@ -2251,6 +2378,7 @@
         </w:rPr>
         <w:t>name</w:t>
       </w:r>
+      <w:proofErr w:type="spellEnd"/>
       <w:r>
         <w:rPr>
           <w:rFonts w:asciiTheme="majorHAnsi" w:hAnsiTheme="majorHAnsi"/>
@@ -2376,6 +2504,7 @@
           <w:sz w:val="20"/>
           <w:szCs w:val="20"/>
         </w:rPr>
+        <w:lastRenderedPageBreak/>
         <w:t>Teacher Signature______</w:t>
       </w:r>
       <w:r>
@@ -2598,7 +2727,7 @@
                         </a:ln>
                         <a:extLst>
                           <a:ext uri="{91240B29-F687-4f45-9708-019B960494DF}">
-                            <a14:hiddenLine xmlns:a14="http://schemas.microsoft.com/office/drawing/2010/main" xmlns:w="http://schemas.openxmlformats.org/wordprocessingml/2006/main" xmlns:w10="urn:schemas-microsoft-com:office:word" xmlns:v="urn:schemas-microsoft-com:vml" xmlns:o="urn:schemas-microsoft-com:office:office" xmlns="" w="9525">
+                            <a14:hiddenLine xmlns="" xmlns:o="urn:schemas-microsoft-com:office:office" xmlns:v="urn:schemas-microsoft-com:vml" xmlns:w10="urn:schemas-microsoft-com:office:word" xmlns:w="http://schemas.openxmlformats.org/wordprocessingml/2006/main" xmlns:a14="http://schemas.microsoft.com/office/drawing/2010/main" w="9525">
                               <a:solidFill>
                                 <a:srgbClr val="000000"/>
                               </a:solidFill>
@@ -2692,7 +2821,7 @@
                           </a:ln>
                           <a:extLst>
                             <a:ext uri="{909E8E84-426E-40dd-AFC4-6F175D3DCCD1}">
-                              <a14:hiddenFill xmlns:a14="http://schemas.microsoft.com/office/drawing/2010/main" xmlns:w="http://schemas.openxmlformats.org/wordprocessingml/2006/main" xmlns:w10="urn:schemas-microsoft-com:office:word" xmlns:v="urn:schemas-microsoft-com:vml" xmlns:o="urn:schemas-microsoft-com:office:office" xmlns="">
+                              <a14:hiddenFill xmlns="" xmlns:o="urn:schemas-microsoft-com:office:office" xmlns:v="urn:schemas-microsoft-com:vml" xmlns:w10="urn:schemas-microsoft-com:office:word" xmlns:w="http://schemas.openxmlformats.org/wordprocessingml/2006/main" xmlns:a14="http://schemas.microsoft.com/office/drawing/2010/main">
                                 <a:noFill/>
                               </a14:hiddenFill>
                             </a:ext>
@@ -2724,7 +2853,7 @@
                           </a:ln>
                           <a:extLst>
                             <a:ext uri="{909E8E84-426E-40dd-AFC4-6F175D3DCCD1}">
-                              <a14:hiddenFill xmlns:a14="http://schemas.microsoft.com/office/drawing/2010/main" xmlns:w="http://schemas.openxmlformats.org/wordprocessingml/2006/main" xmlns:w10="urn:schemas-microsoft-com:office:word" xmlns:v="urn:schemas-microsoft-com:vml" xmlns:o="urn:schemas-microsoft-com:office:office" xmlns="">
+                              <a14:hiddenFill xmlns="" xmlns:o="urn:schemas-microsoft-com:office:office" xmlns:v="urn:schemas-microsoft-com:vml" xmlns:w10="urn:schemas-microsoft-com:office:word" xmlns:w="http://schemas.openxmlformats.org/wordprocessingml/2006/main" xmlns:a14="http://schemas.microsoft.com/office/drawing/2010/main">
                                 <a:noFill/>
                               </a14:hiddenFill>
                             </a:ext>
@@ -3561,8 +3690,8 @@
         </c:dLbls>
         <c:gapWidth val="75"/>
         <c:overlap val="-25"/>
-        <c:axId val="1991803280"/>
-        <c:axId val="2042697104"/>
+        <c:axId val="2042442192"/>
+        <c:axId val="2043185872"/>
       </c:barChart>
       <c:lineChart>
         <c:grouping val="standard"/>
@@ -3645,11 +3774,11 @@
         </c:dLbls>
         <c:marker val="1"/>
         <c:smooth val="0"/>
-        <c:axId val="1991803280"/>
-        <c:axId val="2042697104"/>
+        <c:axId val="2042442192"/>
+        <c:axId val="2043185872"/>
       </c:lineChart>
       <c:catAx>
-        <c:axId val="1991803280"/>
+        <c:axId val="2042442192"/>
         <c:scaling>
           <c:orientation val="minMax"/>
         </c:scaling>
@@ -3692,7 +3821,7 @@
             <a:endParaRPr lang="en-US"/>
           </a:p>
         </c:txPr>
-        <c:crossAx val="2042697104"/>
+        <c:crossAx val="2043185872"/>
         <c:crosses val="autoZero"/>
         <c:auto val="1"/>
         <c:lblAlgn val="ctr"/>
@@ -3700,7 +3829,7 @@
         <c:noMultiLvlLbl val="0"/>
       </c:catAx>
       <c:valAx>
-        <c:axId val="2042697104"/>
+        <c:axId val="2043185872"/>
         <c:scaling>
           <c:orientation val="minMax"/>
           <c:max val="100.0"/>
@@ -3752,7 +3881,7 @@
             <a:endParaRPr lang="en-US"/>
           </a:p>
         </c:txPr>
-        <c:crossAx val="1991803280"/>
+        <c:crossAx val="2042442192"/>
         <c:crosses val="autoZero"/>
         <c:crossBetween val="between"/>
         <c:majorUnit val="25.0"/>
@@ -4013,8 +4142,8 @@
         </c:dLbls>
         <c:gapWidth val="75"/>
         <c:overlap val="-25"/>
-        <c:axId val="2037727200"/>
-        <c:axId val="2041156960"/>
+        <c:axId val="2033392400"/>
+        <c:axId val="2042073408"/>
       </c:barChart>
       <c:lineChart>
         <c:grouping val="standard"/>
@@ -4115,11 +4244,11 @@
         </c:dLbls>
         <c:marker val="1"/>
         <c:smooth val="0"/>
-        <c:axId val="2037727200"/>
-        <c:axId val="2041156960"/>
+        <c:axId val="2033392400"/>
+        <c:axId val="2042073408"/>
       </c:lineChart>
       <c:catAx>
-        <c:axId val="2037727200"/>
+        <c:axId val="2033392400"/>
         <c:scaling>
           <c:orientation val="minMax"/>
         </c:scaling>
@@ -4162,7 +4291,7 @@
             <a:endParaRPr lang="en-US"/>
           </a:p>
         </c:txPr>
-        <c:crossAx val="2041156960"/>
+        <c:crossAx val="2042073408"/>
         <c:crosses val="autoZero"/>
         <c:auto val="1"/>
         <c:lblAlgn val="ctr"/>
@@ -4170,7 +4299,7 @@
         <c:noMultiLvlLbl val="0"/>
       </c:catAx>
       <c:valAx>
-        <c:axId val="2041156960"/>
+        <c:axId val="2042073408"/>
         <c:scaling>
           <c:orientation val="minMax"/>
         </c:scaling>
@@ -4221,7 +4350,7 @@
             <a:endParaRPr lang="en-US"/>
           </a:p>
         </c:txPr>
-        <c:crossAx val="2037727200"/>
+        <c:crossAx val="2033392400"/>
         <c:crosses val="autoZero"/>
         <c:crossBetween val="between"/>
         <c:majorUnit val="25.0"/>

</xml_diff>

<commit_message>
fix Terra Nova Template gender issue
</commit_message>
<xml_diff>
--- a/app/assets/Terra_Nova_testing/Terra_Nova_Template.docx
+++ b/app/assets/Terra_Nova_testing/Terra_Nova_Template.docx
@@ -11,6 +11,8 @@
           <w:szCs w:val="20"/>
         </w:rPr>
       </w:pPr>
+      <w:bookmarkStart w:id="0" w:name="_GoBack"/>
+      <w:bookmarkEnd w:id="0"/>
     </w:p>
     <w:p>
       <w:pPr>
@@ -1260,8 +1262,6 @@
               </w:rPr>
               <w:t>Measurement</w:t>
             </w:r>
-            <w:bookmarkStart w:id="0" w:name="_GoBack"/>
-            <w:bookmarkEnd w:id="0"/>
           </w:p>
         </w:tc>
         <w:tc>
@@ -2411,14 +2411,26 @@
         </w:rPr>
         <w:t xml:space="preserve">these assessments and we could not have done it alone. We thank you for all the work you do with your child to ensure that </w:t>
       </w:r>
-      <w:r>
-        <w:rPr>
-          <w:rFonts w:asciiTheme="majorHAnsi" w:hAnsiTheme="majorHAnsi"/>
-          <w:sz w:val="20"/>
-          <w:szCs w:val="20"/>
+      <w:proofErr w:type="spellStart"/>
+      <w:r>
+        <w:rPr>
+          <w:rFonts w:asciiTheme="majorHAnsi" w:hAnsiTheme="majorHAnsi"/>
+          <w:sz w:val="20"/>
+          <w:szCs w:val="20"/>
+          <w:highlight w:val="yellow"/>
+        </w:rPr>
+        <w:t>he_</w:t>
+      </w:r>
+      <w:r>
+        <w:rPr>
+          <w:rFonts w:asciiTheme="majorHAnsi" w:hAnsiTheme="majorHAnsi"/>
+          <w:sz w:val="20"/>
+          <w:szCs w:val="20"/>
+          <w:highlight w:val="yellow"/>
         </w:rPr>
         <w:t>she</w:t>
       </w:r>
+      <w:proofErr w:type="spellEnd"/>
       <w:r>
         <w:rPr>
           <w:rFonts w:asciiTheme="majorHAnsi" w:hAnsiTheme="majorHAnsi"/>
@@ -2427,14 +2439,26 @@
         </w:rPr>
         <w:t xml:space="preserve"> is off to the best possible start of </w:t>
       </w:r>
-      <w:r>
-        <w:rPr>
-          <w:rFonts w:asciiTheme="majorHAnsi" w:hAnsiTheme="majorHAnsi"/>
-          <w:sz w:val="20"/>
-          <w:szCs w:val="20"/>
+      <w:proofErr w:type="spellStart"/>
+      <w:r>
+        <w:rPr>
+          <w:rFonts w:asciiTheme="majorHAnsi" w:hAnsiTheme="majorHAnsi"/>
+          <w:sz w:val="20"/>
+          <w:szCs w:val="20"/>
+          <w:highlight w:val="yellow"/>
+        </w:rPr>
+        <w:t>his_</w:t>
+      </w:r>
+      <w:r>
+        <w:rPr>
+          <w:rFonts w:asciiTheme="majorHAnsi" w:hAnsiTheme="majorHAnsi"/>
+          <w:sz w:val="20"/>
+          <w:szCs w:val="20"/>
+          <w:highlight w:val="yellow"/>
         </w:rPr>
         <w:t>her</w:t>
       </w:r>
+      <w:proofErr w:type="spellEnd"/>
       <w:r>
         <w:rPr>
           <w:rFonts w:asciiTheme="majorHAnsi" w:hAnsiTheme="majorHAnsi"/>
@@ -3690,8 +3714,8 @@
         </c:dLbls>
         <c:gapWidth val="75"/>
         <c:overlap val="-25"/>
-        <c:axId val="2042442192"/>
-        <c:axId val="2043185872"/>
+        <c:axId val="-485064224"/>
+        <c:axId val="-485062176"/>
       </c:barChart>
       <c:lineChart>
         <c:grouping val="standard"/>
@@ -3774,11 +3798,11 @@
         </c:dLbls>
         <c:marker val="1"/>
         <c:smooth val="0"/>
-        <c:axId val="2042442192"/>
-        <c:axId val="2043185872"/>
+        <c:axId val="-485064224"/>
+        <c:axId val="-485062176"/>
       </c:lineChart>
       <c:catAx>
-        <c:axId val="2042442192"/>
+        <c:axId val="-485064224"/>
         <c:scaling>
           <c:orientation val="minMax"/>
         </c:scaling>
@@ -3821,7 +3845,7 @@
             <a:endParaRPr lang="en-US"/>
           </a:p>
         </c:txPr>
-        <c:crossAx val="2043185872"/>
+        <c:crossAx val="-485062176"/>
         <c:crosses val="autoZero"/>
         <c:auto val="1"/>
         <c:lblAlgn val="ctr"/>
@@ -3829,7 +3853,7 @@
         <c:noMultiLvlLbl val="0"/>
       </c:catAx>
       <c:valAx>
-        <c:axId val="2043185872"/>
+        <c:axId val="-485062176"/>
         <c:scaling>
           <c:orientation val="minMax"/>
           <c:max val="100.0"/>
@@ -3881,7 +3905,7 @@
             <a:endParaRPr lang="en-US"/>
           </a:p>
         </c:txPr>
-        <c:crossAx val="2042442192"/>
+        <c:crossAx val="-485064224"/>
         <c:crosses val="autoZero"/>
         <c:crossBetween val="between"/>
         <c:majorUnit val="25.0"/>
@@ -4142,8 +4166,8 @@
         </c:dLbls>
         <c:gapWidth val="75"/>
         <c:overlap val="-25"/>
-        <c:axId val="2033392400"/>
-        <c:axId val="2042073408"/>
+        <c:axId val="-484555536"/>
+        <c:axId val="-484553488"/>
       </c:barChart>
       <c:lineChart>
         <c:grouping val="standard"/>
@@ -4244,11 +4268,11 @@
         </c:dLbls>
         <c:marker val="1"/>
         <c:smooth val="0"/>
-        <c:axId val="2033392400"/>
-        <c:axId val="2042073408"/>
+        <c:axId val="-484555536"/>
+        <c:axId val="-484553488"/>
       </c:lineChart>
       <c:catAx>
-        <c:axId val="2033392400"/>
+        <c:axId val="-484555536"/>
         <c:scaling>
           <c:orientation val="minMax"/>
         </c:scaling>
@@ -4291,7 +4315,7 @@
             <a:endParaRPr lang="en-US"/>
           </a:p>
         </c:txPr>
-        <c:crossAx val="2042073408"/>
+        <c:crossAx val="-484553488"/>
         <c:crosses val="autoZero"/>
         <c:auto val="1"/>
         <c:lblAlgn val="ctr"/>
@@ -4299,7 +4323,7 @@
         <c:noMultiLvlLbl val="0"/>
       </c:catAx>
       <c:valAx>
-        <c:axId val="2042073408"/>
+        <c:axId val="-484553488"/>
         <c:scaling>
           <c:orientation val="minMax"/>
         </c:scaling>
@@ -4350,7 +4374,7 @@
             <a:endParaRPr lang="en-US"/>
           </a:p>
         </c:txPr>
-        <c:crossAx val="2033392400"/>
+        <c:crossAx val="-484555536"/>
         <c:crosses val="autoZero"/>
         <c:crossBetween val="between"/>
         <c:majorUnit val="25.0"/>

</xml_diff>

<commit_message>
terra nova report template with 2 tests(without charts)
</commit_message>
<xml_diff>
--- a/app/assets/Terra_Nova_testing/Terra_Nova_Template.docx
+++ b/app/assets/Terra_Nova_testing/Terra_Nova_Template.docx
@@ -120,6 +120,17 @@
         </w:rPr>
         <w:t>Reading Performance,</w:t>
       </w:r>
+      <w:r>
+        <w:rPr>
+          <w:rFonts w:asciiTheme="majorHAnsi" w:hAnsiTheme="majorHAnsi"/>
+          <w:b/>
+          <w:sz w:val="20"/>
+          <w:szCs w:val="20"/>
+        </w:rPr>
+        <w:t xml:space="preserve"> spring</w:t>
+      </w:r>
+      <w:bookmarkStart w:id="0" w:name="_GoBack"/>
+      <w:bookmarkEnd w:id="0"/>
       <w:r>
         <w:rPr>
           <w:rFonts w:asciiTheme="majorHAnsi" w:hAnsiTheme="majorHAnsi"/>
@@ -196,16 +207,17 @@
         <w:tblLook w:val="04A0" w:firstRow="1" w:lastRow="0" w:firstColumn="1" w:lastColumn="0" w:noHBand="0" w:noVBand="1"/>
       </w:tblPr>
       <w:tblGrid>
-        <w:gridCol w:w="2095"/>
-        <w:gridCol w:w="2203"/>
-        <w:gridCol w:w="2203"/>
-        <w:gridCol w:w="2203"/>
-        <w:gridCol w:w="2096"/>
+        <w:gridCol w:w="2063"/>
+        <w:gridCol w:w="1710"/>
+        <w:gridCol w:w="1620"/>
+        <w:gridCol w:w="1620"/>
+        <w:gridCol w:w="1980"/>
+        <w:gridCol w:w="1915"/>
       </w:tblGrid>
       <w:tr>
         <w:tc>
           <w:tcPr>
-            <w:tcW w:w="2095" w:type="dxa"/>
+            <w:tcW w:w="2063" w:type="dxa"/>
             <w:vAlign w:val="center"/>
           </w:tcPr>
           <w:p>
@@ -231,7 +243,7 @@
         </w:tc>
         <w:tc>
           <w:tcPr>
-            <w:tcW w:w="2203" w:type="dxa"/>
+            <w:tcW w:w="1710" w:type="dxa"/>
             <w:vAlign w:val="center"/>
           </w:tcPr>
           <w:p>
@@ -251,13 +263,31 @@
                 <w:sz w:val="16"/>
                 <w:szCs w:val="20"/>
               </w:rPr>
-              <w:t>Student OPI</w:t>
+              <w:t>Student</w:t>
+            </w:r>
+            <w:r>
+              <w:rPr>
+                <w:rFonts w:asciiTheme="majorHAnsi" w:hAnsiTheme="majorHAnsi"/>
+                <w:b/>
+                <w:sz w:val="16"/>
+                <w:szCs w:val="20"/>
+              </w:rPr>
+              <w:t xml:space="preserve"> Autumn</w:t>
+            </w:r>
+            <w:r>
+              <w:rPr>
+                <w:rFonts w:asciiTheme="majorHAnsi" w:hAnsiTheme="majorHAnsi"/>
+                <w:b/>
+                <w:sz w:val="16"/>
+                <w:szCs w:val="20"/>
+              </w:rPr>
+              <w:t xml:space="preserve"> OPI</w:t>
             </w:r>
           </w:p>
         </w:tc>
         <w:tc>
           <w:tcPr>
-            <w:tcW w:w="2203" w:type="dxa"/>
+            <w:tcW w:w="1620" w:type="dxa"/>
             <w:vAlign w:val="center"/>
           </w:tcPr>
           <w:p>
@@ -277,13 +307,31 @@
                 <w:sz w:val="16"/>
                 <w:szCs w:val="20"/>
               </w:rPr>
-              <w:t>National OPI</w:t>
+              <w:t>Student</w:t>
+            </w:r>
+            <w:r>
+              <w:rPr>
+                <w:rFonts w:asciiTheme="majorHAnsi" w:hAnsiTheme="majorHAnsi"/>
+                <w:b/>
+                <w:sz w:val="16"/>
+                <w:szCs w:val="20"/>
+              </w:rPr>
+              <w:t xml:space="preserve"> Spring</w:t>
+            </w:r>
+            <w:r>
+              <w:rPr>
+                <w:rFonts w:asciiTheme="majorHAnsi" w:hAnsiTheme="majorHAnsi"/>
+                <w:b/>
+                <w:sz w:val="16"/>
+                <w:szCs w:val="20"/>
+              </w:rPr>
+              <w:t xml:space="preserve"> OPI</w:t>
             </w:r>
           </w:p>
         </w:tc>
         <w:tc>
           <w:tcPr>
-            <w:tcW w:w="2203" w:type="dxa"/>
+            <w:tcW w:w="1620" w:type="dxa"/>
             <w:vAlign w:val="center"/>
           </w:tcPr>
           <w:p>
@@ -303,13 +351,13 @@
                 <w:sz w:val="16"/>
                 <w:szCs w:val="20"/>
               </w:rPr>
-              <w:t>Moderate Mastery Range</w:t>
+              <w:t>National OPI</w:t>
             </w:r>
           </w:p>
         </w:tc>
         <w:tc>
           <w:tcPr>
-            <w:tcW w:w="2096" w:type="dxa"/>
+            <w:tcW w:w="1980" w:type="dxa"/>
             <w:vAlign w:val="center"/>
           </w:tcPr>
           <w:p>
@@ -329,7 +377,42 @@
                 <w:sz w:val="16"/>
                 <w:szCs w:val="20"/>
               </w:rPr>
+              <w:t>Moderate Mastery Range</w:t>
+            </w:r>
+          </w:p>
+        </w:tc>
+        <w:tc>
+          <w:tcPr>
+            <w:tcW w:w="1915" w:type="dxa"/>
+            <w:vAlign w:val="center"/>
+          </w:tcPr>
+          <w:p>
+            <w:pPr>
+              <w:jc w:val="center"/>
+              <w:rPr>
+                <w:rFonts w:asciiTheme="majorHAnsi" w:hAnsiTheme="majorHAnsi"/>
+                <w:b/>
+                <w:sz w:val="16"/>
+                <w:szCs w:val="20"/>
+              </w:rPr>
+            </w:pPr>
+            <w:r>
+              <w:rPr>
+                <w:rFonts w:asciiTheme="majorHAnsi" w:hAnsiTheme="majorHAnsi"/>
+                <w:b/>
+                <w:sz w:val="16"/>
+                <w:szCs w:val="20"/>
+              </w:rPr>
               <w:t>Level of Mastery</w:t>
+            </w:r>
+            <w:r>
+              <w:rPr>
+                <w:rFonts w:asciiTheme="majorHAnsi" w:hAnsiTheme="majorHAnsi"/>
+                <w:b/>
+                <w:sz w:val="16"/>
+                <w:szCs w:val="20"/>
+              </w:rPr>
+              <w:t>(Spring)</w:t>
             </w:r>
           </w:p>
         </w:tc>
@@ -340,7 +423,7 @@
         </w:trPr>
         <w:tc>
           <w:tcPr>
-            <w:tcW w:w="2095" w:type="dxa"/>
+            <w:tcW w:w="2063" w:type="dxa"/>
             <w:vAlign w:val="center"/>
           </w:tcPr>
           <w:p>
@@ -364,7 +447,50 @@
         </w:tc>
         <w:tc>
           <w:tcPr>
-            <w:tcW w:w="2203" w:type="dxa"/>
+            <w:tcW w:w="1710" w:type="dxa"/>
+          </w:tcPr>
+          <w:p>
+            <w:pPr>
+              <w:jc w:val="center"/>
+              <w:rPr>
+                <w:rFonts w:asciiTheme="majorHAnsi" w:hAnsiTheme="majorHAnsi"/>
+                <w:sz w:val="16"/>
+                <w:szCs w:val="20"/>
+                <w:highlight w:val="yellow"/>
+              </w:rPr>
+            </w:pPr>
+            <w:r>
+              <w:rPr>
+                <w:rFonts w:asciiTheme="majorHAnsi" w:hAnsiTheme="majorHAnsi"/>
+                <w:sz w:val="16"/>
+                <w:szCs w:val="20"/>
+                <w:highlight w:val="yellow"/>
+              </w:rPr>
+              <w:t>oc</w:t>
+            </w:r>
+            <w:r>
+              <w:rPr>
+                <w:rFonts w:asciiTheme="majorHAnsi" w:hAnsiTheme="majorHAnsi"/>
+                <w:sz w:val="16"/>
+                <w:szCs w:val="20"/>
+                <w:highlight w:val="yellow"/>
+              </w:rPr>
+              <w:t>_opi</w:t>
+            </w:r>
+            <w:r>
+              <w:rPr>
+                <w:rFonts w:asciiTheme="majorHAnsi" w:hAnsiTheme="majorHAnsi"/>
+                <w:sz w:val="16"/>
+                <w:szCs w:val="20"/>
+                <w:highlight w:val="yellow"/>
+              </w:rPr>
+              <w:t>_0</w:t>
+            </w:r>
+          </w:p>
+        </w:tc>
+        <w:tc>
+          <w:tcPr>
+            <w:tcW w:w="1620" w:type="dxa"/>
             <w:vAlign w:val="center"/>
           </w:tcPr>
           <w:p>
@@ -386,11 +512,20 @@
               </w:rPr>
               <w:t>oc_opi</w:t>
             </w:r>
+            <w:r>
+              <w:rPr>
+                <w:rFonts w:asciiTheme="majorHAnsi" w:hAnsiTheme="majorHAnsi"/>
+                <w:sz w:val="16"/>
+                <w:szCs w:val="20"/>
+                <w:highlight w:val="yellow"/>
+              </w:rPr>
+              <w:t>_1</w:t>
+            </w:r>
           </w:p>
         </w:tc>
         <w:tc>
           <w:tcPr>
-            <w:tcW w:w="2203" w:type="dxa"/>
+            <w:tcW w:w="1620" w:type="dxa"/>
             <w:vAlign w:val="center"/>
           </w:tcPr>
           <w:p>
@@ -416,7 +551,7 @@
         </w:tc>
         <w:tc>
           <w:tcPr>
-            <w:tcW w:w="2203" w:type="dxa"/>
+            <w:tcW w:w="1980" w:type="dxa"/>
             <w:vAlign w:val="center"/>
           </w:tcPr>
           <w:p>
@@ -442,7 +577,7 @@
         </w:tc>
         <w:tc>
           <w:tcPr>
-            <w:tcW w:w="2096" w:type="dxa"/>
+            <w:tcW w:w="1915" w:type="dxa"/>
             <w:vAlign w:val="center"/>
           </w:tcPr>
           <w:p>
@@ -470,7 +605,7 @@
       <w:tr>
         <w:tc>
           <w:tcPr>
-            <w:tcW w:w="2095" w:type="dxa"/>
+            <w:tcW w:w="2063" w:type="dxa"/>
             <w:vAlign w:val="center"/>
           </w:tcPr>
           <w:p>
@@ -494,7 +629,50 @@
         </w:tc>
         <w:tc>
           <w:tcPr>
-            <w:tcW w:w="2203" w:type="dxa"/>
+            <w:tcW w:w="1710" w:type="dxa"/>
+          </w:tcPr>
+          <w:p>
+            <w:pPr>
+              <w:jc w:val="center"/>
+              <w:rPr>
+                <w:rFonts w:asciiTheme="majorHAnsi" w:hAnsiTheme="majorHAnsi"/>
+                <w:sz w:val="16"/>
+                <w:szCs w:val="20"/>
+                <w:highlight w:val="yellow"/>
+              </w:rPr>
+            </w:pPr>
+            <w:r>
+              <w:rPr>
+                <w:rFonts w:asciiTheme="majorHAnsi" w:hAnsiTheme="majorHAnsi"/>
+                <w:sz w:val="16"/>
+                <w:szCs w:val="20"/>
+                <w:highlight w:val="yellow"/>
+              </w:rPr>
+              <w:t>bu</w:t>
+            </w:r>
+            <w:r>
+              <w:rPr>
+                <w:rFonts w:asciiTheme="majorHAnsi" w:hAnsiTheme="majorHAnsi"/>
+                <w:sz w:val="16"/>
+                <w:szCs w:val="20"/>
+                <w:highlight w:val="yellow"/>
+              </w:rPr>
+              <w:t>_opi</w:t>
+            </w:r>
+            <w:r>
+              <w:rPr>
+                <w:rFonts w:asciiTheme="majorHAnsi" w:hAnsiTheme="majorHAnsi"/>
+                <w:sz w:val="16"/>
+                <w:szCs w:val="20"/>
+                <w:highlight w:val="yellow"/>
+              </w:rPr>
+              <w:t>_0</w:t>
+            </w:r>
+          </w:p>
+        </w:tc>
+        <w:tc>
+          <w:tcPr>
+            <w:tcW w:w="1620" w:type="dxa"/>
             <w:vAlign w:val="center"/>
           </w:tcPr>
           <w:p>
@@ -516,11 +694,20 @@
               </w:rPr>
               <w:t>bu_opi</w:t>
             </w:r>
+            <w:r>
+              <w:rPr>
+                <w:rFonts w:asciiTheme="majorHAnsi" w:hAnsiTheme="majorHAnsi"/>
+                <w:sz w:val="16"/>
+                <w:szCs w:val="20"/>
+                <w:highlight w:val="yellow"/>
+              </w:rPr>
+              <w:t>_1</w:t>
+            </w:r>
           </w:p>
         </w:tc>
         <w:tc>
           <w:tcPr>
-            <w:tcW w:w="2203" w:type="dxa"/>
+            <w:tcW w:w="1620" w:type="dxa"/>
             <w:vAlign w:val="center"/>
           </w:tcPr>
           <w:p>
@@ -546,7 +733,7 @@
         </w:tc>
         <w:tc>
           <w:tcPr>
-            <w:tcW w:w="2203" w:type="dxa"/>
+            <w:tcW w:w="1980" w:type="dxa"/>
             <w:vAlign w:val="center"/>
           </w:tcPr>
           <w:p>
@@ -572,7 +759,7 @@
         </w:tc>
         <w:tc>
           <w:tcPr>
-            <w:tcW w:w="2096" w:type="dxa"/>
+            <w:tcW w:w="1915" w:type="dxa"/>
             <w:vAlign w:val="center"/>
           </w:tcPr>
           <w:p>
@@ -603,7 +790,7 @@
         </w:trPr>
         <w:tc>
           <w:tcPr>
-            <w:tcW w:w="2095" w:type="dxa"/>
+            <w:tcW w:w="2063" w:type="dxa"/>
             <w:vAlign w:val="center"/>
           </w:tcPr>
           <w:p>
@@ -627,7 +814,50 @@
         </w:tc>
         <w:tc>
           <w:tcPr>
-            <w:tcW w:w="2203" w:type="dxa"/>
+            <w:tcW w:w="1710" w:type="dxa"/>
+          </w:tcPr>
+          <w:p>
+            <w:pPr>
+              <w:jc w:val="center"/>
+              <w:rPr>
+                <w:rFonts w:asciiTheme="majorHAnsi" w:hAnsiTheme="majorHAnsi"/>
+                <w:sz w:val="16"/>
+                <w:szCs w:val="20"/>
+                <w:highlight w:val="yellow"/>
+              </w:rPr>
+            </w:pPr>
+            <w:r>
+              <w:rPr>
+                <w:rFonts w:asciiTheme="majorHAnsi" w:hAnsiTheme="majorHAnsi"/>
+                <w:sz w:val="16"/>
+                <w:szCs w:val="20"/>
+                <w:highlight w:val="yellow"/>
+              </w:rPr>
+              <w:t>ip</w:t>
+            </w:r>
+            <w:r>
+              <w:rPr>
+                <w:rFonts w:asciiTheme="majorHAnsi" w:hAnsiTheme="majorHAnsi"/>
+                <w:sz w:val="16"/>
+                <w:szCs w:val="20"/>
+                <w:highlight w:val="yellow"/>
+              </w:rPr>
+              <w:t>_opi</w:t>
+            </w:r>
+            <w:r>
+              <w:rPr>
+                <w:rFonts w:asciiTheme="majorHAnsi" w:hAnsiTheme="majorHAnsi"/>
+                <w:sz w:val="16"/>
+                <w:szCs w:val="20"/>
+                <w:highlight w:val="yellow"/>
+              </w:rPr>
+              <w:t>_0</w:t>
+            </w:r>
+          </w:p>
+        </w:tc>
+        <w:tc>
+          <w:tcPr>
+            <w:tcW w:w="1620" w:type="dxa"/>
             <w:vAlign w:val="center"/>
           </w:tcPr>
           <w:p>
@@ -649,11 +879,20 @@
               </w:rPr>
               <w:t>ip_opi</w:t>
             </w:r>
+            <w:r>
+              <w:rPr>
+                <w:rFonts w:asciiTheme="majorHAnsi" w:hAnsiTheme="majorHAnsi"/>
+                <w:sz w:val="16"/>
+                <w:szCs w:val="20"/>
+                <w:highlight w:val="yellow"/>
+              </w:rPr>
+              <w:t>_1</w:t>
+            </w:r>
           </w:p>
         </w:tc>
         <w:tc>
           <w:tcPr>
-            <w:tcW w:w="2203" w:type="dxa"/>
+            <w:tcW w:w="1620" w:type="dxa"/>
             <w:vAlign w:val="center"/>
           </w:tcPr>
           <w:p>
@@ -679,7 +918,7 @@
         </w:tc>
         <w:tc>
           <w:tcPr>
-            <w:tcW w:w="2203" w:type="dxa"/>
+            <w:tcW w:w="1980" w:type="dxa"/>
             <w:vAlign w:val="center"/>
           </w:tcPr>
           <w:p>
@@ -705,7 +944,7 @@
         </w:tc>
         <w:tc>
           <w:tcPr>
-            <w:tcW w:w="2096" w:type="dxa"/>
+            <w:tcW w:w="1915" w:type="dxa"/>
             <w:vAlign w:val="center"/>
           </w:tcPr>
           <w:p>
@@ -825,16 +1064,17 @@
         <w:tblLook w:val="04A0" w:firstRow="1" w:lastRow="0" w:firstColumn="1" w:lastColumn="0" w:noHBand="0" w:noVBand="1"/>
       </w:tblPr>
       <w:tblGrid>
-        <w:gridCol w:w="2245"/>
-        <w:gridCol w:w="2499"/>
-        <w:gridCol w:w="2085"/>
-        <w:gridCol w:w="2093"/>
-        <w:gridCol w:w="1986"/>
+        <w:gridCol w:w="2243"/>
+        <w:gridCol w:w="1800"/>
+        <w:gridCol w:w="1607"/>
+        <w:gridCol w:w="1453"/>
+        <w:gridCol w:w="1928"/>
+        <w:gridCol w:w="1877"/>
       </w:tblGrid>
       <w:tr>
         <w:tc>
           <w:tcPr>
-            <w:tcW w:w="2245" w:type="dxa"/>
+            <w:tcW w:w="2243" w:type="dxa"/>
             <w:vAlign w:val="center"/>
           </w:tcPr>
           <w:p>
@@ -860,7 +1100,7 @@
         </w:tc>
         <w:tc>
           <w:tcPr>
-            <w:tcW w:w="2499" w:type="dxa"/>
+            <w:tcW w:w="1800" w:type="dxa"/>
             <w:vAlign w:val="center"/>
           </w:tcPr>
           <w:p>
@@ -880,13 +1120,31 @@
                 <w:sz w:val="16"/>
                 <w:szCs w:val="20"/>
               </w:rPr>
-              <w:t>Student OPI</w:t>
+              <w:t>Student</w:t>
+            </w:r>
+            <w:r>
+              <w:rPr>
+                <w:rFonts w:asciiTheme="majorHAnsi" w:hAnsiTheme="majorHAnsi"/>
+                <w:b/>
+                <w:sz w:val="16"/>
+                <w:szCs w:val="20"/>
+              </w:rPr>
+              <w:t xml:space="preserve"> Autumn</w:t>
+            </w:r>
+            <w:r>
+              <w:rPr>
+                <w:rFonts w:asciiTheme="majorHAnsi" w:hAnsiTheme="majorHAnsi"/>
+                <w:b/>
+                <w:sz w:val="16"/>
+                <w:szCs w:val="20"/>
+              </w:rPr>
+              <w:t xml:space="preserve"> OPI</w:t>
             </w:r>
           </w:p>
         </w:tc>
         <w:tc>
           <w:tcPr>
-            <w:tcW w:w="2085" w:type="dxa"/>
+            <w:tcW w:w="1607" w:type="dxa"/>
             <w:vAlign w:val="center"/>
           </w:tcPr>
           <w:p>
@@ -906,13 +1164,31 @@
                 <w:sz w:val="16"/>
                 <w:szCs w:val="20"/>
               </w:rPr>
-              <w:t>National OPI</w:t>
+              <w:t>Student</w:t>
+            </w:r>
+            <w:r>
+              <w:rPr>
+                <w:rFonts w:asciiTheme="majorHAnsi" w:hAnsiTheme="majorHAnsi"/>
+                <w:b/>
+                <w:sz w:val="16"/>
+                <w:szCs w:val="20"/>
+              </w:rPr>
+              <w:t xml:space="preserve"> Spring</w:t>
+            </w:r>
+            <w:r>
+              <w:rPr>
+                <w:rFonts w:asciiTheme="majorHAnsi" w:hAnsiTheme="majorHAnsi"/>
+                <w:b/>
+                <w:sz w:val="16"/>
+                <w:szCs w:val="20"/>
+              </w:rPr>
+              <w:t xml:space="preserve"> OPI</w:t>
             </w:r>
           </w:p>
         </w:tc>
         <w:tc>
           <w:tcPr>
-            <w:tcW w:w="2093" w:type="dxa"/>
+            <w:tcW w:w="1453" w:type="dxa"/>
             <w:vAlign w:val="center"/>
           </w:tcPr>
           <w:p>
@@ -932,13 +1208,13 @@
                 <w:sz w:val="16"/>
                 <w:szCs w:val="20"/>
               </w:rPr>
-              <w:t>Moderate Mastery Range</w:t>
+              <w:t>National OPI</w:t>
             </w:r>
           </w:p>
         </w:tc>
         <w:tc>
           <w:tcPr>
-            <w:tcW w:w="1986" w:type="dxa"/>
+            <w:tcW w:w="1928" w:type="dxa"/>
             <w:vAlign w:val="center"/>
           </w:tcPr>
           <w:p>
@@ -958,7 +1234,42 @@
                 <w:sz w:val="16"/>
                 <w:szCs w:val="20"/>
               </w:rPr>
+              <w:t>Moderate Mastery Range</w:t>
+            </w:r>
+          </w:p>
+        </w:tc>
+        <w:tc>
+          <w:tcPr>
+            <w:tcW w:w="1877" w:type="dxa"/>
+            <w:vAlign w:val="center"/>
+          </w:tcPr>
+          <w:p>
+            <w:pPr>
+              <w:jc w:val="center"/>
+              <w:rPr>
+                <w:rFonts w:asciiTheme="majorHAnsi" w:hAnsiTheme="majorHAnsi"/>
+                <w:b/>
+                <w:sz w:val="16"/>
+                <w:szCs w:val="20"/>
+              </w:rPr>
+            </w:pPr>
+            <w:r>
+              <w:rPr>
+                <w:rFonts w:asciiTheme="majorHAnsi" w:hAnsiTheme="majorHAnsi"/>
+                <w:b/>
+                <w:sz w:val="16"/>
+                <w:szCs w:val="20"/>
+              </w:rPr>
               <w:t>Level of Mastery</w:t>
+            </w:r>
+            <w:r>
+              <w:rPr>
+                <w:rFonts w:asciiTheme="majorHAnsi" w:hAnsiTheme="majorHAnsi"/>
+                <w:b/>
+                <w:sz w:val="16"/>
+                <w:szCs w:val="20"/>
+              </w:rPr>
+              <w:t>(Spring)</w:t>
             </w:r>
           </w:p>
         </w:tc>
@@ -969,7 +1280,7 @@
         </w:trPr>
         <w:tc>
           <w:tcPr>
-            <w:tcW w:w="2245" w:type="dxa"/>
+            <w:tcW w:w="2243" w:type="dxa"/>
             <w:vAlign w:val="center"/>
           </w:tcPr>
           <w:p>
@@ -993,7 +1304,7 @@
         </w:tc>
         <w:tc>
           <w:tcPr>
-            <w:tcW w:w="2499" w:type="dxa"/>
+            <w:tcW w:w="1800" w:type="dxa"/>
             <w:vAlign w:val="center"/>
           </w:tcPr>
           <w:p>
@@ -1024,11 +1335,20 @@
               </w:rPr>
               <w:t>_opi</w:t>
             </w:r>
+            <w:r>
+              <w:rPr>
+                <w:rFonts w:asciiTheme="majorHAnsi" w:hAnsiTheme="majorHAnsi"/>
+                <w:sz w:val="16"/>
+                <w:szCs w:val="20"/>
+                <w:highlight w:val="yellow"/>
+              </w:rPr>
+              <w:t>_0</w:t>
+            </w:r>
           </w:p>
         </w:tc>
         <w:tc>
           <w:tcPr>
-            <w:tcW w:w="2085" w:type="dxa"/>
+            <w:tcW w:w="1607" w:type="dxa"/>
             <w:vAlign w:val="center"/>
           </w:tcPr>
           <w:p>
@@ -1048,7 +1368,7 @@
                 <w:szCs w:val="20"/>
                 <w:highlight w:val="yellow"/>
               </w:rPr>
-              <w:t>nn_national</w:t>
+              <w:t>nn</w:t>
             </w:r>
             <w:r>
               <w:rPr>
@@ -1058,12 +1378,21 @@
                 <w:highlight w:val="yellow"/>
               </w:rPr>
               <w:t>_opi</w:t>
+            </w:r>
+            <w:r>
+              <w:rPr>
+                <w:rFonts w:asciiTheme="majorHAnsi" w:hAnsiTheme="majorHAnsi"/>
+                <w:sz w:val="16"/>
+                <w:szCs w:val="20"/>
+                <w:highlight w:val="yellow"/>
+              </w:rPr>
+              <w:t>_1</w:t>
             </w:r>
           </w:p>
         </w:tc>
         <w:tc>
           <w:tcPr>
-            <w:tcW w:w="2093" w:type="dxa"/>
+            <w:tcW w:w="1453" w:type="dxa"/>
             <w:vAlign w:val="center"/>
           </w:tcPr>
           <w:p>
@@ -1083,31 +1412,66 @@
                 <w:szCs w:val="20"/>
                 <w:highlight w:val="yellow"/>
               </w:rPr>
-              <w:t>nn</w:t>
-            </w:r>
-            <w:r>
-              <w:rPr>
-                <w:rFonts w:asciiTheme="majorHAnsi" w:hAnsiTheme="majorHAnsi"/>
-                <w:sz w:val="16"/>
-                <w:szCs w:val="20"/>
-                <w:highlight w:val="yellow"/>
-              </w:rPr>
-              <w:t>_</w:t>
-            </w:r>
-            <w:r>
-              <w:rPr>
-                <w:rFonts w:asciiTheme="majorHAnsi" w:hAnsiTheme="majorHAnsi"/>
-                <w:sz w:val="16"/>
-                <w:szCs w:val="20"/>
-                <w:highlight w:val="yellow"/>
-              </w:rPr>
-              <w:t>range</w:t>
+              <w:t>nn_national</w:t>
+            </w:r>
+            <w:r>
+              <w:rPr>
+                <w:rFonts w:asciiTheme="majorHAnsi" w:hAnsiTheme="majorHAnsi"/>
+                <w:sz w:val="16"/>
+                <w:szCs w:val="20"/>
+                <w:highlight w:val="yellow"/>
+              </w:rPr>
+              <w:t>_opi</w:t>
             </w:r>
           </w:p>
         </w:tc>
         <w:tc>
           <w:tcPr>
-            <w:tcW w:w="1986" w:type="dxa"/>
+            <w:tcW w:w="1928" w:type="dxa"/>
+            <w:vAlign w:val="center"/>
+          </w:tcPr>
+          <w:p>
+            <w:pPr>
+              <w:jc w:val="center"/>
+              <w:rPr>
+                <w:rFonts w:asciiTheme="majorHAnsi" w:hAnsiTheme="majorHAnsi"/>
+                <w:sz w:val="16"/>
+                <w:szCs w:val="20"/>
+                <w:highlight w:val="yellow"/>
+              </w:rPr>
+            </w:pPr>
+            <w:r>
+              <w:rPr>
+                <w:rFonts w:asciiTheme="majorHAnsi" w:hAnsiTheme="majorHAnsi"/>
+                <w:sz w:val="16"/>
+                <w:szCs w:val="20"/>
+                <w:highlight w:val="yellow"/>
+              </w:rPr>
+              <w:t>nn</w:t>
+            </w:r>
+            <w:r>
+              <w:rPr>
+                <w:rFonts w:asciiTheme="majorHAnsi" w:hAnsiTheme="majorHAnsi"/>
+                <w:sz w:val="16"/>
+                <w:szCs w:val="20"/>
+                <w:highlight w:val="yellow"/>
+              </w:rPr>
+              <w:t>_</w:t>
+            </w:r>
+            <w:r>
+              <w:rPr>
+                <w:rFonts w:asciiTheme="majorHAnsi" w:hAnsiTheme="majorHAnsi"/>
+                <w:sz w:val="16"/>
+                <w:szCs w:val="20"/>
+                <w:highlight w:val="yellow"/>
+              </w:rPr>
+              <w:t>range</w:t>
+            </w:r>
+          </w:p>
+        </w:tc>
+        <w:tc>
+          <w:tcPr>
+            <w:tcW w:w="1877" w:type="dxa"/>
             <w:vAlign w:val="center"/>
           </w:tcPr>
           <w:p>
@@ -1153,7 +1517,7 @@
       <w:tr>
         <w:tc>
           <w:tcPr>
-            <w:tcW w:w="2245" w:type="dxa"/>
+            <w:tcW w:w="2243" w:type="dxa"/>
             <w:vAlign w:val="center"/>
           </w:tcPr>
           <w:p>
@@ -1177,7 +1541,7 @@
         </w:tc>
         <w:tc>
           <w:tcPr>
-            <w:tcW w:w="2499" w:type="dxa"/>
+            <w:tcW w:w="1800" w:type="dxa"/>
             <w:vAlign w:val="center"/>
           </w:tcPr>
           <w:p>
@@ -1208,11 +1572,20 @@
               </w:rPr>
               <w:t>_opi</w:t>
             </w:r>
+            <w:r>
+              <w:rPr>
+                <w:rFonts w:asciiTheme="majorHAnsi" w:hAnsiTheme="majorHAnsi"/>
+                <w:sz w:val="16"/>
+                <w:szCs w:val="20"/>
+                <w:highlight w:val="yellow"/>
+              </w:rPr>
+              <w:t>_0</w:t>
+            </w:r>
           </w:p>
         </w:tc>
         <w:tc>
           <w:tcPr>
-            <w:tcW w:w="2085" w:type="dxa"/>
+            <w:tcW w:w="1607" w:type="dxa"/>
             <w:vAlign w:val="center"/>
           </w:tcPr>
           <w:p>
@@ -1241,31 +1614,22 @@
                 <w:szCs w:val="20"/>
                 <w:highlight w:val="yellow"/>
               </w:rPr>
-              <w:t>_</w:t>
-            </w:r>
-            <w:r>
-              <w:rPr>
-                <w:rFonts w:asciiTheme="majorHAnsi" w:hAnsiTheme="majorHAnsi"/>
-                <w:sz w:val="16"/>
-                <w:szCs w:val="20"/>
-                <w:highlight w:val="yellow"/>
-              </w:rPr>
-              <w:t>national_</w:t>
-            </w:r>
-            <w:r>
-              <w:rPr>
-                <w:rFonts w:asciiTheme="majorHAnsi" w:hAnsiTheme="majorHAnsi"/>
-                <w:sz w:val="16"/>
-                <w:szCs w:val="20"/>
-                <w:highlight w:val="yellow"/>
-              </w:rPr>
-              <w:t>opi</w:t>
+              <w:t>_opi</w:t>
+            </w:r>
+            <w:r>
+              <w:rPr>
+                <w:rFonts w:asciiTheme="majorHAnsi" w:hAnsiTheme="majorHAnsi"/>
+                <w:sz w:val="16"/>
+                <w:szCs w:val="20"/>
+                <w:highlight w:val="yellow"/>
+              </w:rPr>
+              <w:t>_1</w:t>
             </w:r>
           </w:p>
         </w:tc>
         <w:tc>
           <w:tcPr>
-            <w:tcW w:w="2093" w:type="dxa"/>
+            <w:tcW w:w="1453" w:type="dxa"/>
             <w:vAlign w:val="center"/>
           </w:tcPr>
           <w:p>
@@ -1303,13 +1667,66 @@
                 <w:szCs w:val="20"/>
                 <w:highlight w:val="yellow"/>
               </w:rPr>
-              <w:t>range</w:t>
+              <w:t>national_</w:t>
+            </w:r>
+            <w:r>
+              <w:rPr>
+                <w:rFonts w:asciiTheme="majorHAnsi" w:hAnsiTheme="majorHAnsi"/>
+                <w:sz w:val="16"/>
+                <w:szCs w:val="20"/>
+                <w:highlight w:val="yellow"/>
+              </w:rPr>
+              <w:t>opi</w:t>
             </w:r>
           </w:p>
         </w:tc>
         <w:tc>
           <w:tcPr>
-            <w:tcW w:w="1986" w:type="dxa"/>
+            <w:tcW w:w="1928" w:type="dxa"/>
+            <w:vAlign w:val="center"/>
+          </w:tcPr>
+          <w:p>
+            <w:pPr>
+              <w:jc w:val="center"/>
+              <w:rPr>
+                <w:rFonts w:asciiTheme="majorHAnsi" w:hAnsiTheme="majorHAnsi"/>
+                <w:sz w:val="16"/>
+                <w:szCs w:val="20"/>
+                <w:highlight w:val="yellow"/>
+              </w:rPr>
+            </w:pPr>
+            <w:r>
+              <w:rPr>
+                <w:rFonts w:asciiTheme="majorHAnsi" w:hAnsiTheme="majorHAnsi"/>
+                <w:sz w:val="16"/>
+                <w:szCs w:val="20"/>
+                <w:highlight w:val="yellow"/>
+              </w:rPr>
+              <w:t>me</w:t>
+            </w:r>
+            <w:r>
+              <w:rPr>
+                <w:rFonts w:asciiTheme="majorHAnsi" w:hAnsiTheme="majorHAnsi"/>
+                <w:sz w:val="16"/>
+                <w:szCs w:val="20"/>
+                <w:highlight w:val="yellow"/>
+              </w:rPr>
+              <w:t>_</w:t>
+            </w:r>
+            <w:r>
+              <w:rPr>
+                <w:rFonts w:asciiTheme="majorHAnsi" w:hAnsiTheme="majorHAnsi"/>
+                <w:sz w:val="16"/>
+                <w:szCs w:val="20"/>
+                <w:highlight w:val="yellow"/>
+              </w:rPr>
+              <w:t>range</w:t>
+            </w:r>
+          </w:p>
+        </w:tc>
+        <w:tc>
+          <w:tcPr>
+            <w:tcW w:w="1877" w:type="dxa"/>
             <w:vAlign w:val="center"/>
           </w:tcPr>
           <w:p>
@@ -1358,7 +1775,7 @@
         </w:trPr>
         <w:tc>
           <w:tcPr>
-            <w:tcW w:w="2245" w:type="dxa"/>
+            <w:tcW w:w="2243" w:type="dxa"/>
             <w:vAlign w:val="center"/>
           </w:tcPr>
           <w:p>
@@ -1382,7 +1799,7 @@
         </w:tc>
         <w:tc>
           <w:tcPr>
-            <w:tcW w:w="2499" w:type="dxa"/>
+            <w:tcW w:w="1800" w:type="dxa"/>
             <w:vAlign w:val="center"/>
           </w:tcPr>
           <w:p>
@@ -1413,11 +1830,20 @@
               </w:rPr>
               <w:t>_opi</w:t>
             </w:r>
+            <w:r>
+              <w:rPr>
+                <w:rFonts w:asciiTheme="majorHAnsi" w:hAnsiTheme="majorHAnsi"/>
+                <w:sz w:val="16"/>
+                <w:szCs w:val="20"/>
+                <w:highlight w:val="yellow"/>
+              </w:rPr>
+              <w:t>_0</w:t>
+            </w:r>
           </w:p>
         </w:tc>
         <w:tc>
           <w:tcPr>
-            <w:tcW w:w="2085" w:type="dxa"/>
+            <w:tcW w:w="1607" w:type="dxa"/>
             <w:vAlign w:val="center"/>
           </w:tcPr>
           <w:p>
@@ -1446,31 +1872,22 @@
                 <w:szCs w:val="20"/>
                 <w:highlight w:val="yellow"/>
               </w:rPr>
-              <w:t>_</w:t>
-            </w:r>
-            <w:r>
-              <w:rPr>
-                <w:rFonts w:asciiTheme="majorHAnsi" w:hAnsiTheme="majorHAnsi"/>
-                <w:sz w:val="16"/>
-                <w:szCs w:val="20"/>
-                <w:highlight w:val="yellow"/>
-              </w:rPr>
-              <w:t>national_</w:t>
-            </w:r>
-            <w:r>
-              <w:rPr>
-                <w:rFonts w:asciiTheme="majorHAnsi" w:hAnsiTheme="majorHAnsi"/>
-                <w:sz w:val="16"/>
-                <w:szCs w:val="20"/>
-                <w:highlight w:val="yellow"/>
-              </w:rPr>
-              <w:t>opi</w:t>
+              <w:t>_opi</w:t>
+            </w:r>
+            <w:r>
+              <w:rPr>
+                <w:rFonts w:asciiTheme="majorHAnsi" w:hAnsiTheme="majorHAnsi"/>
+                <w:sz w:val="16"/>
+                <w:szCs w:val="20"/>
+                <w:highlight w:val="yellow"/>
+              </w:rPr>
+              <w:t>_1</w:t>
             </w:r>
           </w:p>
         </w:tc>
         <w:tc>
           <w:tcPr>
-            <w:tcW w:w="2093" w:type="dxa"/>
+            <w:tcW w:w="1453" w:type="dxa"/>
             <w:vAlign w:val="center"/>
           </w:tcPr>
           <w:p>
@@ -1508,13 +1925,22 @@
                 <w:szCs w:val="20"/>
                 <w:highlight w:val="yellow"/>
               </w:rPr>
-              <w:t>range</w:t>
+              <w:t>national_</w:t>
+            </w:r>
+            <w:r>
+              <w:rPr>
+                <w:rFonts w:asciiTheme="majorHAnsi" w:hAnsiTheme="majorHAnsi"/>
+                <w:sz w:val="16"/>
+                <w:szCs w:val="20"/>
+                <w:highlight w:val="yellow"/>
+              </w:rPr>
+              <w:t>opi</w:t>
             </w:r>
           </w:p>
         </w:tc>
         <w:tc>
           <w:tcPr>
-            <w:tcW w:w="1986" w:type="dxa"/>
+            <w:tcW w:w="1928" w:type="dxa"/>
             <w:vAlign w:val="center"/>
           </w:tcPr>
           <w:p>
@@ -1552,6 +1978,50 @@
                 <w:szCs w:val="20"/>
                 <w:highlight w:val="yellow"/>
               </w:rPr>
+              <w:t>range</w:t>
+            </w:r>
+          </w:p>
+        </w:tc>
+        <w:tc>
+          <w:tcPr>
+            <w:tcW w:w="1877" w:type="dxa"/>
+            <w:vAlign w:val="center"/>
+          </w:tcPr>
+          <w:p>
+            <w:pPr>
+              <w:jc w:val="center"/>
+              <w:rPr>
+                <w:rFonts w:asciiTheme="majorHAnsi" w:hAnsiTheme="majorHAnsi"/>
+                <w:sz w:val="16"/>
+                <w:szCs w:val="20"/>
+                <w:highlight w:val="yellow"/>
+              </w:rPr>
+            </w:pPr>
+            <w:r>
+              <w:rPr>
+                <w:rFonts w:asciiTheme="majorHAnsi" w:hAnsiTheme="majorHAnsi"/>
+                <w:sz w:val="16"/>
+                <w:szCs w:val="20"/>
+                <w:highlight w:val="yellow"/>
+              </w:rPr>
+              <w:t>gs</w:t>
+            </w:r>
+            <w:r>
+              <w:rPr>
+                <w:rFonts w:asciiTheme="majorHAnsi" w:hAnsiTheme="majorHAnsi"/>
+                <w:sz w:val="16"/>
+                <w:szCs w:val="20"/>
+                <w:highlight w:val="yellow"/>
+              </w:rPr>
+              <w:t>_</w:t>
+            </w:r>
+            <w:r>
+              <w:rPr>
+                <w:rFonts w:asciiTheme="majorHAnsi" w:hAnsiTheme="majorHAnsi"/>
+                <w:sz w:val="16"/>
+                <w:szCs w:val="20"/>
+                <w:highlight w:val="yellow"/>
+              </w:rPr>
               <w:t>mastery</w:t>
             </w:r>
           </w:p>
@@ -1559,11 +2029,11 @@
       </w:tr>
       <w:tr>
         <w:trPr>
-          <w:trHeight w:val="188"/>
+          <w:trHeight w:val="170"/>
         </w:trPr>
         <w:tc>
           <w:tcPr>
-            <w:tcW w:w="2245" w:type="dxa"/>
+            <w:tcW w:w="2243" w:type="dxa"/>
             <w:vAlign w:val="center"/>
           </w:tcPr>
           <w:p>
@@ -1587,7 +2057,7 @@
         </w:tc>
         <w:tc>
           <w:tcPr>
-            <w:tcW w:w="2499" w:type="dxa"/>
+            <w:tcW w:w="1800" w:type="dxa"/>
             <w:vAlign w:val="center"/>
           </w:tcPr>
           <w:p>
@@ -1618,11 +2088,20 @@
               </w:rPr>
               <w:t>_opi</w:t>
             </w:r>
+            <w:r>
+              <w:rPr>
+                <w:rFonts w:asciiTheme="majorHAnsi" w:hAnsiTheme="majorHAnsi"/>
+                <w:sz w:val="16"/>
+                <w:szCs w:val="20"/>
+                <w:highlight w:val="yellow"/>
+              </w:rPr>
+              <w:t>_0</w:t>
+            </w:r>
           </w:p>
         </w:tc>
         <w:tc>
           <w:tcPr>
-            <w:tcW w:w="2085" w:type="dxa"/>
+            <w:tcW w:w="1607" w:type="dxa"/>
             <w:vAlign w:val="center"/>
           </w:tcPr>
           <w:p>
@@ -1651,31 +2130,22 @@
                 <w:szCs w:val="20"/>
                 <w:highlight w:val="yellow"/>
               </w:rPr>
-              <w:t>_</w:t>
-            </w:r>
-            <w:r>
-              <w:rPr>
-                <w:rFonts w:asciiTheme="majorHAnsi" w:hAnsiTheme="majorHAnsi"/>
-                <w:sz w:val="16"/>
-                <w:szCs w:val="20"/>
-                <w:highlight w:val="yellow"/>
-              </w:rPr>
-              <w:t>national_</w:t>
-            </w:r>
-            <w:r>
-              <w:rPr>
-                <w:rFonts w:asciiTheme="majorHAnsi" w:hAnsiTheme="majorHAnsi"/>
-                <w:sz w:val="16"/>
-                <w:szCs w:val="20"/>
-                <w:highlight w:val="yellow"/>
-              </w:rPr>
-              <w:t>opi</w:t>
+              <w:t>_opi</w:t>
+            </w:r>
+            <w:r>
+              <w:rPr>
+                <w:rFonts w:asciiTheme="majorHAnsi" w:hAnsiTheme="majorHAnsi"/>
+                <w:sz w:val="16"/>
+                <w:szCs w:val="20"/>
+                <w:highlight w:val="yellow"/>
+              </w:rPr>
+              <w:t>_1</w:t>
             </w:r>
           </w:p>
         </w:tc>
         <w:tc>
           <w:tcPr>
-            <w:tcW w:w="2093" w:type="dxa"/>
+            <w:tcW w:w="1453" w:type="dxa"/>
             <w:vAlign w:val="center"/>
           </w:tcPr>
           <w:p>
@@ -1713,13 +2183,66 @@
                 <w:szCs w:val="20"/>
                 <w:highlight w:val="yellow"/>
               </w:rPr>
-              <w:t>range</w:t>
+              <w:t>national_</w:t>
+            </w:r>
+            <w:r>
+              <w:rPr>
+                <w:rFonts w:asciiTheme="majorHAnsi" w:hAnsiTheme="majorHAnsi"/>
+                <w:sz w:val="16"/>
+                <w:szCs w:val="20"/>
+                <w:highlight w:val="yellow"/>
+              </w:rPr>
+              <w:t>opi</w:t>
             </w:r>
           </w:p>
         </w:tc>
         <w:tc>
           <w:tcPr>
-            <w:tcW w:w="1986" w:type="dxa"/>
+            <w:tcW w:w="1928" w:type="dxa"/>
+            <w:vAlign w:val="center"/>
+          </w:tcPr>
+          <w:p>
+            <w:pPr>
+              <w:jc w:val="center"/>
+              <w:rPr>
+                <w:rFonts w:asciiTheme="majorHAnsi" w:hAnsiTheme="majorHAnsi"/>
+                <w:sz w:val="16"/>
+                <w:szCs w:val="20"/>
+                <w:highlight w:val="yellow"/>
+              </w:rPr>
+            </w:pPr>
+            <w:r>
+              <w:rPr>
+                <w:rFonts w:asciiTheme="majorHAnsi" w:hAnsiTheme="majorHAnsi"/>
+                <w:sz w:val="16"/>
+                <w:szCs w:val="20"/>
+                <w:highlight w:val="yellow"/>
+              </w:rPr>
+              <w:t>dp</w:t>
+            </w:r>
+            <w:r>
+              <w:rPr>
+                <w:rFonts w:asciiTheme="majorHAnsi" w:hAnsiTheme="majorHAnsi"/>
+                <w:sz w:val="16"/>
+                <w:szCs w:val="20"/>
+                <w:highlight w:val="yellow"/>
+              </w:rPr>
+              <w:t>_</w:t>
+            </w:r>
+            <w:r>
+              <w:rPr>
+                <w:rFonts w:asciiTheme="majorHAnsi" w:hAnsiTheme="majorHAnsi"/>
+                <w:sz w:val="16"/>
+                <w:szCs w:val="20"/>
+                <w:highlight w:val="yellow"/>
+              </w:rPr>
+              <w:t>range</w:t>
+            </w:r>
+          </w:p>
+        </w:tc>
+        <w:tc>
+          <w:tcPr>
+            <w:tcW w:w="1877" w:type="dxa"/>
             <w:vAlign w:val="center"/>
           </w:tcPr>
           <w:p>
@@ -2280,8 +2803,6 @@
         </w:rPr>
         <w:t xml:space="preserve"> w</w:t>
       </w:r>
-      <w:bookmarkStart w:id="0" w:name="_GoBack"/>
-      <w:bookmarkEnd w:id="0"/>
       <w:r>
         <w:rPr>
           <w:rFonts w:asciiTheme="majorHAnsi" w:hAnsiTheme="majorHAnsi"/>
@@ -2626,7 +3147,7 @@
                         </a:ln>
                         <a:extLst>
                           <a:ext uri="{91240B29-F687-4f45-9708-019B960494DF}">
-                            <a14:hiddenLine xmlns="" xmlns:o="urn:schemas-microsoft-com:office:office" xmlns:v="urn:schemas-microsoft-com:vml" xmlns:w10="urn:schemas-microsoft-com:office:word" xmlns:w="http://schemas.openxmlformats.org/wordprocessingml/2006/main" xmlns:a14="http://schemas.microsoft.com/office/drawing/2010/main" w="9525">
+                            <a14:hiddenLine xmlns:a14="http://schemas.microsoft.com/office/drawing/2010/main" xmlns:w="http://schemas.openxmlformats.org/wordprocessingml/2006/main" xmlns:w10="urn:schemas-microsoft-com:office:word" xmlns:v="urn:schemas-microsoft-com:vml" xmlns:o="urn:schemas-microsoft-com:office:office" xmlns="" w="9525">
                               <a:solidFill>
                                 <a:srgbClr val="000000"/>
                               </a:solidFill>
@@ -2720,7 +3241,7 @@
                           </a:ln>
                           <a:extLst>
                             <a:ext uri="{909E8E84-426E-40dd-AFC4-6F175D3DCCD1}">
-                              <a14:hiddenFill xmlns="" xmlns:o="urn:schemas-microsoft-com:office:office" xmlns:v="urn:schemas-microsoft-com:vml" xmlns:w10="urn:schemas-microsoft-com:office:word" xmlns:w="http://schemas.openxmlformats.org/wordprocessingml/2006/main" xmlns:a14="http://schemas.microsoft.com/office/drawing/2010/main">
+                              <a14:hiddenFill xmlns:a14="http://schemas.microsoft.com/office/drawing/2010/main" xmlns:w="http://schemas.openxmlformats.org/wordprocessingml/2006/main" xmlns:w10="urn:schemas-microsoft-com:office:word" xmlns:v="urn:schemas-microsoft-com:vml" xmlns:o="urn:schemas-microsoft-com:office:office" xmlns="">
                                 <a:noFill/>
                               </a14:hiddenFill>
                             </a:ext>
@@ -2752,7 +3273,7 @@
                           </a:ln>
                           <a:extLst>
                             <a:ext uri="{909E8E84-426E-40dd-AFC4-6F175D3DCCD1}">
-                              <a14:hiddenFill xmlns="" xmlns:o="urn:schemas-microsoft-com:office:office" xmlns:v="urn:schemas-microsoft-com:vml" xmlns:w10="urn:schemas-microsoft-com:office:word" xmlns:w="http://schemas.openxmlformats.org/wordprocessingml/2006/main" xmlns:a14="http://schemas.microsoft.com/office/drawing/2010/main">
+                              <a14:hiddenFill xmlns:a14="http://schemas.microsoft.com/office/drawing/2010/main" xmlns:w="http://schemas.openxmlformats.org/wordprocessingml/2006/main" xmlns:w10="urn:schemas-microsoft-com:office:word" xmlns:v="urn:schemas-microsoft-com:vml" xmlns:o="urn:schemas-microsoft-com:office:office" xmlns="">
                                 <a:noFill/>
                               </a14:hiddenFill>
                             </a:ext>
@@ -3589,8 +4110,8 @@
         </c:dLbls>
         <c:gapWidth val="75"/>
         <c:overlap val="-25"/>
-        <c:axId val="1816469872"/>
-        <c:axId val="1817021968"/>
+        <c:axId val="-700769168"/>
+        <c:axId val="-700767392"/>
       </c:barChart>
       <c:lineChart>
         <c:grouping val="standard"/>
@@ -3673,11 +4194,11 @@
         </c:dLbls>
         <c:marker val="1"/>
         <c:smooth val="0"/>
-        <c:axId val="1816469872"/>
-        <c:axId val="1817021968"/>
+        <c:axId val="-700769168"/>
+        <c:axId val="-700767392"/>
       </c:lineChart>
       <c:catAx>
-        <c:axId val="1816469872"/>
+        <c:axId val="-700769168"/>
         <c:scaling>
           <c:orientation val="minMax"/>
         </c:scaling>
@@ -3720,7 +4241,7 @@
             <a:endParaRPr lang="en-US"/>
           </a:p>
         </c:txPr>
-        <c:crossAx val="1817021968"/>
+        <c:crossAx val="-700767392"/>
         <c:crosses val="autoZero"/>
         <c:auto val="1"/>
         <c:lblAlgn val="ctr"/>
@@ -3728,7 +4249,7 @@
         <c:noMultiLvlLbl val="0"/>
       </c:catAx>
       <c:valAx>
-        <c:axId val="1817021968"/>
+        <c:axId val="-700767392"/>
         <c:scaling>
           <c:orientation val="minMax"/>
           <c:max val="100.0"/>
@@ -3780,7 +4301,7 @@
             <a:endParaRPr lang="en-US"/>
           </a:p>
         </c:txPr>
-        <c:crossAx val="1816469872"/>
+        <c:crossAx val="-700769168"/>
         <c:crosses val="autoZero"/>
         <c:crossBetween val="between"/>
         <c:majorUnit val="25.0"/>
@@ -4041,8 +4562,8 @@
         </c:dLbls>
         <c:gapWidth val="75"/>
         <c:overlap val="-25"/>
-        <c:axId val="1737593280"/>
-        <c:axId val="1731822032"/>
+        <c:axId val="-700834592"/>
+        <c:axId val="-700629808"/>
       </c:barChart>
       <c:lineChart>
         <c:grouping val="standard"/>
@@ -4143,11 +4664,11 @@
         </c:dLbls>
         <c:marker val="1"/>
         <c:smooth val="0"/>
-        <c:axId val="1737593280"/>
-        <c:axId val="1731822032"/>
+        <c:axId val="-700834592"/>
+        <c:axId val="-700629808"/>
       </c:lineChart>
       <c:catAx>
-        <c:axId val="1737593280"/>
+        <c:axId val="-700834592"/>
         <c:scaling>
           <c:orientation val="minMax"/>
         </c:scaling>
@@ -4190,7 +4711,7 @@
             <a:endParaRPr lang="en-US"/>
           </a:p>
         </c:txPr>
-        <c:crossAx val="1731822032"/>
+        <c:crossAx val="-700629808"/>
         <c:crosses val="autoZero"/>
         <c:auto val="1"/>
         <c:lblAlgn val="ctr"/>
@@ -4198,7 +4719,7 @@
         <c:noMultiLvlLbl val="0"/>
       </c:catAx>
       <c:valAx>
-        <c:axId val="1731822032"/>
+        <c:axId val="-700629808"/>
         <c:scaling>
           <c:orientation val="minMax"/>
         </c:scaling>
@@ -4249,7 +4770,7 @@
             <a:endParaRPr lang="en-US"/>
           </a:p>
         </c:txPr>
-        <c:crossAx val="1737593280"/>
+        <c:crossAx val="-700834592"/>
         <c:crosses val="autoZero"/>
         <c:crossBetween val="between"/>
         <c:majorUnit val="25.0"/>

</xml_diff>

<commit_message>
terra nova report with 2 tests(with charts)
</commit_message>
<xml_diff>
--- a/app/assets/Terra_Nova_testing/Terra_Nova_Template.docx
+++ b/app/assets/Terra_Nova_testing/Terra_Nova_Template.docx
@@ -30,6 +30,7 @@
         </w:rPr>
         <w:t xml:space="preserve">Dear Parents of </w:t>
       </w:r>
+      <w:proofErr w:type="spellStart"/>
       <w:r>
         <w:rPr>
           <w:rFonts w:asciiTheme="majorHAnsi" w:hAnsiTheme="majorHAnsi"/>
@@ -40,6 +41,7 @@
         </w:rPr>
         <w:t>child_name_full</w:t>
       </w:r>
+      <w:proofErr w:type="spellEnd"/>
       <w:r>
         <w:rPr>
           <w:rFonts w:asciiTheme="majorHAnsi" w:hAnsiTheme="majorHAnsi"/>
@@ -75,6 +77,7 @@
         </w:rPr>
         <w:t xml:space="preserve">The </w:t>
       </w:r>
+      <w:proofErr w:type="spellStart"/>
       <w:r>
         <w:rPr>
           <w:rFonts w:asciiTheme="majorHAnsi" w:eastAsia="Times New Roman" w:hAnsiTheme="majorHAnsi" w:cs="Times New Roman"/>
@@ -82,15 +85,43 @@
           <w:sz w:val="20"/>
           <w:szCs w:val="20"/>
         </w:rPr>
-        <w:t>TerraNova Third Edition</w:t>
-      </w:r>
+        <w:t>TerraNova</w:t>
+      </w:r>
+      <w:proofErr w:type="spellEnd"/>
       <w:r>
         <w:rPr>
           <w:rFonts w:asciiTheme="majorHAnsi" w:eastAsia="Times New Roman" w:hAnsiTheme="majorHAnsi" w:cs="Times New Roman"/>
-          <w:sz w:val="20"/>
-          <w:szCs w:val="20"/>
-        </w:rPr>
-        <w:t xml:space="preserve"> Achievement Test measures your child’s understanding of math and reading concepts through seven subgroups. OLB Kindergarten students take these tests two times (Autumn / Spring) during the academic year. So you can better understand your child’s educational journey, this report will summarize your child’s scores on the assessment(s). Together with classroom assessments and classwork, this information can be used to identify potential strengths and needs in the following areas. </w:t>
+          <w:i/>
+          <w:sz w:val="20"/>
+          <w:szCs w:val="20"/>
+        </w:rPr>
+        <w:t xml:space="preserve"> Third Edition</w:t>
+      </w:r>
+      <w:r>
+        <w:rPr>
+          <w:rFonts w:asciiTheme="majorHAnsi" w:eastAsia="Times New Roman" w:hAnsiTheme="majorHAnsi" w:cs="Times New Roman"/>
+          <w:sz w:val="20"/>
+          <w:szCs w:val="20"/>
+        </w:rPr>
+        <w:t xml:space="preserve"> Achievement Test measures your child’s understanding of math and reading concepts through seven subgroups. OLB Kindergarten students take these tests two times (Autumn / Spring) during the academic year. </w:t>
+      </w:r>
+      <w:proofErr w:type="gramStart"/>
+      <w:r>
+        <w:rPr>
+          <w:rFonts w:asciiTheme="majorHAnsi" w:eastAsia="Times New Roman" w:hAnsiTheme="majorHAnsi" w:cs="Times New Roman"/>
+          <w:sz w:val="20"/>
+          <w:szCs w:val="20"/>
+        </w:rPr>
+        <w:t>So</w:t>
+      </w:r>
+      <w:proofErr w:type="gramEnd"/>
+      <w:r>
+        <w:rPr>
+          <w:rFonts w:asciiTheme="majorHAnsi" w:eastAsia="Times New Roman" w:hAnsiTheme="majorHAnsi" w:cs="Times New Roman"/>
+          <w:sz w:val="20"/>
+          <w:szCs w:val="20"/>
+        </w:rPr>
+        <w:t xml:space="preserve"> you can better understand your child’s educational journey, this report will summarize your child’s scores on the assessment(s). Together with classroom assessments and classwork, this information can be used to identify potential strengths and needs in the following areas. </w:t>
       </w:r>
     </w:p>
     <w:p>
@@ -129,8 +160,6 @@
         </w:rPr>
         <w:t xml:space="preserve"> spring</w:t>
       </w:r>
-      <w:bookmarkStart w:id="0" w:name="_GoBack"/>
-      <w:bookmarkEnd w:id="0"/>
       <w:r>
         <w:rPr>
           <w:rFonts w:asciiTheme="majorHAnsi" w:hAnsiTheme="majorHAnsi"/>
@@ -140,6 +169,7 @@
         </w:rPr>
         <w:t xml:space="preserve"> Scale Score: </w:t>
       </w:r>
+      <w:proofErr w:type="spellStart"/>
       <w:r>
         <w:rPr>
           <w:rFonts w:asciiTheme="majorHAnsi" w:hAnsiTheme="majorHAnsi"/>
@@ -170,6 +200,7 @@
         </w:rPr>
         <w:t>_score</w:t>
       </w:r>
+      <w:proofErr w:type="spellEnd"/>
       <w:r>
         <w:rPr>
           <w:rFonts w:asciiTheme="majorHAnsi" w:hAnsiTheme="majorHAnsi"/>
@@ -179,6 +210,7 @@
         </w:rPr>
         <w:t xml:space="preserve"> (National Percentile Rank: </w:t>
       </w:r>
+      <w:proofErr w:type="spellStart"/>
       <w:r>
         <w:rPr>
           <w:rFonts w:asciiTheme="majorHAnsi" w:hAnsiTheme="majorHAnsi"/>
@@ -189,6 +221,7 @@
         </w:rPr>
         <w:t>reading_national_percentile</w:t>
       </w:r>
+      <w:proofErr w:type="spellEnd"/>
       <w:r>
         <w:rPr>
           <w:rFonts w:asciiTheme="majorHAnsi" w:hAnsiTheme="majorHAnsi"/>
@@ -538,6 +571,7 @@
                 <w:highlight w:val="yellow"/>
               </w:rPr>
             </w:pPr>
+            <w:proofErr w:type="spellStart"/>
             <w:r>
               <w:rPr>
                 <w:rFonts w:asciiTheme="majorHAnsi" w:hAnsiTheme="majorHAnsi"/>
@@ -547,6 +581,7 @@
               </w:rPr>
               <w:t>oc_national_opi</w:t>
             </w:r>
+            <w:proofErr w:type="spellEnd"/>
           </w:p>
         </w:tc>
         <w:tc>
@@ -564,6 +599,7 @@
                 <w:highlight w:val="yellow"/>
               </w:rPr>
             </w:pPr>
+            <w:proofErr w:type="spellStart"/>
             <w:r>
               <w:rPr>
                 <w:rFonts w:asciiTheme="majorHAnsi" w:hAnsiTheme="majorHAnsi"/>
@@ -573,6 +609,7 @@
               </w:rPr>
               <w:t>oc_range</w:t>
             </w:r>
+            <w:proofErr w:type="spellEnd"/>
           </w:p>
         </w:tc>
         <w:tc>
@@ -590,6 +627,7 @@
                 <w:highlight w:val="yellow"/>
               </w:rPr>
             </w:pPr>
+            <w:proofErr w:type="spellStart"/>
             <w:r>
               <w:rPr>
                 <w:rFonts w:asciiTheme="majorHAnsi" w:hAnsiTheme="majorHAnsi"/>
@@ -599,6 +637,7 @@
               </w:rPr>
               <w:t>oc_mastery</w:t>
             </w:r>
+            <w:proofErr w:type="spellEnd"/>
           </w:p>
         </w:tc>
       </w:tr>
@@ -720,6 +759,7 @@
                 <w:highlight w:val="yellow"/>
               </w:rPr>
             </w:pPr>
+            <w:proofErr w:type="spellStart"/>
             <w:r>
               <w:rPr>
                 <w:rFonts w:asciiTheme="majorHAnsi" w:hAnsiTheme="majorHAnsi"/>
@@ -729,6 +769,7 @@
               </w:rPr>
               <w:t>bu_national_opi</w:t>
             </w:r>
+            <w:proofErr w:type="spellEnd"/>
           </w:p>
         </w:tc>
         <w:tc>
@@ -746,6 +787,7 @@
                 <w:highlight w:val="yellow"/>
               </w:rPr>
             </w:pPr>
+            <w:proofErr w:type="spellStart"/>
             <w:r>
               <w:rPr>
                 <w:rFonts w:asciiTheme="majorHAnsi" w:hAnsiTheme="majorHAnsi"/>
@@ -755,6 +797,7 @@
               </w:rPr>
               <w:t>bu_range</w:t>
             </w:r>
+            <w:proofErr w:type="spellEnd"/>
           </w:p>
         </w:tc>
         <w:tc>
@@ -772,6 +815,7 @@
                 <w:highlight w:val="yellow"/>
               </w:rPr>
             </w:pPr>
+            <w:proofErr w:type="spellStart"/>
             <w:r>
               <w:rPr>
                 <w:rFonts w:asciiTheme="majorHAnsi" w:hAnsiTheme="majorHAnsi"/>
@@ -781,6 +825,7 @@
               </w:rPr>
               <w:t>bu_mastery</w:t>
             </w:r>
+            <w:proofErr w:type="spellEnd"/>
           </w:p>
         </w:tc>
       </w:tr>
@@ -905,6 +950,7 @@
                 <w:highlight w:val="yellow"/>
               </w:rPr>
             </w:pPr>
+            <w:proofErr w:type="spellStart"/>
             <w:r>
               <w:rPr>
                 <w:rFonts w:asciiTheme="majorHAnsi" w:hAnsiTheme="majorHAnsi"/>
@@ -914,6 +960,7 @@
               </w:rPr>
               <w:t>ip_national_opi</w:t>
             </w:r>
+            <w:proofErr w:type="spellEnd"/>
           </w:p>
         </w:tc>
         <w:tc>
@@ -931,6 +978,7 @@
                 <w:highlight w:val="yellow"/>
               </w:rPr>
             </w:pPr>
+            <w:proofErr w:type="spellStart"/>
             <w:r>
               <w:rPr>
                 <w:rFonts w:asciiTheme="majorHAnsi" w:hAnsiTheme="majorHAnsi"/>
@@ -940,6 +988,7 @@
               </w:rPr>
               <w:t>ip_range</w:t>
             </w:r>
+            <w:proofErr w:type="spellEnd"/>
           </w:p>
         </w:tc>
         <w:tc>
@@ -957,6 +1006,7 @@
                 <w:highlight w:val="yellow"/>
               </w:rPr>
             </w:pPr>
+            <w:proofErr w:type="spellStart"/>
             <w:r>
               <w:rPr>
                 <w:rFonts w:asciiTheme="majorHAnsi" w:hAnsiTheme="majorHAnsi"/>
@@ -966,6 +1016,7 @@
               </w:rPr>
               <w:t>ip_mastery</w:t>
             </w:r>
+            <w:proofErr w:type="spellEnd"/>
           </w:p>
         </w:tc>
       </w:tr>
@@ -1007,6 +1058,7 @@
         </w:rPr>
         <w:t xml:space="preserve">, Scale Score: </w:t>
       </w:r>
+      <w:proofErr w:type="spellStart"/>
       <w:r>
         <w:rPr>
           <w:rFonts w:asciiTheme="majorHAnsi" w:hAnsiTheme="majorHAnsi"/>
@@ -1027,6 +1079,7 @@
         </w:rPr>
         <w:t>_score</w:t>
       </w:r>
+      <w:proofErr w:type="spellEnd"/>
       <w:r>
         <w:rPr>
           <w:rFonts w:asciiTheme="majorHAnsi" w:hAnsiTheme="majorHAnsi"/>
@@ -1036,6 +1089,7 @@
         </w:rPr>
         <w:t xml:space="preserve"> (National Percentile Rank: </w:t>
       </w:r>
+      <w:proofErr w:type="spellStart"/>
       <w:r>
         <w:rPr>
           <w:rFonts w:asciiTheme="majorHAnsi" w:hAnsiTheme="majorHAnsi"/>
@@ -1046,6 +1100,7 @@
         </w:rPr>
         <w:t>math_national_percentile</w:t>
       </w:r>
+      <w:proofErr w:type="spellEnd"/>
       <w:r>
         <w:rPr>
           <w:rFonts w:asciiTheme="majorHAnsi" w:hAnsiTheme="majorHAnsi"/>
@@ -1405,6 +1460,7 @@
                 <w:highlight w:val="yellow"/>
               </w:rPr>
             </w:pPr>
+            <w:proofErr w:type="spellStart"/>
             <w:r>
               <w:rPr>
                 <w:rFonts w:asciiTheme="majorHAnsi" w:hAnsiTheme="majorHAnsi"/>
@@ -1423,6 +1479,7 @@
               </w:rPr>
               <w:t>_opi</w:t>
             </w:r>
+            <w:proofErr w:type="spellEnd"/>
           </w:p>
         </w:tc>
         <w:tc>
@@ -1440,6 +1497,7 @@
                 <w:highlight w:val="yellow"/>
               </w:rPr>
             </w:pPr>
+            <w:proofErr w:type="spellStart"/>
             <w:r>
               <w:rPr>
                 <w:rFonts w:asciiTheme="majorHAnsi" w:hAnsiTheme="majorHAnsi"/>
@@ -1467,6 +1525,7 @@
               </w:rPr>
               <w:t>range</w:t>
             </w:r>
+            <w:proofErr w:type="spellEnd"/>
           </w:p>
         </w:tc>
         <w:tc>
@@ -1484,6 +1543,7 @@
                 <w:highlight w:val="yellow"/>
               </w:rPr>
             </w:pPr>
+            <w:proofErr w:type="spellStart"/>
             <w:r>
               <w:rPr>
                 <w:rFonts w:asciiTheme="majorHAnsi" w:hAnsiTheme="majorHAnsi"/>
@@ -1511,6 +1571,7 @@
               </w:rPr>
               <w:t>mastery</w:t>
             </w:r>
+            <w:proofErr w:type="spellEnd"/>
           </w:p>
         </w:tc>
       </w:tr>
@@ -1642,6 +1703,7 @@
                 <w:highlight w:val="yellow"/>
               </w:rPr>
             </w:pPr>
+            <w:proofErr w:type="spellStart"/>
             <w:r>
               <w:rPr>
                 <w:rFonts w:asciiTheme="majorHAnsi" w:hAnsiTheme="majorHAnsi"/>
@@ -1678,6 +1740,7 @@
               </w:rPr>
               <w:t>opi</w:t>
             </w:r>
+            <w:proofErr w:type="spellEnd"/>
           </w:p>
         </w:tc>
         <w:tc>
@@ -1695,6 +1758,7 @@
                 <w:highlight w:val="yellow"/>
               </w:rPr>
             </w:pPr>
+            <w:proofErr w:type="spellStart"/>
             <w:r>
               <w:rPr>
                 <w:rFonts w:asciiTheme="majorHAnsi" w:hAnsiTheme="majorHAnsi"/>
@@ -1722,6 +1786,7 @@
               </w:rPr>
               <w:t>range</w:t>
             </w:r>
+            <w:proofErr w:type="spellEnd"/>
           </w:p>
         </w:tc>
         <w:tc>
@@ -1739,6 +1804,7 @@
                 <w:highlight w:val="yellow"/>
               </w:rPr>
             </w:pPr>
+            <w:proofErr w:type="spellStart"/>
             <w:r>
               <w:rPr>
                 <w:rFonts w:asciiTheme="majorHAnsi" w:hAnsiTheme="majorHAnsi"/>
@@ -1766,6 +1832,7 @@
               </w:rPr>
               <w:t>mastery</w:t>
             </w:r>
+            <w:proofErr w:type="spellEnd"/>
           </w:p>
         </w:tc>
       </w:tr>
@@ -1900,6 +1967,7 @@
                 <w:highlight w:val="yellow"/>
               </w:rPr>
             </w:pPr>
+            <w:proofErr w:type="spellStart"/>
             <w:r>
               <w:rPr>
                 <w:rFonts w:asciiTheme="majorHAnsi" w:hAnsiTheme="majorHAnsi"/>
@@ -1936,6 +2004,7 @@
               </w:rPr>
               <w:t>opi</w:t>
             </w:r>
+            <w:proofErr w:type="spellEnd"/>
           </w:p>
         </w:tc>
         <w:tc>
@@ -1953,6 +2022,7 @@
                 <w:highlight w:val="yellow"/>
               </w:rPr>
             </w:pPr>
+            <w:proofErr w:type="spellStart"/>
             <w:r>
               <w:rPr>
                 <w:rFonts w:asciiTheme="majorHAnsi" w:hAnsiTheme="majorHAnsi"/>
@@ -1980,6 +2050,7 @@
               </w:rPr>
               <w:t>range</w:t>
             </w:r>
+            <w:proofErr w:type="spellEnd"/>
           </w:p>
         </w:tc>
         <w:tc>
@@ -1997,6 +2068,7 @@
                 <w:highlight w:val="yellow"/>
               </w:rPr>
             </w:pPr>
+            <w:proofErr w:type="spellStart"/>
             <w:r>
               <w:rPr>
                 <w:rFonts w:asciiTheme="majorHAnsi" w:hAnsiTheme="majorHAnsi"/>
@@ -2024,6 +2096,7 @@
               </w:rPr>
               <w:t>mastery</w:t>
             </w:r>
+            <w:proofErr w:type="spellEnd"/>
           </w:p>
         </w:tc>
       </w:tr>
@@ -2158,6 +2231,7 @@
                 <w:highlight w:val="yellow"/>
               </w:rPr>
             </w:pPr>
+            <w:proofErr w:type="spellStart"/>
             <w:r>
               <w:rPr>
                 <w:rFonts w:asciiTheme="majorHAnsi" w:hAnsiTheme="majorHAnsi"/>
@@ -2194,6 +2268,7 @@
               </w:rPr>
               <w:t>opi</w:t>
             </w:r>
+            <w:proofErr w:type="spellEnd"/>
           </w:p>
         </w:tc>
         <w:tc>
@@ -2211,6 +2286,7 @@
                 <w:highlight w:val="yellow"/>
               </w:rPr>
             </w:pPr>
+            <w:proofErr w:type="spellStart"/>
             <w:r>
               <w:rPr>
                 <w:rFonts w:asciiTheme="majorHAnsi" w:hAnsiTheme="majorHAnsi"/>
@@ -2238,6 +2314,7 @@
               </w:rPr>
               <w:t>range</w:t>
             </w:r>
+            <w:proofErr w:type="spellEnd"/>
           </w:p>
         </w:tc>
         <w:tc>
@@ -2255,6 +2332,7 @@
                 <w:highlight w:val="yellow"/>
               </w:rPr>
             </w:pPr>
+            <w:proofErr w:type="spellStart"/>
             <w:r>
               <w:rPr>
                 <w:rFonts w:asciiTheme="majorHAnsi" w:hAnsiTheme="majorHAnsi"/>
@@ -2282,6 +2360,7 @@
               </w:rPr>
               <w:t>mastery</w:t>
             </w:r>
+            <w:proofErr w:type="spellEnd"/>
           </w:p>
         </w:tc>
       </w:tr>
@@ -2410,6 +2489,7 @@
         </w:rPr>
         <w:t xml:space="preserve">eading </w:t>
       </w:r>
+      <w:proofErr w:type="spellStart"/>
       <w:r>
         <w:rPr>
           <w:rFonts w:asciiTheme="majorHAnsi" w:hAnsiTheme="majorHAnsi"/>
@@ -2430,6 +2510,7 @@
         </w:rPr>
         <w:t>name</w:t>
       </w:r>
+      <w:proofErr w:type="spellEnd"/>
       <w:r>
         <w:rPr>
           <w:rFonts w:asciiTheme="majorHAnsi" w:hAnsiTheme="majorHAnsi"/>
@@ -2448,6 +2529,7 @@
         </w:rPr>
         <w:t xml:space="preserve">scored in the </w:t>
       </w:r>
+      <w:proofErr w:type="spellStart"/>
       <w:r>
         <w:rPr>
           <w:rFonts w:asciiTheme="majorHAnsi" w:hAnsiTheme="majorHAnsi"/>
@@ -2469,6 +2551,7 @@
         </w:rPr>
         <w:t>th</w:t>
       </w:r>
+      <w:proofErr w:type="spellEnd"/>
       <w:r>
         <w:rPr>
           <w:rFonts w:asciiTheme="majorHAnsi" w:hAnsiTheme="majorHAnsi"/>
@@ -2478,6 +2561,7 @@
         </w:rPr>
         <w:t xml:space="preserve"> percentile. This means </w:t>
       </w:r>
+      <w:proofErr w:type="spellStart"/>
       <w:r>
         <w:rPr>
           <w:rFonts w:asciiTheme="majorHAnsi" w:hAnsiTheme="majorHAnsi"/>
@@ -2508,6 +2592,7 @@
         </w:rPr>
         <w:t>he</w:t>
       </w:r>
+      <w:proofErr w:type="spellEnd"/>
       <w:r>
         <w:rPr>
           <w:rFonts w:asciiTheme="majorHAnsi" w:hAnsiTheme="majorHAnsi"/>
@@ -2536,6 +2621,7 @@
         </w:rPr>
         <w:t xml:space="preserve"> </w:t>
       </w:r>
+      <w:proofErr w:type="spellStart"/>
       <w:r>
         <w:rPr>
           <w:rFonts w:asciiTheme="majorHAnsi" w:hAnsiTheme="majorHAnsi"/>
@@ -2546,6 +2632,7 @@
         </w:rPr>
         <w:t>reading_national_percentile</w:t>
       </w:r>
+      <w:proofErr w:type="spellEnd"/>
       <w:r>
         <w:rPr>
           <w:rFonts w:asciiTheme="majorHAnsi" w:hAnsiTheme="majorHAnsi"/>
@@ -2671,14 +2758,22 @@
       </w:pPr>
       <w:r>
         <w:rPr>
+          <w:rFonts w:asciiTheme="majorHAnsi" w:hAnsiTheme="majorHAnsi"/>
+          <w:sz w:val="10"/>
+          <w:szCs w:val="10"/>
+        </w:rPr>
+        <w:t xml:space="preserve"> </w:t>
+      </w:r>
+      <w:r>
+        <w:rPr>
           <w:noProof/>
           <w:lang w:eastAsia="zh-CN"/>
         </w:rPr>
         <w:drawing>
-          <wp:inline distT="0" distB="0" distL="0" distR="0" wp14:anchorId="22CF55AB" wp14:editId="47F9826F">
-            <wp:extent cx="3266440" cy="2578735"/>
-            <wp:effectExtent l="0" t="0" r="10160" b="12065"/>
-            <wp:docPr id="10" name="Chart 10"/>
+          <wp:inline distT="0" distB="0" distL="0" distR="0" wp14:anchorId="365D07E9" wp14:editId="4E762F3D">
+            <wp:extent cx="3352800" cy="2641600"/>
+            <wp:effectExtent l="0" t="0" r="0" b="0"/>
+            <wp:docPr id="16" name="Chart 16"/>
             <wp:cNvGraphicFramePr/>
             <a:graphic xmlns:a="http://schemas.openxmlformats.org/drawingml/2006/main">
               <a:graphicData uri="http://schemas.openxmlformats.org/drawingml/2006/chart">
@@ -2690,22 +2785,21 @@
       </w:r>
       <w:r>
         <w:rPr>
-          <w:rFonts w:asciiTheme="majorHAnsi" w:hAnsiTheme="majorHAnsi"/>
-          <w:sz w:val="10"/>
-          <w:szCs w:val="10"/>
-        </w:rPr>
-        <w:t xml:space="preserve"> </w:t>
-      </w:r>
-      <w:r>
-        <w:rPr>
           <w:noProof/>
           <w:lang w:eastAsia="zh-CN"/>
         </w:rPr>
+        <w:t xml:space="preserve"> </w:t>
+      </w:r>
+      <w:r>
+        <w:rPr>
+          <w:noProof/>
+          <w:lang w:eastAsia="zh-CN"/>
+        </w:rPr>
         <w:drawing>
-          <wp:inline distT="0" distB="0" distL="0" distR="0" wp14:anchorId="7E097BA9" wp14:editId="6A4E8FC7">
-            <wp:extent cx="3524885" cy="2583180"/>
-            <wp:effectExtent l="0" t="0" r="18415" b="7620"/>
-            <wp:docPr id="11" name="Chart 11"/>
+          <wp:inline distT="0" distB="0" distL="0" distR="0" wp14:anchorId="19D4EFB5" wp14:editId="3236CEF1">
+            <wp:extent cx="3371850" cy="2603500"/>
+            <wp:effectExtent l="0" t="0" r="6350" b="12700"/>
+            <wp:docPr id="18" name="Chart 18"/>
             <wp:cNvGraphicFramePr/>
             <a:graphic xmlns:a="http://schemas.openxmlformats.org/drawingml/2006/main">
               <a:graphicData uri="http://schemas.openxmlformats.org/drawingml/2006/chart">
@@ -2728,31 +2822,23 @@
     </w:p>
     <w:p>
       <w:pPr>
-        <w:jc w:val="center"/>
         <w:rPr>
           <w:rFonts w:asciiTheme="majorHAnsi" w:hAnsiTheme="majorHAnsi"/>
           <w:sz w:val="10"/>
           <w:szCs w:val="10"/>
         </w:rPr>
       </w:pPr>
+      <w:bookmarkStart w:id="0" w:name="_GoBack"/>
+      <w:bookmarkEnd w:id="0"/>
     </w:p>
     <w:p>
       <w:pPr>
         <w:rPr>
           <w:rFonts w:asciiTheme="majorHAnsi" w:hAnsiTheme="majorHAnsi"/>
-          <w:sz w:val="10"/>
-          <w:szCs w:val="10"/>
+          <w:sz w:val="20"/>
+          <w:szCs w:val="20"/>
         </w:rPr>
       </w:pPr>
-    </w:p>
-    <w:p>
-      <w:pPr>
-        <w:rPr>
-          <w:rFonts w:asciiTheme="majorHAnsi" w:hAnsiTheme="majorHAnsi"/>
-          <w:sz w:val="20"/>
-          <w:szCs w:val="20"/>
-        </w:rPr>
-      </w:pPr>
       <w:r>
         <w:rPr>
           <w:rFonts w:asciiTheme="majorHAnsi" w:hAnsiTheme="majorHAnsi"/>
@@ -2761,6 +2847,7 @@
         </w:rPr>
         <w:t xml:space="preserve">The above graph gives a visual example of how </w:t>
       </w:r>
+      <w:proofErr w:type="spellStart"/>
       <w:r>
         <w:rPr>
           <w:rFonts w:asciiTheme="majorHAnsi" w:hAnsiTheme="majorHAnsi"/>
@@ -2779,6 +2866,7 @@
         </w:rPr>
         <w:t>name</w:t>
       </w:r>
+      <w:proofErr w:type="spellEnd"/>
       <w:r>
         <w:rPr>
           <w:rFonts w:asciiTheme="majorHAnsi" w:hAnsiTheme="majorHAnsi"/>
@@ -2811,6 +2899,7 @@
         </w:rPr>
         <w:t xml:space="preserve">e thank you for all the work you do with your child to ensure that </w:t>
       </w:r>
+      <w:proofErr w:type="spellStart"/>
       <w:r>
         <w:rPr>
           <w:rFonts w:asciiTheme="majorHAnsi" w:hAnsiTheme="majorHAnsi"/>
@@ -2829,6 +2918,7 @@
         </w:rPr>
         <w:t>she</w:t>
       </w:r>
+      <w:proofErr w:type="spellEnd"/>
       <w:r>
         <w:rPr>
           <w:rFonts w:asciiTheme="majorHAnsi" w:hAnsiTheme="majorHAnsi"/>
@@ -2837,6 +2927,7 @@
         </w:rPr>
         <w:t xml:space="preserve"> is off to the best possible start of </w:t>
       </w:r>
+      <w:proofErr w:type="spellStart"/>
       <w:r>
         <w:rPr>
           <w:rFonts w:asciiTheme="majorHAnsi" w:hAnsiTheme="majorHAnsi"/>
@@ -2855,6 +2946,7 @@
         </w:rPr>
         <w:t>her</w:t>
       </w:r>
+      <w:proofErr w:type="spellEnd"/>
       <w:r>
         <w:rPr>
           <w:rFonts w:asciiTheme="majorHAnsi" w:hAnsiTheme="majorHAnsi"/>
@@ -3963,7 +4055,7 @@
           <a:lstStyle/>
           <a:p>
             <a:pPr>
-              <a:defRPr sz="1400" b="0" i="0" u="none" strike="noStrike" kern="1200" spc="0" baseline="0">
+              <a:defRPr sz="900" b="0" i="0" u="none" strike="noStrike" kern="1200" spc="0" baseline="0">
                 <a:solidFill>
                   <a:schemeClr val="tx1">
                     <a:lumMod val="65000"/>
@@ -3976,26 +4068,51 @@
               </a:defRPr>
             </a:pPr>
             <a:r>
-              <a:rPr lang="en-US" sz="1000" b="0"/>
+              <a:rPr lang="en-US" sz="900" b="0" i="0" baseline="0">
+                <a:effectLst/>
+              </a:rPr>
               <a:t>TERRA</a:t>
             </a:r>
             <a:r>
-              <a:rPr lang="en-US" sz="1000" b="1" baseline="0"/>
+              <a:rPr lang="en-US" sz="900" b="1" i="0" baseline="0">
+                <a:effectLst/>
+              </a:rPr>
               <a:t>NOVA</a:t>
             </a:r>
             <a:r>
-              <a:rPr lang="en-US" sz="1000" b="0" baseline="0"/>
-              <a:t> Performance on Objectives - READING</a:t>
+              <a:rPr lang="en-US" sz="900" b="0" i="0" baseline="0">
+                <a:effectLst/>
+              </a:rPr>
+              <a:t> Performance on Objectives - </a:t>
             </a:r>
           </a:p>
           <a:p>
             <a:pPr>
-              <a:defRPr/>
+              <a:defRPr sz="900"/>
             </a:pPr>
             <a:r>
-              <a:rPr lang="en-US" sz="1000" b="1" baseline="0"/>
+              <a:rPr lang="en-US" sz="900" b="0" i="0" baseline="0">
+                <a:effectLst/>
+              </a:rPr>
+              <a:t>READING</a:t>
+            </a:r>
+            <a:endParaRPr lang="en-US" sz="900" baseline="0">
+              <a:effectLst/>
+            </a:endParaRPr>
+          </a:p>
+          <a:p>
+            <a:pPr>
+              <a:defRPr sz="900"/>
+            </a:pPr>
+            <a:r>
+              <a:rPr lang="en-US" sz="900" b="1" i="0" baseline="0">
+                <a:effectLst/>
+              </a:rPr>
               <a:t>Student Name</a:t>
             </a:r>
+            <a:endParaRPr lang="en-US" sz="900" baseline="0">
+              <a:effectLst/>
+            </a:endParaRPr>
           </a:p>
         </c:rich>
       </c:tx>
@@ -4012,7 +4129,7 @@
         <a:lstStyle/>
         <a:p>
           <a:pPr>
-            <a:defRPr sz="1400" b="0" i="0" u="none" strike="noStrike" kern="1200" spc="0" baseline="0">
+            <a:defRPr sz="900" b="0" i="0" u="none" strike="noStrike" kern="1200" spc="0" baseline="0">
               <a:solidFill>
                 <a:schemeClr val="tx1">
                   <a:lumMod val="65000"/>
@@ -4040,18 +4157,18 @@
           <c:order val="0"/>
           <c:tx>
             <c:strRef>
-              <c:f>'Class of 2016'!$B$30</c:f>
+              <c:f>Sheet1!$B$4</c:f>
               <c:strCache>
                 <c:ptCount val="1"/>
                 <c:pt idx="0">
-                  <c:v> Student Score</c:v>
+                  <c:v>Autumn Score</c:v>
                 </c:pt>
               </c:strCache>
             </c:strRef>
           </c:tx>
           <c:spPr>
             <a:solidFill>
-              <a:schemeClr val="accent1"/>
+              <a:srgbClr val="5A86C0"/>
             </a:solidFill>
             <a:ln>
               <a:noFill/>
@@ -4061,7 +4178,7 @@
           <c:invertIfNegative val="0"/>
           <c:cat>
             <c:strRef>
-              <c:f>'Class of 2016'!$A$3:$A$5</c:f>
+              <c:f>Sheet1!$C$3:$E$3</c:f>
               <c:strCache>
                 <c:ptCount val="3"/>
                 <c:pt idx="0">
@@ -4078,73 +4195,52 @@
           </c:cat>
           <c:val>
             <c:numRef>
-              <c:f>'Class of 2016'!$B$31:$B$33</c:f>
+              <c:f>Sheet1!$C$4:$E$4</c:f>
               <c:numCache>
-                <c:formatCode>0.00</c:formatCode>
+                <c:formatCode>General</c:formatCode>
                 <c:ptCount val="3"/>
                 <c:pt idx="0">
-                  <c:v>93.0</c:v>
+                  <c:v>65.0</c:v>
                 </c:pt>
                 <c:pt idx="1">
-                  <c:v>99.0</c:v>
+                  <c:v>66.0</c:v>
                 </c:pt>
                 <c:pt idx="2">
-                  <c:v>97.0</c:v>
+                  <c:v>77.0</c:v>
                 </c:pt>
               </c:numCache>
             </c:numRef>
           </c:val>
-          <c:extLst xmlns:c16r2="http://schemas.microsoft.com/office/drawing/2015/06/chart">
-            <c:ext xmlns:c16="http://schemas.microsoft.com/office/drawing/2014/chart" uri="{C3380CC4-5D6E-409C-BE32-E72D297353CC}">
-              <c16:uniqueId val="{00000000-9BDB-4395-9F9C-153FCDBDB84E}"/>
-            </c:ext>
-          </c:extLst>
         </c:ser>
-        <c:dLbls>
-          <c:showLegendKey val="0"/>
-          <c:showVal val="0"/>
-          <c:showCatName val="0"/>
-          <c:showSerName val="0"/>
-          <c:showPercent val="0"/>
-          <c:showBubbleSize val="0"/>
-        </c:dLbls>
-        <c:gapWidth val="75"/>
-        <c:overlap val="-25"/>
-        <c:axId val="-700769168"/>
-        <c:axId val="-700767392"/>
-      </c:barChart>
-      <c:lineChart>
-        <c:grouping val="standard"/>
-        <c:varyColors val="0"/>
         <c:ser>
           <c:idx val="1"/>
           <c:order val="1"/>
           <c:tx>
             <c:strRef>
-              <c:f>'Class of 2016'!$C$2</c:f>
+              <c:f>Sheet1!$B$5</c:f>
               <c:strCache>
                 <c:ptCount val="1"/>
                 <c:pt idx="0">
-                  <c:v>National OPI</c:v>
+                  <c:v>Spring Score</c:v>
                 </c:pt>
               </c:strCache>
             </c:strRef>
           </c:tx>
           <c:spPr>
-            <a:ln w="25400" cap="rnd">
-              <a:solidFill>
-                <a:schemeClr val="accent2"/>
-              </a:solidFill>
-              <a:round/>
+            <a:solidFill>
+              <a:schemeClr val="bg1">
+                <a:lumMod val="65000"/>
+              </a:schemeClr>
+            </a:solidFill>
+            <a:ln>
+              <a:noFill/>
             </a:ln>
             <a:effectLst/>
           </c:spPr>
-          <c:marker>
-            <c:symbol val="none"/>
-          </c:marker>
+          <c:invertIfNegative val="0"/>
           <c:cat>
             <c:strRef>
-              <c:f>'Class of 2016'!$A$3:$A$5</c:f>
+              <c:f>Sheet1!$C$3:$E$3</c:f>
               <c:strCache>
                 <c:ptCount val="3"/>
                 <c:pt idx="0">
@@ -4161,28 +4257,100 @@
           </c:cat>
           <c:val>
             <c:numRef>
-              <c:f>'Class of 2016'!$C$3:$C$5</c:f>
+              <c:f>Sheet1!$C$5:$E$5</c:f>
               <c:numCache>
                 <c:formatCode>General</c:formatCode>
                 <c:ptCount val="3"/>
                 <c:pt idx="0">
-                  <c:v>79.0</c:v>
+                  <c:v>83.0</c:v>
                 </c:pt>
                 <c:pt idx="1">
-                  <c:v>70.0</c:v>
+                  <c:v>77.0</c:v>
                 </c:pt>
                 <c:pt idx="2">
-                  <c:v>80.0</c:v>
+                  <c:v>89.0</c:v>
+                </c:pt>
+              </c:numCache>
+            </c:numRef>
+          </c:val>
+        </c:ser>
+        <c:dLbls>
+          <c:showLegendKey val="0"/>
+          <c:showVal val="0"/>
+          <c:showCatName val="0"/>
+          <c:showSerName val="0"/>
+          <c:showPercent val="0"/>
+          <c:showBubbleSize val="0"/>
+        </c:dLbls>
+        <c:gapWidth val="150"/>
+        <c:axId val="-650627328"/>
+        <c:axId val="-817012624"/>
+      </c:barChart>
+      <c:lineChart>
+        <c:grouping val="standard"/>
+        <c:varyColors val="0"/>
+        <c:ser>
+          <c:idx val="2"/>
+          <c:order val="2"/>
+          <c:tx>
+            <c:strRef>
+              <c:f>Sheet1!$B$6</c:f>
+              <c:strCache>
+                <c:ptCount val="1"/>
+                <c:pt idx="0">
+                  <c:v>National OPI</c:v>
+                </c:pt>
+              </c:strCache>
+            </c:strRef>
+          </c:tx>
+          <c:spPr>
+            <a:ln w="25400" cap="rnd">
+              <a:solidFill>
+                <a:srgbClr val="FF744D"/>
+              </a:solidFill>
+              <a:round/>
+            </a:ln>
+            <a:effectLst/>
+          </c:spPr>
+          <c:marker>
+            <c:symbol val="none"/>
+          </c:marker>
+          <c:cat>
+            <c:strRef>
+              <c:f>Sheet1!$C$3:$E$3</c:f>
+              <c:strCache>
+                <c:ptCount val="3"/>
+                <c:pt idx="0">
+                  <c:v>Oral Comprehension</c:v>
+                </c:pt>
+                <c:pt idx="1">
+                  <c:v>Basic Understanding</c:v>
+                </c:pt>
+                <c:pt idx="2">
+                  <c:v>Introduction to Print</c:v>
+                </c:pt>
+              </c:strCache>
+            </c:strRef>
+          </c:cat>
+          <c:val>
+            <c:numRef>
+              <c:f>Sheet1!$C$6:$E$6</c:f>
+              <c:numCache>
+                <c:formatCode>General</c:formatCode>
+                <c:ptCount val="3"/>
+                <c:pt idx="0">
+                  <c:v>45.0</c:v>
+                </c:pt>
+                <c:pt idx="1">
+                  <c:v>56.0</c:v>
+                </c:pt>
+                <c:pt idx="2">
+                  <c:v>44.0</c:v>
                 </c:pt>
               </c:numCache>
             </c:numRef>
           </c:val>
           <c:smooth val="0"/>
-          <c:extLst xmlns:c16r2="http://schemas.microsoft.com/office/drawing/2015/06/chart">
-            <c:ext xmlns:c16="http://schemas.microsoft.com/office/drawing/2014/chart" uri="{C3380CC4-5D6E-409C-BE32-E72D297353CC}">
-              <c16:uniqueId val="{00000001-9BDB-4395-9F9C-153FCDBDB84E}"/>
-            </c:ext>
-          </c:extLst>
         </c:ser>
         <c:dLbls>
           <c:showLegendKey val="0"/>
@@ -4194,11 +4362,11 @@
         </c:dLbls>
         <c:marker val="1"/>
         <c:smooth val="0"/>
-        <c:axId val="-700769168"/>
-        <c:axId val="-700767392"/>
+        <c:axId val="-650627328"/>
+        <c:axId val="-817012624"/>
       </c:lineChart>
       <c:catAx>
-        <c:axId val="-700769168"/>
+        <c:axId val="-650627328"/>
         <c:scaling>
           <c:orientation val="minMax"/>
         </c:scaling>
@@ -4241,7 +4409,7 @@
             <a:endParaRPr lang="en-US"/>
           </a:p>
         </c:txPr>
-        <c:crossAx val="-700767392"/>
+        <c:crossAx val="-817012624"/>
         <c:crosses val="autoZero"/>
         <c:auto val="1"/>
         <c:lblAlgn val="ctr"/>
@@ -4249,16 +4417,15 @@
         <c:noMultiLvlLbl val="0"/>
       </c:catAx>
       <c:valAx>
-        <c:axId val="-700767392"/>
+        <c:axId val="-817012624"/>
         <c:scaling>
           <c:orientation val="minMax"/>
-          <c:max val="100.0"/>
         </c:scaling>
         <c:delete val="0"/>
         <c:axPos val="l"/>
         <c:majorGridlines>
           <c:spPr>
-            <a:ln w="9525" cap="flat" cmpd="sng" algn="ctr">
+            <a:ln w="12700" cap="flat" cmpd="sng" algn="ctr">
               <a:solidFill>
                 <a:schemeClr val="tx1">
                   <a:lumMod val="15000"/>
@@ -4270,7 +4437,7 @@
             <a:effectLst/>
           </c:spPr>
         </c:majorGridlines>
-        <c:numFmt formatCode="0.00" sourceLinked="1"/>
+        <c:numFmt formatCode="General" sourceLinked="0"/>
         <c:majorTickMark val="none"/>
         <c:minorTickMark val="none"/>
         <c:tickLblPos val="nextTo"/>
@@ -4301,7 +4468,7 @@
             <a:endParaRPr lang="en-US"/>
           </a:p>
         </c:txPr>
-        <c:crossAx val="-700769168"/>
+        <c:crossAx val="-650627328"/>
         <c:crosses val="autoZero"/>
         <c:crossBetween val="between"/>
         <c:majorUnit val="25.0"/>
@@ -4401,7 +4568,7 @@
           <a:lstStyle/>
           <a:p>
             <a:pPr>
-              <a:defRPr sz="1400" b="0" i="0" u="none" strike="noStrike" kern="1200" spc="0" baseline="0">
+              <a:defRPr sz="900" b="0" i="0" u="none" strike="noStrike" kern="1200" spc="0" baseline="0">
                 <a:solidFill>
                   <a:schemeClr val="tx1">
                     <a:lumMod val="65000"/>
@@ -4414,41 +4581,47 @@
               </a:defRPr>
             </a:pPr>
             <a:r>
-              <a:rPr lang="en-US" sz="1000" b="0"/>
+              <a:rPr lang="en-US" sz="900" b="0" i="0" baseline="0">
+                <a:effectLst/>
+              </a:rPr>
               <a:t>TERRA</a:t>
             </a:r>
             <a:r>
-              <a:rPr lang="en-US" sz="1000" b="1" baseline="0"/>
+              <a:rPr lang="en-US" sz="900" b="1" i="0" baseline="0">
+                <a:effectLst/>
+              </a:rPr>
               <a:t>NOVA</a:t>
             </a:r>
             <a:r>
-              <a:rPr lang="en-US" sz="1000" b="0" baseline="0"/>
+              <a:rPr lang="en-US" sz="900" b="0" i="0" baseline="0">
+                <a:effectLst/>
+              </a:rPr>
               <a:t> Performance on Objectives - MATHEMATICS</a:t>
             </a:r>
+            <a:endParaRPr lang="en-US" sz="900" baseline="0">
+              <a:effectLst/>
+            </a:endParaRPr>
           </a:p>
           <a:p>
             <a:pPr>
-              <a:defRPr/>
+              <a:defRPr sz="900"/>
             </a:pPr>
             <a:r>
-              <a:rPr lang="en-US" sz="1000" b="1" baseline="0"/>
+              <a:rPr lang="en-US" sz="900" b="1" i="0" baseline="0">
+                <a:effectLst/>
+              </a:rPr>
               <a:t>Student Name</a:t>
             </a:r>
+            <a:endParaRPr lang="en-US" sz="900" baseline="0">
+              <a:effectLst/>
+            </a:endParaRPr>
           </a:p>
         </c:rich>
       </c:tx>
-      <c:layout>
-        <c:manualLayout>
-          <c:xMode val="edge"/>
-          <c:yMode val="edge"/>
-          <c:x val="0.18967395118391"/>
-          <c:y val="0.0344149459193707"/>
-        </c:manualLayout>
-      </c:layout>
       <c:overlay val="0"/>
       <c:spPr>
         <a:noFill/>
-        <a:ln>
+        <a:ln w="0">
           <a:noFill/>
         </a:ln>
         <a:effectLst/>
@@ -4458,7 +4631,7 @@
         <a:lstStyle/>
         <a:p>
           <a:pPr>
-            <a:defRPr sz="1400" b="0" i="0" u="none" strike="noStrike" kern="1200" spc="0" baseline="0">
+            <a:defRPr sz="900" b="0" i="0" u="none" strike="noStrike" kern="1200" spc="0" baseline="0">
               <a:solidFill>
                 <a:schemeClr val="tx1">
                   <a:lumMod val="65000"/>
@@ -4486,18 +4659,18 @@
           <c:order val="0"/>
           <c:tx>
             <c:strRef>
-              <c:f>'Class of 2016'!$B$35</c:f>
+              <c:f>Sheet1!$I$4</c:f>
               <c:strCache>
                 <c:ptCount val="1"/>
                 <c:pt idx="0">
-                  <c:v> Student Score</c:v>
+                  <c:v>Autumn Score</c:v>
                 </c:pt>
               </c:strCache>
             </c:strRef>
           </c:tx>
           <c:spPr>
             <a:solidFill>
-              <a:schemeClr val="accent1"/>
+              <a:srgbClr val="5A86C0"/>
             </a:solidFill>
             <a:ln>
               <a:noFill/>
@@ -4507,11 +4680,11 @@
           <c:invertIfNegative val="0"/>
           <c:cat>
             <c:strRef>
-              <c:f>'Class of 2016'!$A$8:$A$11</c:f>
+              <c:f>Sheet1!$J$3:$M$3</c:f>
               <c:strCache>
                 <c:ptCount val="4"/>
                 <c:pt idx="0">
-                  <c:v>Number &amp; Num Relations</c:v>
+                  <c:v>Number &amp; Number Relations</c:v>
                 </c:pt>
                 <c:pt idx="1">
                   <c:v>Measurement</c:v>
@@ -4520,37 +4693,100 @@
                   <c:v>Geometry &amp; Spatial Sense</c:v>
                 </c:pt>
                 <c:pt idx="3">
-                  <c:v>Data, Stats &amp; Prob</c:v>
+                  <c:v>Data, Stats, &amp; Probability</c:v>
                 </c:pt>
               </c:strCache>
             </c:strRef>
           </c:cat>
           <c:val>
             <c:numRef>
-              <c:f>'Class of 2016'!$B$36:$B$39</c:f>
+              <c:f>Sheet1!$J$4:$M$4</c:f>
               <c:numCache>
-                <c:formatCode>0.00</c:formatCode>
+                <c:formatCode>General</c:formatCode>
                 <c:ptCount val="4"/>
                 <c:pt idx="0">
-                  <c:v>81.0</c:v>
+                  <c:v>55.0</c:v>
                 </c:pt>
                 <c:pt idx="1">
-                  <c:v>82.0</c:v>
+                  <c:v>67.0</c:v>
                 </c:pt>
                 <c:pt idx="2">
-                  <c:v>95.0</c:v>
+                  <c:v>65.0</c:v>
                 </c:pt>
                 <c:pt idx="3">
-                  <c:v>67.0</c:v>
+                  <c:v>77.0</c:v>
                 </c:pt>
               </c:numCache>
             </c:numRef>
           </c:val>
-          <c:extLst xmlns:c16r2="http://schemas.microsoft.com/office/drawing/2015/06/chart">
-            <c:ext xmlns:c16="http://schemas.microsoft.com/office/drawing/2014/chart" uri="{C3380CC4-5D6E-409C-BE32-E72D297353CC}">
-              <c16:uniqueId val="{00000000-A633-438B-B6F1-F13B84C40954}"/>
-            </c:ext>
-          </c:extLst>
+        </c:ser>
+        <c:ser>
+          <c:idx val="1"/>
+          <c:order val="1"/>
+          <c:tx>
+            <c:strRef>
+              <c:f>Sheet1!$I$5</c:f>
+              <c:strCache>
+                <c:ptCount val="1"/>
+                <c:pt idx="0">
+                  <c:v>Spring Score</c:v>
+                </c:pt>
+              </c:strCache>
+            </c:strRef>
+          </c:tx>
+          <c:spPr>
+            <a:solidFill>
+              <a:schemeClr val="bg1">
+                <a:lumMod val="65000"/>
+              </a:schemeClr>
+            </a:solidFill>
+            <a:ln>
+              <a:noFill/>
+            </a:ln>
+            <a:effectLst/>
+          </c:spPr>
+          <c:invertIfNegative val="0"/>
+          <c:cat>
+            <c:strRef>
+              <c:f>Sheet1!$J$3:$M$3</c:f>
+              <c:strCache>
+                <c:ptCount val="4"/>
+                <c:pt idx="0">
+                  <c:v>Number &amp; Number Relations</c:v>
+                </c:pt>
+                <c:pt idx="1">
+                  <c:v>Measurement</c:v>
+                </c:pt>
+                <c:pt idx="2">
+                  <c:v>Geometry &amp; Spatial Sense</c:v>
+                </c:pt>
+                <c:pt idx="3">
+                  <c:v>Data, Stats, &amp; Probability</c:v>
+                </c:pt>
+              </c:strCache>
+            </c:strRef>
+          </c:cat>
+          <c:val>
+            <c:numRef>
+              <c:f>Sheet1!$J$5:$M$5</c:f>
+              <c:numCache>
+                <c:formatCode>General</c:formatCode>
+                <c:ptCount val="4"/>
+                <c:pt idx="0">
+                  <c:v>44.0</c:v>
+                </c:pt>
+                <c:pt idx="1">
+                  <c:v>65.0</c:v>
+                </c:pt>
+                <c:pt idx="2">
+                  <c:v>75.0</c:v>
+                </c:pt>
+                <c:pt idx="3">
+                  <c:v>82.0</c:v>
+                </c:pt>
+              </c:numCache>
+            </c:numRef>
+          </c:val>
         </c:ser>
         <c:dLbls>
           <c:showLegendKey val="0"/>
@@ -4560,20 +4796,19 @@
           <c:showPercent val="0"/>
           <c:showBubbleSize val="0"/>
         </c:dLbls>
-        <c:gapWidth val="75"/>
-        <c:overlap val="-25"/>
-        <c:axId val="-700834592"/>
-        <c:axId val="-700629808"/>
+        <c:gapWidth val="150"/>
+        <c:axId val="-817026000"/>
+        <c:axId val="-817088240"/>
       </c:barChart>
       <c:lineChart>
         <c:grouping val="standard"/>
         <c:varyColors val="0"/>
         <c:ser>
-          <c:idx val="1"/>
-          <c:order val="1"/>
+          <c:idx val="2"/>
+          <c:order val="2"/>
           <c:tx>
             <c:strRef>
-              <c:f>'Class of 2016'!$C$7</c:f>
+              <c:f>Sheet1!$I$6</c:f>
               <c:strCache>
                 <c:ptCount val="1"/>
                 <c:pt idx="0">
@@ -4583,9 +4818,9 @@
             </c:strRef>
           </c:tx>
           <c:spPr>
-            <a:ln w="28575" cap="rnd">
+            <a:ln w="25400" cap="rnd">
               <a:solidFill>
-                <a:schemeClr val="accent2"/>
+                <a:srgbClr val="FF744D"/>
               </a:solidFill>
               <a:round/>
             </a:ln>
@@ -4594,25 +4829,13 @@
           <c:marker>
             <c:symbol val="none"/>
           </c:marker>
-          <c:dPt>
-            <c:idx val="3"/>
-            <c:marker>
-              <c:symbol val="none"/>
-            </c:marker>
-            <c:bubble3D val="0"/>
-            <c:extLst xmlns:c16r2="http://schemas.microsoft.com/office/drawing/2015/06/chart">
-              <c:ext xmlns:c16="http://schemas.microsoft.com/office/drawing/2014/chart" uri="{C3380CC4-5D6E-409C-BE32-E72D297353CC}">
-                <c16:uniqueId val="{00000002-A633-438B-B6F1-F13B84C40954}"/>
-              </c:ext>
-            </c:extLst>
-          </c:dPt>
           <c:cat>
             <c:strRef>
-              <c:f>'Class of 2016'!$A$8:$A$11</c:f>
+              <c:f>Sheet1!$J$3:$M$3</c:f>
               <c:strCache>
                 <c:ptCount val="4"/>
                 <c:pt idx="0">
-                  <c:v>Number &amp; Num Relations</c:v>
+                  <c:v>Number &amp; Number Relations</c:v>
                 </c:pt>
                 <c:pt idx="1">
                   <c:v>Measurement</c:v>
@@ -4621,38 +4844,33 @@
                   <c:v>Geometry &amp; Spatial Sense</c:v>
                 </c:pt>
                 <c:pt idx="3">
-                  <c:v>Data, Stats &amp; Prob</c:v>
+                  <c:v>Data, Stats, &amp; Probability</c:v>
                 </c:pt>
               </c:strCache>
             </c:strRef>
           </c:cat>
           <c:val>
             <c:numRef>
-              <c:f>'Class of 2016'!$C$8:$C$11</c:f>
+              <c:f>Sheet1!$J$6:$M$6</c:f>
               <c:numCache>
                 <c:formatCode>General</c:formatCode>
                 <c:ptCount val="4"/>
                 <c:pt idx="0">
-                  <c:v>69.0</c:v>
+                  <c:v>60.0</c:v>
                 </c:pt>
                 <c:pt idx="1">
-                  <c:v>69.0</c:v>
+                  <c:v>44.0</c:v>
                 </c:pt>
                 <c:pt idx="2">
-                  <c:v>86.0</c:v>
+                  <c:v>65.0</c:v>
                 </c:pt>
                 <c:pt idx="3">
-                  <c:v>53.0</c:v>
+                  <c:v>76.0</c:v>
                 </c:pt>
               </c:numCache>
             </c:numRef>
           </c:val>
           <c:smooth val="0"/>
-          <c:extLst xmlns:c16r2="http://schemas.microsoft.com/office/drawing/2015/06/chart">
-            <c:ext xmlns:c16="http://schemas.microsoft.com/office/drawing/2014/chart" uri="{C3380CC4-5D6E-409C-BE32-E72D297353CC}">
-              <c16:uniqueId val="{00000003-A633-438B-B6F1-F13B84C40954}"/>
-            </c:ext>
-          </c:extLst>
         </c:ser>
         <c:dLbls>
           <c:showLegendKey val="0"/>
@@ -4664,11 +4882,11 @@
         </c:dLbls>
         <c:marker val="1"/>
         <c:smooth val="0"/>
-        <c:axId val="-700834592"/>
-        <c:axId val="-700629808"/>
+        <c:axId val="-817026000"/>
+        <c:axId val="-817088240"/>
       </c:lineChart>
       <c:catAx>
-        <c:axId val="-700834592"/>
+        <c:axId val="-817026000"/>
         <c:scaling>
           <c:orientation val="minMax"/>
         </c:scaling>
@@ -4711,7 +4929,7 @@
             <a:endParaRPr lang="en-US"/>
           </a:p>
         </c:txPr>
-        <c:crossAx val="-700629808"/>
+        <c:crossAx val="-817088240"/>
         <c:crosses val="autoZero"/>
         <c:auto val="1"/>
         <c:lblAlgn val="ctr"/>
@@ -4719,7 +4937,7 @@
         <c:noMultiLvlLbl val="0"/>
       </c:catAx>
       <c:valAx>
-        <c:axId val="-700629808"/>
+        <c:axId val="-817088240"/>
         <c:scaling>
           <c:orientation val="minMax"/>
         </c:scaling>
@@ -4739,7 +4957,6 @@
             <a:effectLst/>
           </c:spPr>
         </c:majorGridlines>
-        <c:numFmt formatCode="0.00" sourceLinked="1"/>
         <c:majorTickMark val="none"/>
         <c:minorTickMark val="none"/>
         <c:tickLblPos val="nextTo"/>
@@ -4770,7 +4987,7 @@
             <a:endParaRPr lang="en-US"/>
           </a:p>
         </c:txPr>
-        <c:crossAx val="-700834592"/>
+        <c:crossAx val="-817026000"/>
         <c:crosses val="autoZero"/>
         <c:crossBetween val="between"/>
         <c:majorUnit val="25.0"/>

</xml_diff>